<commit_message>
File upload and Download
</commit_message>
<xml_diff>
--- a/자기소개서 초안 - 김민재.docx
+++ b/자기소개서 초안 - 김민재.docx
@@ -58,6 +58,14 @@
                 <w:sz w:val="20"/>
                 <w:szCs w:val="20"/>
               </w:rPr>
+              <w:t xml:space="preserve">김민재 </w:t>
+            </w:r>
+            <w:r>
+              <w:rPr>
+                <w:rFonts w:ascii="맑은 고딕" w:eastAsia="맑은 고딕" w:hAnsi="맑은 고딕" w:cs="굴림" w:hint="eastAsia"/>
+                <w:sz w:val="20"/>
+                <w:szCs w:val="20"/>
+              </w:rPr>
               <w:t xml:space="preserve">약력 </w:t>
             </w:r>
           </w:p>
@@ -212,7 +220,7 @@
               </w:numPr>
               <w:wordWrap/>
               <w:rPr>
-                <w:rFonts w:ascii="맑은 고딕" w:eastAsia="맑은 고딕" w:hAnsi="맑은 고딕" w:cs="굴림" w:hint="eastAsia"/>
+                <w:rFonts w:ascii="맑은 고딕" w:eastAsia="맑은 고딕" w:hAnsi="맑은 고딕" w:cs="굴림"/>
                 <w:sz w:val="20"/>
                 <w:szCs w:val="20"/>
               </w:rPr>
@@ -314,7 +322,7 @@
               </w:numPr>
               <w:wordWrap/>
               <w:rPr>
-                <w:rFonts w:ascii="맑은 고딕" w:eastAsia="맑은 고딕" w:hAnsi="맑은 고딕" w:cs="굴림" w:hint="eastAsia"/>
+                <w:rFonts w:ascii="맑은 고딕" w:eastAsia="맑은 고딕" w:hAnsi="맑은 고딕" w:cs="굴림"/>
                 <w:sz w:val="20"/>
                 <w:szCs w:val="20"/>
               </w:rPr>
@@ -490,7 +498,7 @@
               </w:numPr>
               <w:wordWrap/>
               <w:rPr>
-                <w:rFonts w:ascii="맑은 고딕" w:eastAsia="맑은 고딕" w:hAnsi="맑은 고딕" w:cs="굴림" w:hint="eastAsia"/>
+                <w:rFonts w:ascii="맑은 고딕" w:eastAsia="맑은 고딕" w:hAnsi="맑은 고딕" w:cs="굴림"/>
                 <w:sz w:val="20"/>
                 <w:szCs w:val="20"/>
               </w:rPr>
@@ -892,7 +900,23 @@
                 <w:sz w:val="20"/>
                 <w:szCs w:val="20"/>
               </w:rPr>
-              <w:t xml:space="preserve">lobal Youth Forum (Reconcilation) </w:t>
+              <w:t>lobal Youth Forum (Reconcil</w:t>
+            </w:r>
+            <w:r>
+              <w:rPr>
+                <w:rFonts w:ascii="맑은 고딕" w:eastAsia="맑은 고딕" w:hAnsi="맑은 고딕" w:cs="굴림" w:hint="eastAsia"/>
+                <w:sz w:val="20"/>
+                <w:szCs w:val="20"/>
+              </w:rPr>
+              <w:t>i</w:t>
+            </w:r>
+            <w:r>
+              <w:rPr>
+                <w:rFonts w:ascii="맑은 고딕" w:eastAsia="맑은 고딕" w:hAnsi="맑은 고딕" w:cs="굴림"/>
+                <w:sz w:val="20"/>
+                <w:szCs w:val="20"/>
+              </w:rPr>
+              <w:t xml:space="preserve">ation) </w:t>
             </w:r>
             <w:r>
               <w:rPr>
@@ -1030,7 +1054,7 @@
               </w:numPr>
               <w:wordWrap/>
               <w:rPr>
-                <w:rFonts w:ascii="맑은 고딕" w:eastAsia="맑은 고딕" w:hAnsi="맑은 고딕" w:cs="굴림" w:hint="eastAsia"/>
+                <w:rFonts w:ascii="맑은 고딕" w:eastAsia="맑은 고딕" w:hAnsi="맑은 고딕" w:cs="굴림"/>
                 <w:sz w:val="20"/>
                 <w:szCs w:val="20"/>
               </w:rPr>
@@ -1074,6 +1098,39 @@
                 <w:szCs w:val="20"/>
               </w:rPr>
               <w:t>파견</w:t>
+            </w:r>
+          </w:p>
+          <w:p>
+            <w:pPr>
+              <w:pStyle w:val="a3"/>
+              <w:wordWrap/>
+              <w:ind w:firstLine="210"/>
+              <w:rPr>
+                <w:rFonts w:ascii="맑은 고딕" w:eastAsia="맑은 고딕" w:hAnsi="맑은 고딕" w:cs="굴림"/>
+                <w:sz w:val="20"/>
+                <w:szCs w:val="20"/>
+              </w:rPr>
+            </w:pPr>
+          </w:p>
+          <w:p>
+            <w:pPr>
+              <w:pStyle w:val="a3"/>
+              <w:wordWrap/>
+              <w:ind w:firstLine="210"/>
+              <w:rPr>
+                <w:rFonts w:ascii="맑은 고딕" w:eastAsia="맑은 고딕" w:hAnsi="맑은 고딕" w:cs="굴림"/>
+                <w:sz w:val="20"/>
+                <w:szCs w:val="20"/>
+              </w:rPr>
+            </w:pPr>
+            <w:r>
+              <w:rPr>
+                <w:rFonts w:ascii="맑은 고딕" w:eastAsia="맑은 고딕" w:hAnsi="맑은 고딕" w:cs="굴림" w:hint="eastAsia"/>
+                <w:sz w:val="20"/>
+                <w:szCs w:val="20"/>
+              </w:rPr>
+              <w:lastRenderedPageBreak/>
+              <w:t xml:space="preserve">2013년 </w:t>
             </w:r>
           </w:p>
           <w:p>
@@ -1134,8 +1191,11 @@
           <w:p>
             <w:pPr>
               <w:pStyle w:val="a3"/>
+              <w:numPr>
+                <w:ilvl w:val="0"/>
+                <w:numId w:val="2"/>
+              </w:numPr>
               <w:wordWrap/>
-              <w:ind w:firstLine="210"/>
               <w:rPr>
                 <w:rFonts w:ascii="맑은 고딕" w:eastAsia="맑은 고딕" w:hAnsi="맑은 고딕" w:cs="굴림"/>
                 <w:sz w:val="20"/>
@@ -1148,8 +1208,39 @@
                 <w:sz w:val="20"/>
                 <w:szCs w:val="20"/>
               </w:rPr>
-              <w:lastRenderedPageBreak/>
-              <w:t xml:space="preserve">2013년 </w:t>
+              <w:t xml:space="preserve">2013 예비대학 </w:t>
+            </w:r>
+            <w:r>
+              <w:rPr>
+                <w:rFonts w:ascii="맑은 고딕" w:eastAsia="맑은 고딕" w:hAnsi="맑은 고딕" w:cs="굴림"/>
+                <w:sz w:val="20"/>
+                <w:szCs w:val="20"/>
+              </w:rPr>
+              <w:t>‘</w:t>
+            </w:r>
+            <w:r>
+              <w:rPr>
+                <w:rFonts w:ascii="맑은 고딕" w:eastAsia="맑은 고딕" w:hAnsi="맑은 고딕" w:cs="굴림" w:hint="eastAsia"/>
+                <w:sz w:val="20"/>
+                <w:szCs w:val="20"/>
+              </w:rPr>
+              <w:t>Vision Challenger</w:t>
+            </w:r>
+            <w:r>
+              <w:rPr>
+                <w:rFonts w:ascii="맑은 고딕" w:eastAsia="맑은 고딕" w:hAnsi="맑은 고딕" w:cs="굴림"/>
+                <w:sz w:val="20"/>
+                <w:szCs w:val="20"/>
+              </w:rPr>
+              <w:t>’</w:t>
+            </w:r>
+            <w:r>
+              <w:rPr>
+                <w:rFonts w:ascii="맑은 고딕" w:eastAsia="맑은 고딕" w:hAnsi="맑은 고딕" w:cs="굴림" w:hint="eastAsia"/>
+                <w:sz w:val="20"/>
+                <w:szCs w:val="20"/>
+              </w:rPr>
+              <w:t xml:space="preserve"> 디렉터</w:t>
             </w:r>
           </w:p>
           <w:p>
@@ -1172,7 +1263,23 @@
                 <w:sz w:val="20"/>
                 <w:szCs w:val="20"/>
               </w:rPr>
-              <w:t xml:space="preserve">2013 예비대학 </w:t>
+              <w:t>한동대학교 헌혈</w:t>
+            </w:r>
+            <w:r>
+              <w:rPr>
+                <w:rFonts w:ascii="맑은 고딕" w:eastAsia="맑은 고딕" w:hAnsi="맑은 고딕" w:cs="굴림" w:hint="eastAsia"/>
+                <w:sz w:val="20"/>
+                <w:szCs w:val="20"/>
+              </w:rPr>
+              <w:t xml:space="preserve"> 캠페인</w:t>
+            </w:r>
+            <w:r>
+              <w:rPr>
+                <w:rFonts w:ascii="맑은 고딕" w:eastAsia="맑은 고딕" w:hAnsi="맑은 고딕" w:cs="굴림" w:hint="eastAsia"/>
+                <w:sz w:val="20"/>
+                <w:szCs w:val="20"/>
+              </w:rPr>
+              <w:t xml:space="preserve"> </w:t>
             </w:r>
             <w:r>
               <w:rPr>
@@ -1188,7 +1295,7 @@
                 <w:sz w:val="20"/>
                 <w:szCs w:val="20"/>
               </w:rPr>
-              <w:t>Vision Challenger</w:t>
+              <w:t>꽃 피는 사랑</w:t>
             </w:r>
             <w:r>
               <w:rPr>
@@ -1204,7 +1311,7 @@
                 <w:sz w:val="20"/>
                 <w:szCs w:val="20"/>
               </w:rPr>
-              <w:t xml:space="preserve"> 디렉터</w:t>
+              <w:t xml:space="preserve"> 기획 및 디렉터</w:t>
             </w:r>
           </w:p>
           <w:p>
@@ -1227,23 +1334,7 @@
                 <w:sz w:val="20"/>
                 <w:szCs w:val="20"/>
               </w:rPr>
-              <w:t>한동대학교 헌혈</w:t>
-            </w:r>
-            <w:r>
-              <w:rPr>
-                <w:rFonts w:ascii="맑은 고딕" w:eastAsia="맑은 고딕" w:hAnsi="맑은 고딕" w:cs="굴림" w:hint="eastAsia"/>
-                <w:sz w:val="20"/>
-                <w:szCs w:val="20"/>
-              </w:rPr>
-              <w:t xml:space="preserve"> 캠페인</w:t>
-            </w:r>
-            <w:r>
-              <w:rPr>
-                <w:rFonts w:ascii="맑은 고딕" w:eastAsia="맑은 고딕" w:hAnsi="맑은 고딕" w:cs="굴림" w:hint="eastAsia"/>
-                <w:sz w:val="20"/>
-                <w:szCs w:val="20"/>
-              </w:rPr>
-              <w:t xml:space="preserve"> </w:t>
+              <w:t xml:space="preserve">한동대학교 사랑의 마라톤 </w:t>
             </w:r>
             <w:r>
               <w:rPr>
@@ -1259,7 +1350,7 @@
                 <w:sz w:val="20"/>
                 <w:szCs w:val="20"/>
               </w:rPr>
-              <w:t>꽃 피는 사랑</w:t>
+              <w:t>Make your Love FLOW</w:t>
             </w:r>
             <w:r>
               <w:rPr>
@@ -1298,7 +1389,7 @@
                 <w:sz w:val="20"/>
                 <w:szCs w:val="20"/>
               </w:rPr>
-              <w:t xml:space="preserve">한동대학교 사랑의 마라톤 </w:t>
+              <w:t xml:space="preserve">한동대학교 농촌봉사활동 </w:t>
             </w:r>
             <w:r>
               <w:rPr>
@@ -1314,7 +1405,7 @@
                 <w:sz w:val="20"/>
                 <w:szCs w:val="20"/>
               </w:rPr>
-              <w:t>Make your Love FLOW</w:t>
+              <w:t>얘들아 농활가자</w:t>
             </w:r>
             <w:r>
               <w:rPr>
@@ -1331,6 +1422,42 @@
                 <w:szCs w:val="20"/>
               </w:rPr>
               <w:t xml:space="preserve"> 기획 및 디렉터</w:t>
+            </w:r>
+          </w:p>
+          <w:p>
+            <w:pPr>
+              <w:pStyle w:val="a3"/>
+              <w:wordWrap/>
+              <w:ind w:firstLine="210"/>
+              <w:rPr>
+                <w:rFonts w:ascii="맑은 고딕" w:eastAsia="맑은 고딕" w:hAnsi="맑은 고딕" w:cs="굴림"/>
+                <w:sz w:val="20"/>
+                <w:szCs w:val="20"/>
+              </w:rPr>
+            </w:pPr>
+            <w:r>
+              <w:rPr>
+                <w:rFonts w:ascii="맑은 고딕" w:eastAsia="맑은 고딕" w:hAnsi="맑은 고딕" w:cs="굴림" w:hint="eastAsia"/>
+                <w:sz w:val="20"/>
+                <w:szCs w:val="20"/>
+              </w:rPr>
+              <w:t>2</w:t>
+            </w:r>
+            <w:r>
+              <w:rPr>
+                <w:rFonts w:ascii="맑은 고딕" w:eastAsia="맑은 고딕" w:hAnsi="맑은 고딕" w:cs="굴림"/>
+                <w:sz w:val="20"/>
+                <w:szCs w:val="20"/>
+              </w:rPr>
+              <w:t>014</w:t>
+            </w:r>
+            <w:r>
+              <w:rPr>
+                <w:rFonts w:ascii="맑은 고딕" w:eastAsia="맑은 고딕" w:hAnsi="맑은 고딕" w:cs="굴림" w:hint="eastAsia"/>
+                <w:sz w:val="20"/>
+                <w:szCs w:val="20"/>
+              </w:rPr>
+              <w:t xml:space="preserve">년 </w:t>
             </w:r>
           </w:p>
           <w:p>
@@ -1353,75 +1480,87 @@
                 <w:sz w:val="20"/>
                 <w:szCs w:val="20"/>
               </w:rPr>
-              <w:t xml:space="preserve">한동대학교 농촌봉사활동 </w:t>
-            </w:r>
-            <w:r>
-              <w:rPr>
-                <w:rFonts w:ascii="맑은 고딕" w:eastAsia="맑은 고딕" w:hAnsi="맑은 고딕" w:cs="굴림"/>
-                <w:sz w:val="20"/>
-                <w:szCs w:val="20"/>
-              </w:rPr>
-              <w:t>‘</w:t>
-            </w:r>
-            <w:r>
-              <w:rPr>
-                <w:rFonts w:ascii="맑은 고딕" w:eastAsia="맑은 고딕" w:hAnsi="맑은 고딕" w:cs="굴림" w:hint="eastAsia"/>
-                <w:sz w:val="20"/>
-                <w:szCs w:val="20"/>
-              </w:rPr>
-              <w:t>얘들아 농활가자</w:t>
-            </w:r>
-            <w:r>
-              <w:rPr>
-                <w:rFonts w:ascii="맑은 고딕" w:eastAsia="맑은 고딕" w:hAnsi="맑은 고딕" w:cs="굴림"/>
-                <w:sz w:val="20"/>
-                <w:szCs w:val="20"/>
-              </w:rPr>
-              <w:t>’</w:t>
-            </w:r>
-            <w:r>
-              <w:rPr>
-                <w:rFonts w:ascii="맑은 고딕" w:eastAsia="맑은 고딕" w:hAnsi="맑은 고딕" w:cs="굴림" w:hint="eastAsia"/>
-                <w:sz w:val="20"/>
-                <w:szCs w:val="20"/>
-              </w:rPr>
-              <w:t xml:space="preserve"> 기획 및 디렉터</w:t>
-            </w:r>
-          </w:p>
-          <w:p>
-            <w:pPr>
-              <w:pStyle w:val="a3"/>
-              <w:wordWrap/>
-              <w:ind w:firstLine="210"/>
-              <w:rPr>
-                <w:rFonts w:ascii="맑은 고딕" w:eastAsia="맑은 고딕" w:hAnsi="맑은 고딕" w:cs="굴림"/>
-                <w:sz w:val="20"/>
-                <w:szCs w:val="20"/>
-              </w:rPr>
-            </w:pPr>
-            <w:r>
-              <w:rPr>
-                <w:rFonts w:ascii="맑은 고딕" w:eastAsia="맑은 고딕" w:hAnsi="맑은 고딕" w:cs="굴림" w:hint="eastAsia"/>
-                <w:sz w:val="20"/>
-                <w:szCs w:val="20"/>
-              </w:rPr>
-              <w:t>2</w:t>
-            </w:r>
-            <w:r>
-              <w:rPr>
-                <w:rFonts w:ascii="맑은 고딕" w:eastAsia="맑은 고딕" w:hAnsi="맑은 고딕" w:cs="굴림"/>
-                <w:sz w:val="20"/>
-                <w:szCs w:val="20"/>
-              </w:rPr>
-              <w:t>014</w:t>
-            </w:r>
-            <w:r>
-              <w:rPr>
-                <w:rFonts w:ascii="맑은 고딕" w:eastAsia="맑은 고딕" w:hAnsi="맑은 고딕" w:cs="굴림" w:hint="eastAsia"/>
-                <w:sz w:val="20"/>
-                <w:szCs w:val="20"/>
-              </w:rPr>
-              <w:t xml:space="preserve">년 </w:t>
+              <w:t>K</w:t>
+            </w:r>
+            <w:r>
+              <w:rPr>
+                <w:rFonts w:ascii="맑은 고딕" w:eastAsia="맑은 고딕" w:hAnsi="맑은 고딕" w:cs="굴림"/>
+                <w:sz w:val="20"/>
+                <w:szCs w:val="20"/>
+              </w:rPr>
+              <w:t>B</w:t>
+            </w:r>
+            <w:r>
+              <w:rPr>
+                <w:rFonts w:ascii="맑은 고딕" w:eastAsia="맑은 고딕" w:hAnsi="맑은 고딕" w:cs="굴림" w:hint="eastAsia"/>
+                <w:sz w:val="20"/>
+                <w:szCs w:val="20"/>
+              </w:rPr>
+              <w:t>국민은행,</w:t>
+            </w:r>
+            <w:r>
+              <w:rPr>
+                <w:rFonts w:ascii="맑은 고딕" w:eastAsia="맑은 고딕" w:hAnsi="맑은 고딕" w:cs="굴림"/>
+                <w:sz w:val="20"/>
+                <w:szCs w:val="20"/>
+              </w:rPr>
+              <w:t xml:space="preserve"> YMCA </w:t>
+            </w:r>
+            <w:r>
+              <w:rPr>
+                <w:rFonts w:ascii="맑은 고딕" w:eastAsia="맑은 고딕" w:hAnsi="맑은 고딕" w:cs="굴림" w:hint="eastAsia"/>
+                <w:sz w:val="20"/>
+                <w:szCs w:val="20"/>
+              </w:rPr>
+              <w:t xml:space="preserve">주관 국제 청년 해외 봉사활동 </w:t>
+            </w:r>
+            <w:r>
+              <w:rPr>
+                <w:rFonts w:ascii="맑은 고딕" w:eastAsia="맑은 고딕" w:hAnsi="맑은 고딕" w:cs="굴림"/>
+                <w:sz w:val="20"/>
+                <w:szCs w:val="20"/>
+              </w:rPr>
+              <w:t>RaonAtti 11</w:t>
+            </w:r>
+            <w:r>
+              <w:rPr>
+                <w:rFonts w:ascii="맑은 고딕" w:eastAsia="맑은 고딕" w:hAnsi="맑은 고딕" w:cs="굴림" w:hint="eastAsia"/>
+                <w:sz w:val="20"/>
+                <w:szCs w:val="20"/>
+              </w:rPr>
+              <w:t xml:space="preserve">기 </w:t>
+            </w:r>
+            <w:r>
+              <w:rPr>
+                <w:rFonts w:ascii="맑은 고딕" w:eastAsia="맑은 고딕" w:hAnsi="맑은 고딕" w:cs="굴림"/>
+                <w:sz w:val="20"/>
+                <w:szCs w:val="20"/>
+              </w:rPr>
+              <w:t>(</w:t>
+            </w:r>
+            <w:r>
+              <w:rPr>
+                <w:rFonts w:ascii="맑은 고딕" w:eastAsia="맑은 고딕" w:hAnsi="맑은 고딕" w:cs="굴림" w:hint="eastAsia"/>
+                <w:sz w:val="20"/>
+                <w:szCs w:val="20"/>
+              </w:rPr>
+              <w:t xml:space="preserve">필리핀 </w:t>
+            </w:r>
+            <w:r>
+              <w:rPr>
+                <w:rFonts w:ascii="맑은 고딕" w:eastAsia="맑은 고딕" w:hAnsi="맑은 고딕" w:cs="굴림"/>
+                <w:sz w:val="20"/>
+                <w:szCs w:val="20"/>
+              </w:rPr>
+              <w:t>8</w:t>
+            </w:r>
+            <w:r>
+              <w:rPr>
+                <w:rFonts w:ascii="맑은 고딕" w:eastAsia="맑은 고딕" w:hAnsi="맑은 고딕" w:cs="굴림" w:hint="eastAsia"/>
+                <w:sz w:val="20"/>
+                <w:szCs w:val="20"/>
+              </w:rPr>
+              <w:t>개월파견)</w:t>
             </w:r>
           </w:p>
           <w:p>
@@ -1444,87 +1583,43 @@
                 <w:sz w:val="20"/>
                 <w:szCs w:val="20"/>
               </w:rPr>
-              <w:t>K</w:t>
-            </w:r>
-            <w:r>
-              <w:rPr>
-                <w:rFonts w:ascii="맑은 고딕" w:eastAsia="맑은 고딕" w:hAnsi="맑은 고딕" w:cs="굴림"/>
-                <w:sz w:val="20"/>
-                <w:szCs w:val="20"/>
-              </w:rPr>
-              <w:t>B</w:t>
-            </w:r>
-            <w:r>
-              <w:rPr>
-                <w:rFonts w:ascii="맑은 고딕" w:eastAsia="맑은 고딕" w:hAnsi="맑은 고딕" w:cs="굴림" w:hint="eastAsia"/>
-                <w:sz w:val="20"/>
-                <w:szCs w:val="20"/>
-              </w:rPr>
-              <w:t>국민은행,</w:t>
-            </w:r>
-            <w:r>
-              <w:rPr>
-                <w:rFonts w:ascii="맑은 고딕" w:eastAsia="맑은 고딕" w:hAnsi="맑은 고딕" w:cs="굴림"/>
-                <w:sz w:val="20"/>
-                <w:szCs w:val="20"/>
-              </w:rPr>
-              <w:t xml:space="preserve"> YMCA </w:t>
-            </w:r>
-            <w:r>
-              <w:rPr>
-                <w:rFonts w:ascii="맑은 고딕" w:eastAsia="맑은 고딕" w:hAnsi="맑은 고딕" w:cs="굴림" w:hint="eastAsia"/>
-                <w:sz w:val="20"/>
-                <w:szCs w:val="20"/>
-              </w:rPr>
-              <w:t xml:space="preserve">주관 국제 청년 해외 봉사활동 </w:t>
-            </w:r>
-            <w:r>
-              <w:rPr>
-                <w:rFonts w:ascii="맑은 고딕" w:eastAsia="맑은 고딕" w:hAnsi="맑은 고딕" w:cs="굴림"/>
-                <w:sz w:val="20"/>
-                <w:szCs w:val="20"/>
-              </w:rPr>
-              <w:t>RaonAtti 11</w:t>
-            </w:r>
-            <w:r>
-              <w:rPr>
-                <w:rFonts w:ascii="맑은 고딕" w:eastAsia="맑은 고딕" w:hAnsi="맑은 고딕" w:cs="굴림" w:hint="eastAsia"/>
-                <w:sz w:val="20"/>
-                <w:szCs w:val="20"/>
-              </w:rPr>
-              <w:t xml:space="preserve">기 </w:t>
-            </w:r>
-            <w:r>
-              <w:rPr>
-                <w:rFonts w:ascii="맑은 고딕" w:eastAsia="맑은 고딕" w:hAnsi="맑은 고딕" w:cs="굴림"/>
-                <w:sz w:val="20"/>
-                <w:szCs w:val="20"/>
-              </w:rPr>
-              <w:t>(</w:t>
-            </w:r>
-            <w:r>
-              <w:rPr>
-                <w:rFonts w:ascii="맑은 고딕" w:eastAsia="맑은 고딕" w:hAnsi="맑은 고딕" w:cs="굴림" w:hint="eastAsia"/>
-                <w:sz w:val="20"/>
-                <w:szCs w:val="20"/>
-              </w:rPr>
-              <w:t xml:space="preserve">필리핀 </w:t>
-            </w:r>
-            <w:r>
-              <w:rPr>
-                <w:rFonts w:ascii="맑은 고딕" w:eastAsia="맑은 고딕" w:hAnsi="맑은 고딕" w:cs="굴림"/>
-                <w:sz w:val="20"/>
-                <w:szCs w:val="20"/>
-              </w:rPr>
-              <w:t>8</w:t>
-            </w:r>
-            <w:r>
-              <w:rPr>
-                <w:rFonts w:ascii="맑은 고딕" w:eastAsia="맑은 고딕" w:hAnsi="맑은 고딕" w:cs="굴림" w:hint="eastAsia"/>
-                <w:sz w:val="20"/>
-                <w:szCs w:val="20"/>
-              </w:rPr>
-              <w:t>개월파견)</w:t>
+              <w:t xml:space="preserve">한국 외교부 국제 개발 협력부 인턴 </w:t>
+            </w:r>
+          </w:p>
+          <w:p>
+            <w:pPr>
+              <w:pStyle w:val="a3"/>
+              <w:wordWrap/>
+              <w:ind w:firstLine="210"/>
+              <w:rPr>
+                <w:rFonts w:ascii="맑은 고딕" w:eastAsia="맑은 고딕" w:hAnsi="맑은 고딕" w:cs="굴림"/>
+                <w:sz w:val="20"/>
+                <w:szCs w:val="20"/>
+              </w:rPr>
+            </w:pPr>
+            <w:r>
+              <w:rPr>
+                <w:rFonts w:ascii="맑은 고딕" w:eastAsia="맑은 고딕" w:hAnsi="맑은 고딕" w:cs="굴림" w:hint="eastAsia"/>
+                <w:sz w:val="20"/>
+                <w:szCs w:val="20"/>
+              </w:rPr>
+              <w:t>2</w:t>
+            </w:r>
+            <w:r>
+              <w:rPr>
+                <w:rFonts w:ascii="맑은 고딕" w:eastAsia="맑은 고딕" w:hAnsi="맑은 고딕" w:cs="굴림"/>
+                <w:sz w:val="20"/>
+                <w:szCs w:val="20"/>
+              </w:rPr>
+              <w:t>015</w:t>
+            </w:r>
+            <w:r>
+              <w:rPr>
+                <w:rFonts w:ascii="맑은 고딕" w:eastAsia="맑은 고딕" w:hAnsi="맑은 고딕" w:cs="굴림" w:hint="eastAsia"/>
+                <w:sz w:val="20"/>
+                <w:szCs w:val="20"/>
+              </w:rPr>
+              <w:t xml:space="preserve">년 </w:t>
             </w:r>
           </w:p>
           <w:p>
@@ -1547,43 +1642,71 @@
                 <w:sz w:val="20"/>
                 <w:szCs w:val="20"/>
               </w:rPr>
-              <w:t xml:space="preserve">한국 외교부 국제 개발 협력부 인턴 </w:t>
-            </w:r>
-          </w:p>
-          <w:p>
-            <w:pPr>
-              <w:pStyle w:val="a3"/>
-              <w:wordWrap/>
-              <w:ind w:firstLine="210"/>
-              <w:rPr>
-                <w:rFonts w:ascii="맑은 고딕" w:eastAsia="맑은 고딕" w:hAnsi="맑은 고딕" w:cs="굴림"/>
-                <w:sz w:val="20"/>
-                <w:szCs w:val="20"/>
-              </w:rPr>
-            </w:pPr>
-            <w:r>
-              <w:rPr>
-                <w:rFonts w:ascii="맑은 고딕" w:eastAsia="맑은 고딕" w:hAnsi="맑은 고딕" w:cs="굴림" w:hint="eastAsia"/>
-                <w:sz w:val="20"/>
-                <w:szCs w:val="20"/>
-              </w:rPr>
-              <w:t>2</w:t>
-            </w:r>
-            <w:r>
-              <w:rPr>
-                <w:rFonts w:ascii="맑은 고딕" w:eastAsia="맑은 고딕" w:hAnsi="맑은 고딕" w:cs="굴림"/>
-                <w:sz w:val="20"/>
-                <w:szCs w:val="20"/>
-              </w:rPr>
-              <w:t>015</w:t>
-            </w:r>
-            <w:r>
-              <w:rPr>
-                <w:rFonts w:ascii="맑은 고딕" w:eastAsia="맑은 고딕" w:hAnsi="맑은 고딕" w:cs="굴림" w:hint="eastAsia"/>
-                <w:sz w:val="20"/>
-                <w:szCs w:val="20"/>
-              </w:rPr>
-              <w:t xml:space="preserve">년 </w:t>
+              <w:t>한동</w:t>
+            </w:r>
+            <w:r>
+              <w:rPr>
+                <w:rFonts w:ascii="맑은 고딕" w:eastAsia="맑은 고딕" w:hAnsi="맑은 고딕" w:cs="굴림" w:hint="eastAsia"/>
+                <w:sz w:val="20"/>
+                <w:szCs w:val="20"/>
+              </w:rPr>
+              <w:t xml:space="preserve"> </w:t>
+            </w:r>
+            <w:r>
+              <w:rPr>
+                <w:rFonts w:ascii="맑은 고딕" w:eastAsia="맑은 고딕" w:hAnsi="맑은 고딕" w:cs="굴림" w:hint="eastAsia"/>
+                <w:sz w:val="20"/>
+                <w:szCs w:val="20"/>
+              </w:rPr>
+              <w:t>국제</w:t>
+            </w:r>
+            <w:r>
+              <w:rPr>
+                <w:rFonts w:ascii="맑은 고딕" w:eastAsia="맑은 고딕" w:hAnsi="맑은 고딕" w:cs="굴림" w:hint="eastAsia"/>
+                <w:sz w:val="20"/>
+                <w:szCs w:val="20"/>
+              </w:rPr>
+              <w:t xml:space="preserve"> </w:t>
+            </w:r>
+            <w:r>
+              <w:rPr>
+                <w:rFonts w:ascii="맑은 고딕" w:eastAsia="맑은 고딕" w:hAnsi="맑은 고딕" w:cs="굴림" w:hint="eastAsia"/>
+                <w:sz w:val="20"/>
+                <w:szCs w:val="20"/>
+              </w:rPr>
+              <w:t>기구</w:t>
+            </w:r>
+            <w:r>
+              <w:rPr>
+                <w:rFonts w:ascii="맑은 고딕" w:eastAsia="맑은 고딕" w:hAnsi="맑은 고딕" w:cs="굴림" w:hint="eastAsia"/>
+                <w:sz w:val="20"/>
+                <w:szCs w:val="20"/>
+              </w:rPr>
+              <w:t xml:space="preserve"> </w:t>
+            </w:r>
+            <w:r>
+              <w:rPr>
+                <w:rFonts w:ascii="맑은 고딕" w:eastAsia="맑은 고딕" w:hAnsi="맑은 고딕" w:cs="굴림" w:hint="eastAsia"/>
+                <w:sz w:val="20"/>
+                <w:szCs w:val="20"/>
+              </w:rPr>
+              <w:t xml:space="preserve">학회 </w:t>
+            </w:r>
+            <w:r>
+              <w:rPr>
+                <w:rFonts w:ascii="맑은 고딕" w:eastAsia="맑은 고딕" w:hAnsi="맑은 고딕" w:cs="굴림"/>
+                <w:sz w:val="20"/>
+                <w:szCs w:val="20"/>
+              </w:rPr>
+              <w:t xml:space="preserve">(HIOS) </w:t>
+            </w:r>
+            <w:r>
+              <w:rPr>
+                <w:rFonts w:ascii="맑은 고딕" w:eastAsia="맑은 고딕" w:hAnsi="맑은 고딕" w:cs="굴림" w:hint="eastAsia"/>
+                <w:sz w:val="20"/>
+                <w:szCs w:val="20"/>
+              </w:rPr>
+              <w:t>학회장</w:t>
             </w:r>
           </w:p>
           <w:p>
@@ -1606,23 +1729,43 @@
                 <w:sz w:val="20"/>
                 <w:szCs w:val="20"/>
               </w:rPr>
-              <w:t xml:space="preserve">한동국제기구학회 </w:t>
-            </w:r>
-            <w:r>
-              <w:rPr>
-                <w:rFonts w:ascii="맑은 고딕" w:eastAsia="맑은 고딕" w:hAnsi="맑은 고딕" w:cs="굴림"/>
-                <w:sz w:val="20"/>
-                <w:szCs w:val="20"/>
-              </w:rPr>
-              <w:t xml:space="preserve">(HIOS) </w:t>
-            </w:r>
-            <w:r>
-              <w:rPr>
-                <w:rFonts w:ascii="맑은 고딕" w:eastAsia="맑은 고딕" w:hAnsi="맑은 고딕" w:cs="굴림" w:hint="eastAsia"/>
-                <w:sz w:val="20"/>
-                <w:szCs w:val="20"/>
-              </w:rPr>
-              <w:t>학회장</w:t>
+              <w:t>동아시아 인권 국제 법률 학회 자문위원</w:t>
+            </w:r>
+          </w:p>
+          <w:p>
+            <w:pPr>
+              <w:pStyle w:val="a3"/>
+              <w:wordWrap/>
+              <w:ind w:firstLine="210"/>
+              <w:rPr>
+                <w:rFonts w:ascii="맑은 고딕" w:eastAsia="맑은 고딕" w:hAnsi="맑은 고딕" w:cs="굴림"/>
+                <w:sz w:val="20"/>
+                <w:szCs w:val="20"/>
+              </w:rPr>
+            </w:pPr>
+            <w:r>
+              <w:rPr>
+                <w:rFonts w:ascii="맑은 고딕" w:eastAsia="맑은 고딕" w:hAnsi="맑은 고딕" w:cs="굴림" w:hint="eastAsia"/>
+                <w:sz w:val="20"/>
+                <w:szCs w:val="20"/>
+              </w:rPr>
+              <w:t>2</w:t>
+            </w:r>
+            <w:r>
+              <w:rPr>
+                <w:rFonts w:ascii="맑은 고딕" w:eastAsia="맑은 고딕" w:hAnsi="맑은 고딕" w:cs="굴림"/>
+                <w:sz w:val="20"/>
+                <w:szCs w:val="20"/>
+              </w:rPr>
+              <w:t>016</w:t>
+            </w:r>
+            <w:r>
+              <w:rPr>
+                <w:rFonts w:ascii="맑은 고딕" w:eastAsia="맑은 고딕" w:hAnsi="맑은 고딕" w:cs="굴림" w:hint="eastAsia"/>
+                <w:sz w:val="20"/>
+                <w:szCs w:val="20"/>
+              </w:rPr>
+              <w:t xml:space="preserve">년 </w:t>
             </w:r>
           </w:p>
           <w:p>
@@ -1634,7 +1777,7 @@
               </w:numPr>
               <w:wordWrap/>
               <w:rPr>
-                <w:rFonts w:ascii="맑은 고딕" w:eastAsia="맑은 고딕" w:hAnsi="맑은 고딕" w:cs="굴림" w:hint="eastAsia"/>
+                <w:rFonts w:ascii="맑은 고딕" w:eastAsia="맑은 고딕" w:hAnsi="맑은 고딕" w:cs="굴림"/>
                 <w:sz w:val="20"/>
                 <w:szCs w:val="20"/>
               </w:rPr>
@@ -1645,43 +1788,103 @@
                 <w:sz w:val="20"/>
                 <w:szCs w:val="20"/>
               </w:rPr>
-              <w:t>동아시아 인권 국제 법률 학회 자문위원</w:t>
-            </w:r>
-          </w:p>
-          <w:p>
-            <w:pPr>
-              <w:pStyle w:val="a3"/>
-              <w:wordWrap/>
-              <w:ind w:firstLine="210"/>
-              <w:rPr>
-                <w:rFonts w:ascii="맑은 고딕" w:eastAsia="맑은 고딕" w:hAnsi="맑은 고딕" w:cs="굴림"/>
-                <w:sz w:val="20"/>
-                <w:szCs w:val="20"/>
-              </w:rPr>
-            </w:pPr>
-            <w:r>
-              <w:rPr>
-                <w:rFonts w:ascii="맑은 고딕" w:eastAsia="맑은 고딕" w:hAnsi="맑은 고딕" w:cs="굴림" w:hint="eastAsia"/>
-                <w:sz w:val="20"/>
-                <w:szCs w:val="20"/>
-              </w:rPr>
-              <w:t>2</w:t>
-            </w:r>
-            <w:r>
-              <w:rPr>
-                <w:rFonts w:ascii="맑은 고딕" w:eastAsia="맑은 고딕" w:hAnsi="맑은 고딕" w:cs="굴림"/>
-                <w:sz w:val="20"/>
-                <w:szCs w:val="20"/>
-              </w:rPr>
-              <w:t>016</w:t>
-            </w:r>
-            <w:r>
-              <w:rPr>
-                <w:rFonts w:ascii="맑은 고딕" w:eastAsia="맑은 고딕" w:hAnsi="맑은 고딕" w:cs="굴림" w:hint="eastAsia"/>
-                <w:sz w:val="20"/>
-                <w:szCs w:val="20"/>
-              </w:rPr>
-              <w:t xml:space="preserve">년 </w:t>
+              <w:t xml:space="preserve">한동대학교 </w:t>
+            </w:r>
+            <w:r>
+              <w:rPr>
+                <w:rFonts w:ascii="맑은 고딕" w:eastAsia="맑은 고딕" w:hAnsi="맑은 고딕" w:cs="굴림" w:hint="eastAsia"/>
+                <w:sz w:val="20"/>
+                <w:szCs w:val="20"/>
+              </w:rPr>
+              <w:t xml:space="preserve">졸업 </w:t>
+            </w:r>
+            <w:r>
+              <w:rPr>
+                <w:rFonts w:ascii="맑은 고딕" w:eastAsia="맑은 고딕" w:hAnsi="맑은 고딕" w:cs="굴림"/>
+                <w:sz w:val="20"/>
+                <w:szCs w:val="20"/>
+              </w:rPr>
+              <w:t>(</w:t>
+            </w:r>
+            <w:r>
+              <w:rPr>
+                <w:rFonts w:ascii="맑은 고딕" w:eastAsia="맑은 고딕" w:hAnsi="맑은 고딕" w:cs="굴림" w:hint="eastAsia"/>
+                <w:sz w:val="20"/>
+                <w:szCs w:val="20"/>
+              </w:rPr>
+              <w:t>국제관계학,</w:t>
+            </w:r>
+            <w:r>
+              <w:rPr>
+                <w:rFonts w:ascii="맑은 고딕" w:eastAsia="맑은 고딕" w:hAnsi="맑은 고딕" w:cs="굴림"/>
+                <w:sz w:val="20"/>
+                <w:szCs w:val="20"/>
+              </w:rPr>
+              <w:t xml:space="preserve"> UIL</w:t>
+            </w:r>
+            <w:r>
+              <w:rPr>
+                <w:rFonts w:ascii="맑은 고딕" w:eastAsia="맑은 고딕" w:hAnsi="맑은 고딕" w:cs="굴림"/>
+                <w:sz w:val="20"/>
+                <w:szCs w:val="20"/>
+              </w:rPr>
+              <w:t>(</w:t>
+            </w:r>
+            <w:r>
+              <w:rPr>
+                <w:rFonts w:ascii="맑은 고딕" w:eastAsia="맑은 고딕" w:hAnsi="맑은 고딕" w:cs="굴림" w:hint="eastAsia"/>
+                <w:sz w:val="20"/>
+                <w:szCs w:val="20"/>
+              </w:rPr>
+              <w:t>U</w:t>
+            </w:r>
+            <w:r>
+              <w:rPr>
+                <w:rFonts w:ascii="맑은 고딕" w:eastAsia="맑은 고딕" w:hAnsi="맑은 고딕" w:cs="굴림"/>
+                <w:sz w:val="20"/>
+                <w:szCs w:val="20"/>
+              </w:rPr>
+              <w:t>S and International Law)</w:t>
+            </w:r>
+            <w:r>
+              <w:rPr>
+                <w:rFonts w:ascii="맑은 고딕" w:eastAsia="맑은 고딕" w:hAnsi="맑은 고딕" w:cs="굴림" w:hint="eastAsia"/>
+                <w:sz w:val="20"/>
+                <w:szCs w:val="20"/>
+              </w:rPr>
+              <w:t xml:space="preserve">전공 </w:t>
+            </w:r>
+            <w:r>
+              <w:rPr>
+                <w:rFonts w:ascii="맑은 고딕" w:eastAsia="맑은 고딕" w:hAnsi="맑은 고딕" w:cs="굴림"/>
+                <w:sz w:val="20"/>
+                <w:szCs w:val="20"/>
+              </w:rPr>
+              <w:t xml:space="preserve">– </w:t>
+            </w:r>
+            <w:r>
+              <w:rPr>
+                <w:rFonts w:ascii="맑은 고딕" w:eastAsia="맑은 고딕" w:hAnsi="맑은 고딕" w:cs="굴림" w:hint="eastAsia"/>
+                <w:sz w:val="20"/>
+                <w:szCs w:val="20"/>
+              </w:rPr>
+              <w:t>정치학사,</w:t>
+            </w:r>
+            <w:r>
+              <w:rPr>
+                <w:rFonts w:ascii="맑은 고딕" w:eastAsia="맑은 고딕" w:hAnsi="맑은 고딕" w:cs="굴림"/>
+                <w:sz w:val="20"/>
+                <w:szCs w:val="20"/>
+              </w:rPr>
+              <w:t xml:space="preserve"> </w:t>
+            </w:r>
+            <w:r>
+              <w:rPr>
+                <w:rFonts w:ascii="맑은 고딕" w:eastAsia="맑은 고딕" w:hAnsi="맑은 고딕" w:cs="굴림" w:hint="eastAsia"/>
+                <w:sz w:val="20"/>
+                <w:szCs w:val="20"/>
+              </w:rPr>
+              <w:t>법학사 취득)</w:t>
             </w:r>
           </w:p>
           <w:p>
@@ -1693,7 +1896,7 @@
               </w:numPr>
               <w:wordWrap/>
               <w:rPr>
-                <w:rFonts w:ascii="맑은 고딕" w:eastAsia="맑은 고딕" w:hAnsi="맑은 고딕" w:cs="굴림" w:hint="eastAsia"/>
+                <w:rFonts w:ascii="맑은 고딕" w:eastAsia="맑은 고딕" w:hAnsi="맑은 고딕" w:cs="굴림"/>
                 <w:sz w:val="20"/>
                 <w:szCs w:val="20"/>
               </w:rPr>
@@ -1704,79 +1907,59 @@
                 <w:sz w:val="20"/>
                 <w:szCs w:val="20"/>
               </w:rPr>
-              <w:t xml:space="preserve">한동대학교 </w:t>
-            </w:r>
-            <w:r>
-              <w:rPr>
-                <w:rFonts w:ascii="맑은 고딕" w:eastAsia="맑은 고딕" w:hAnsi="맑은 고딕" w:cs="굴림" w:hint="eastAsia"/>
-                <w:sz w:val="20"/>
-                <w:szCs w:val="20"/>
-              </w:rPr>
-              <w:t xml:space="preserve">졸업 </w:t>
-            </w:r>
-            <w:r>
-              <w:rPr>
-                <w:rFonts w:ascii="맑은 고딕" w:eastAsia="맑은 고딕" w:hAnsi="맑은 고딕" w:cs="굴림"/>
-                <w:sz w:val="20"/>
-                <w:szCs w:val="20"/>
-              </w:rPr>
-              <w:t>(</w:t>
-            </w:r>
-            <w:r>
-              <w:rPr>
-                <w:rFonts w:ascii="맑은 고딕" w:eastAsia="맑은 고딕" w:hAnsi="맑은 고딕" w:cs="굴림" w:hint="eastAsia"/>
-                <w:sz w:val="20"/>
-                <w:szCs w:val="20"/>
-              </w:rPr>
-              <w:t>국제관계학,</w:t>
-            </w:r>
-            <w:r>
-              <w:rPr>
-                <w:rFonts w:ascii="맑은 고딕" w:eastAsia="맑은 고딕" w:hAnsi="맑은 고딕" w:cs="굴림"/>
-                <w:sz w:val="20"/>
-                <w:szCs w:val="20"/>
-              </w:rPr>
-              <w:t xml:space="preserve"> UIL</w:t>
-            </w:r>
-            <w:r>
-              <w:rPr>
-                <w:rFonts w:ascii="맑은 고딕" w:eastAsia="맑은 고딕" w:hAnsi="맑은 고딕" w:cs="굴림" w:hint="eastAsia"/>
-                <w:sz w:val="20"/>
-                <w:szCs w:val="20"/>
-              </w:rPr>
-              <w:t xml:space="preserve">전공 </w:t>
-            </w:r>
-            <w:r>
-              <w:rPr>
-                <w:rFonts w:ascii="맑은 고딕" w:eastAsia="맑은 고딕" w:hAnsi="맑은 고딕" w:cs="굴림"/>
-                <w:sz w:val="20"/>
-                <w:szCs w:val="20"/>
-              </w:rPr>
-              <w:t xml:space="preserve">– </w:t>
-            </w:r>
-            <w:r>
-              <w:rPr>
-                <w:rFonts w:ascii="맑은 고딕" w:eastAsia="맑은 고딕" w:hAnsi="맑은 고딕" w:cs="굴림" w:hint="eastAsia"/>
-                <w:sz w:val="20"/>
-                <w:szCs w:val="20"/>
-              </w:rPr>
-              <w:t>정치학사,</w:t>
-            </w:r>
-            <w:r>
-              <w:rPr>
-                <w:rFonts w:ascii="맑은 고딕" w:eastAsia="맑은 고딕" w:hAnsi="맑은 고딕" w:cs="굴림"/>
-                <w:sz w:val="20"/>
-                <w:szCs w:val="20"/>
-              </w:rPr>
-              <w:t xml:space="preserve"> </w:t>
-            </w:r>
-            <w:r>
-              <w:rPr>
-                <w:rFonts w:ascii="맑은 고딕" w:eastAsia="맑은 고딕" w:hAnsi="맑은 고딕" w:cs="굴림" w:hint="eastAsia"/>
-                <w:sz w:val="20"/>
-                <w:szCs w:val="20"/>
-              </w:rPr>
-              <w:t>법학사 취득)</w:t>
+              <w:t>R</w:t>
+            </w:r>
+            <w:r>
+              <w:rPr>
+                <w:rFonts w:ascii="맑은 고딕" w:eastAsia="맑은 고딕" w:hAnsi="맑은 고딕" w:cs="굴림"/>
+                <w:sz w:val="20"/>
+                <w:szCs w:val="20"/>
+              </w:rPr>
+              <w:t xml:space="preserve">in-Avenue </w:t>
+            </w:r>
+            <w:r>
+              <w:rPr>
+                <w:rFonts w:ascii="맑은 고딕" w:eastAsia="맑은 고딕" w:hAnsi="맑은 고딕" w:cs="굴림" w:hint="eastAsia"/>
+                <w:sz w:val="20"/>
+                <w:szCs w:val="20"/>
+              </w:rPr>
+              <w:t xml:space="preserve">공동 창업 </w:t>
+            </w:r>
+          </w:p>
+          <w:p>
+            <w:pPr>
+              <w:pStyle w:val="a3"/>
+              <w:wordWrap/>
+              <w:ind w:firstLine="210"/>
+              <w:rPr>
+                <w:rFonts w:ascii="맑은 고딕" w:eastAsia="맑은 고딕" w:hAnsi="맑은 고딕" w:cs="굴림"/>
+                <w:sz w:val="20"/>
+                <w:szCs w:val="20"/>
+              </w:rPr>
+            </w:pPr>
+            <w:r>
+              <w:rPr>
+                <w:rFonts w:ascii="맑은 고딕" w:eastAsia="맑은 고딕" w:hAnsi="맑은 고딕" w:cs="굴림" w:hint="eastAsia"/>
+                <w:sz w:val="20"/>
+                <w:szCs w:val="20"/>
+              </w:rPr>
+              <w:t>2</w:t>
+            </w:r>
+            <w:r>
+              <w:rPr>
+                <w:rFonts w:ascii="맑은 고딕" w:eastAsia="맑은 고딕" w:hAnsi="맑은 고딕" w:cs="굴림"/>
+                <w:sz w:val="20"/>
+                <w:szCs w:val="20"/>
+              </w:rPr>
+              <w:t>017</w:t>
+            </w:r>
+            <w:r>
+              <w:rPr>
+                <w:rFonts w:ascii="맑은 고딕" w:eastAsia="맑은 고딕" w:hAnsi="맑은 고딕" w:cs="굴림" w:hint="eastAsia"/>
+                <w:sz w:val="20"/>
+                <w:szCs w:val="20"/>
+              </w:rPr>
+              <w:t>년</w:t>
             </w:r>
           </w:p>
           <w:p>
@@ -1799,59 +1982,55 @@
                 <w:sz w:val="20"/>
                 <w:szCs w:val="20"/>
               </w:rPr>
-              <w:t>R</w:t>
-            </w:r>
-            <w:r>
-              <w:rPr>
-                <w:rFonts w:ascii="맑은 고딕" w:eastAsia="맑은 고딕" w:hAnsi="맑은 고딕" w:cs="굴림"/>
-                <w:sz w:val="20"/>
-                <w:szCs w:val="20"/>
-              </w:rPr>
-              <w:t xml:space="preserve">in-Avenue </w:t>
-            </w:r>
-            <w:r>
-              <w:rPr>
-                <w:rFonts w:ascii="맑은 고딕" w:eastAsia="맑은 고딕" w:hAnsi="맑은 고딕" w:cs="굴림" w:hint="eastAsia"/>
-                <w:sz w:val="20"/>
-                <w:szCs w:val="20"/>
-              </w:rPr>
-              <w:t xml:space="preserve">공동 창업 </w:t>
-            </w:r>
-          </w:p>
-          <w:p>
-            <w:pPr>
-              <w:pStyle w:val="a3"/>
-              <w:wordWrap/>
-              <w:ind w:firstLine="210"/>
-              <w:rPr>
-                <w:rFonts w:ascii="맑은 고딕" w:eastAsia="맑은 고딕" w:hAnsi="맑은 고딕" w:cs="굴림"/>
-                <w:sz w:val="20"/>
-                <w:szCs w:val="20"/>
-              </w:rPr>
-            </w:pPr>
-            <w:r>
-              <w:rPr>
-                <w:rFonts w:ascii="맑은 고딕" w:eastAsia="맑은 고딕" w:hAnsi="맑은 고딕" w:cs="굴림" w:hint="eastAsia"/>
-                <w:sz w:val="20"/>
-                <w:szCs w:val="20"/>
-              </w:rPr>
-              <w:t>2</w:t>
-            </w:r>
-            <w:r>
-              <w:rPr>
-                <w:rFonts w:ascii="맑은 고딕" w:eastAsia="맑은 고딕" w:hAnsi="맑은 고딕" w:cs="굴림"/>
-                <w:sz w:val="20"/>
-                <w:szCs w:val="20"/>
-              </w:rPr>
-              <w:t>017</w:t>
-            </w:r>
-            <w:r>
-              <w:rPr>
-                <w:rFonts w:ascii="맑은 고딕" w:eastAsia="맑은 고딕" w:hAnsi="맑은 고딕" w:cs="굴림" w:hint="eastAsia"/>
-                <w:sz w:val="20"/>
-                <w:szCs w:val="20"/>
-              </w:rPr>
-              <w:t>년</w:t>
+              <w:t xml:space="preserve">독일 </w:t>
+            </w:r>
+            <w:r>
+              <w:rPr>
+                <w:rFonts w:ascii="맑은 고딕" w:eastAsia="맑은 고딕" w:hAnsi="맑은 고딕" w:cs="굴림"/>
+                <w:sz w:val="20"/>
+                <w:szCs w:val="20"/>
+              </w:rPr>
+              <w:t xml:space="preserve">AyaRaya </w:t>
+            </w:r>
+            <w:r>
+              <w:rPr>
+                <w:rFonts w:ascii="맑은 고딕" w:eastAsia="맑은 고딕" w:hAnsi="맑은 고딕" w:cs="굴림" w:hint="eastAsia"/>
+                <w:sz w:val="20"/>
+                <w:szCs w:val="20"/>
+              </w:rPr>
+              <w:t>캐럿 오일</w:t>
+            </w:r>
+            <w:r>
+              <w:rPr>
+                <w:rFonts w:ascii="맑은 고딕" w:eastAsia="맑은 고딕" w:hAnsi="맑은 고딕" w:cs="굴림"/>
+                <w:sz w:val="20"/>
+                <w:szCs w:val="20"/>
+              </w:rPr>
+              <w:t xml:space="preserve">, </w:t>
+            </w:r>
+            <w:r>
+              <w:rPr>
+                <w:rFonts w:ascii="맑은 고딕" w:eastAsia="맑은 고딕" w:hAnsi="맑은 고딕" w:cs="굴림" w:hint="eastAsia"/>
+                <w:sz w:val="20"/>
+                <w:szCs w:val="20"/>
+              </w:rPr>
+              <w:t>캐럿 크림 G</w:t>
+            </w:r>
+            <w:r>
+              <w:rPr>
+                <w:rFonts w:ascii="맑은 고딕" w:eastAsia="맑은 고딕" w:hAnsi="맑은 고딕" w:cs="굴림"/>
+                <w:sz w:val="20"/>
+                <w:szCs w:val="20"/>
+              </w:rPr>
+              <w:t>S</w:t>
+            </w:r>
+            <w:r>
+              <w:rPr>
+                <w:rFonts w:ascii="맑은 고딕" w:eastAsia="맑은 고딕" w:hAnsi="맑은 고딕" w:cs="굴림" w:hint="eastAsia"/>
+                <w:sz w:val="20"/>
+                <w:szCs w:val="20"/>
+              </w:rPr>
+              <w:t>쇼핑 런칭</w:t>
             </w:r>
           </w:p>
           <w:p>
@@ -1874,55 +2053,23 @@
                 <w:sz w:val="20"/>
                 <w:szCs w:val="20"/>
               </w:rPr>
-              <w:t xml:space="preserve">독일 </w:t>
-            </w:r>
-            <w:r>
-              <w:rPr>
-                <w:rFonts w:ascii="맑은 고딕" w:eastAsia="맑은 고딕" w:hAnsi="맑은 고딕" w:cs="굴림"/>
-                <w:sz w:val="20"/>
-                <w:szCs w:val="20"/>
-              </w:rPr>
-              <w:t xml:space="preserve">AyaRaya </w:t>
-            </w:r>
-            <w:r>
-              <w:rPr>
-                <w:rFonts w:ascii="맑은 고딕" w:eastAsia="맑은 고딕" w:hAnsi="맑은 고딕" w:cs="굴림" w:hint="eastAsia"/>
-                <w:sz w:val="20"/>
-                <w:szCs w:val="20"/>
-              </w:rPr>
-              <w:t>캐럿 오일</w:t>
-            </w:r>
-            <w:r>
-              <w:rPr>
-                <w:rFonts w:ascii="맑은 고딕" w:eastAsia="맑은 고딕" w:hAnsi="맑은 고딕" w:cs="굴림"/>
-                <w:sz w:val="20"/>
-                <w:szCs w:val="20"/>
-              </w:rPr>
-              <w:t xml:space="preserve">, </w:t>
-            </w:r>
-            <w:r>
-              <w:rPr>
-                <w:rFonts w:ascii="맑은 고딕" w:eastAsia="맑은 고딕" w:hAnsi="맑은 고딕" w:cs="굴림" w:hint="eastAsia"/>
-                <w:sz w:val="20"/>
-                <w:szCs w:val="20"/>
-              </w:rPr>
-              <w:t>캐럿 크림 G</w:t>
-            </w:r>
-            <w:r>
-              <w:rPr>
-                <w:rFonts w:ascii="맑은 고딕" w:eastAsia="맑은 고딕" w:hAnsi="맑은 고딕" w:cs="굴림"/>
-                <w:sz w:val="20"/>
-                <w:szCs w:val="20"/>
-              </w:rPr>
-              <w:t>S</w:t>
-            </w:r>
-            <w:r>
-              <w:rPr>
-                <w:rFonts w:ascii="맑은 고딕" w:eastAsia="맑은 고딕" w:hAnsi="맑은 고딕" w:cs="굴림" w:hint="eastAsia"/>
-                <w:sz w:val="20"/>
-                <w:szCs w:val="20"/>
-              </w:rPr>
-              <w:t>쇼핑 런칭</w:t>
+              <w:t xml:space="preserve">프랑스 </w:t>
+            </w:r>
+            <w:r>
+              <w:rPr>
+                <w:rFonts w:ascii="맑은 고딕" w:eastAsia="맑은 고딕" w:hAnsi="맑은 고딕" w:cs="굴림"/>
+                <w:sz w:val="20"/>
+                <w:szCs w:val="20"/>
+              </w:rPr>
+              <w:t xml:space="preserve">Patika </w:t>
+            </w:r>
+            <w:r>
+              <w:rPr>
+                <w:rFonts w:ascii="맑은 고딕" w:eastAsia="맑은 고딕" w:hAnsi="맑은 고딕" w:cs="굴림" w:hint="eastAsia"/>
+                <w:sz w:val="20"/>
+                <w:szCs w:val="20"/>
+              </w:rPr>
+              <w:t>천연 오가닉 화장품 롯데면세점 런칭</w:t>
             </w:r>
           </w:p>
           <w:p>
@@ -1945,23 +2092,59 @@
                 <w:sz w:val="20"/>
                 <w:szCs w:val="20"/>
               </w:rPr>
-              <w:t xml:space="preserve">프랑스 </w:t>
-            </w:r>
-            <w:r>
-              <w:rPr>
-                <w:rFonts w:ascii="맑은 고딕" w:eastAsia="맑은 고딕" w:hAnsi="맑은 고딕" w:cs="굴림"/>
-                <w:sz w:val="20"/>
-                <w:szCs w:val="20"/>
-              </w:rPr>
-              <w:t xml:space="preserve">Patika </w:t>
-            </w:r>
-            <w:r>
-              <w:rPr>
-                <w:rFonts w:ascii="맑은 고딕" w:eastAsia="맑은 고딕" w:hAnsi="맑은 고딕" w:cs="굴림" w:hint="eastAsia"/>
-                <w:sz w:val="20"/>
-                <w:szCs w:val="20"/>
-              </w:rPr>
-              <w:t>천연 오가닉 화장품 롯데면세점 런칭</w:t>
+              <w:t xml:space="preserve">아제르바이잔 </w:t>
+            </w:r>
+            <w:r>
+              <w:rPr>
+                <w:rFonts w:ascii="맑은 고딕" w:eastAsia="맑은 고딕" w:hAnsi="맑은 고딕" w:cs="굴림"/>
+                <w:sz w:val="20"/>
+                <w:szCs w:val="20"/>
+              </w:rPr>
+              <w:t xml:space="preserve">Grante </w:t>
+            </w:r>
+            <w:r>
+              <w:rPr>
+                <w:rFonts w:ascii="맑은 고딕" w:eastAsia="맑은 고딕" w:hAnsi="맑은 고딕" w:cs="굴림" w:hint="eastAsia"/>
+                <w:sz w:val="20"/>
+                <w:szCs w:val="20"/>
+              </w:rPr>
+              <w:t>천연 석류 주스 마켓컬리 런칭</w:t>
+            </w:r>
+          </w:p>
+          <w:p>
+            <w:pPr>
+              <w:pStyle w:val="a3"/>
+              <w:wordWrap/>
+              <w:ind w:firstLine="210"/>
+              <w:rPr>
+                <w:rFonts w:ascii="맑은 고딕" w:eastAsia="맑은 고딕" w:hAnsi="맑은 고딕" w:cs="굴림"/>
+                <w:sz w:val="20"/>
+                <w:szCs w:val="20"/>
+              </w:rPr>
+            </w:pPr>
+            <w:r>
+              <w:rPr>
+                <w:rFonts w:ascii="맑은 고딕" w:eastAsia="맑은 고딕" w:hAnsi="맑은 고딕" w:cs="굴림" w:hint="eastAsia"/>
+                <w:sz w:val="20"/>
+                <w:szCs w:val="20"/>
+              </w:rPr>
+              <w:t>2</w:t>
+            </w:r>
+            <w:r>
+              <w:rPr>
+                <w:rFonts w:ascii="맑은 고딕" w:eastAsia="맑은 고딕" w:hAnsi="맑은 고딕" w:cs="굴림"/>
+                <w:sz w:val="20"/>
+                <w:szCs w:val="20"/>
+              </w:rPr>
+              <w:t>018</w:t>
+            </w:r>
+            <w:r>
+              <w:rPr>
+                <w:rFonts w:ascii="맑은 고딕" w:eastAsia="맑은 고딕" w:hAnsi="맑은 고딕" w:cs="굴림" w:hint="eastAsia"/>
+                <w:sz w:val="20"/>
+                <w:szCs w:val="20"/>
+              </w:rPr>
+              <w:t>년</w:t>
             </w:r>
           </w:p>
           <w:p>
@@ -1973,7 +2156,7 @@
               </w:numPr>
               <w:wordWrap/>
               <w:rPr>
-                <w:rFonts w:ascii="맑은 고딕" w:eastAsia="맑은 고딕" w:hAnsi="맑은 고딕" w:cs="굴림" w:hint="eastAsia"/>
+                <w:rFonts w:ascii="맑은 고딕" w:eastAsia="맑은 고딕" w:hAnsi="맑은 고딕" w:cs="굴림"/>
                 <w:sz w:val="20"/>
                 <w:szCs w:val="20"/>
               </w:rPr>
@@ -1984,23 +2167,23 @@
                 <w:sz w:val="20"/>
                 <w:szCs w:val="20"/>
               </w:rPr>
-              <w:t xml:space="preserve">아제르바이잔 </w:t>
-            </w:r>
-            <w:r>
-              <w:rPr>
-                <w:rFonts w:ascii="맑은 고딕" w:eastAsia="맑은 고딕" w:hAnsi="맑은 고딕" w:cs="굴림"/>
-                <w:sz w:val="20"/>
-                <w:szCs w:val="20"/>
-              </w:rPr>
-              <w:t xml:space="preserve">Grante </w:t>
-            </w:r>
-            <w:r>
-              <w:rPr>
-                <w:rFonts w:ascii="맑은 고딕" w:eastAsia="맑은 고딕" w:hAnsi="맑은 고딕" w:cs="굴림" w:hint="eastAsia"/>
-                <w:sz w:val="20"/>
-                <w:szCs w:val="20"/>
-              </w:rPr>
-              <w:t>천연 석류 주스 마켓컬리 런칭</w:t>
+              <w:t>1</w:t>
+            </w:r>
+            <w:r>
+              <w:rPr>
+                <w:rFonts w:ascii="맑은 고딕" w:eastAsia="맑은 고딕" w:hAnsi="맑은 고딕" w:cs="굴림"/>
+                <w:sz w:val="20"/>
+                <w:szCs w:val="20"/>
+              </w:rPr>
+              <w:t>5</w:t>
+            </w:r>
+            <w:r>
+              <w:rPr>
+                <w:rFonts w:ascii="맑은 고딕" w:eastAsia="맑은 고딕" w:hAnsi="맑은 고딕" w:cs="굴림" w:hint="eastAsia"/>
+                <w:sz w:val="20"/>
+                <w:szCs w:val="20"/>
+              </w:rPr>
+              <w:t>사단 승리부대 육군 물자보급병 현역 입대</w:t>
             </w:r>
           </w:p>
           <w:p>
@@ -2009,7 +2192,7 @@
               <w:wordWrap/>
               <w:ind w:firstLine="210"/>
               <w:rPr>
-                <w:rFonts w:ascii="맑은 고딕" w:eastAsia="맑은 고딕" w:hAnsi="맑은 고딕" w:cs="굴림" w:hint="eastAsia"/>
+                <w:rFonts w:ascii="맑은 고딕" w:eastAsia="맑은 고딕" w:hAnsi="맑은 고딕" w:cs="굴림"/>
                 <w:sz w:val="20"/>
                 <w:szCs w:val="20"/>
               </w:rPr>
@@ -2028,7 +2211,7 @@
                 <w:sz w:val="20"/>
                 <w:szCs w:val="20"/>
               </w:rPr>
-              <w:t>018</w:t>
+              <w:t>019</w:t>
             </w:r>
             <w:r>
               <w:rPr>
@@ -2059,23 +2242,7 @@
                 <w:sz w:val="20"/>
                 <w:szCs w:val="20"/>
               </w:rPr>
-              <w:t>1</w:t>
-            </w:r>
-            <w:r>
-              <w:rPr>
-                <w:rFonts w:ascii="맑은 고딕" w:eastAsia="맑은 고딕" w:hAnsi="맑은 고딕" w:cs="굴림"/>
-                <w:sz w:val="20"/>
-                <w:szCs w:val="20"/>
-              </w:rPr>
-              <w:t>5</w:t>
-            </w:r>
-            <w:r>
-              <w:rPr>
-                <w:rFonts w:ascii="맑은 고딕" w:eastAsia="맑은 고딕" w:hAnsi="맑은 고딕" w:cs="굴림" w:hint="eastAsia"/>
-                <w:sz w:val="20"/>
-                <w:szCs w:val="20"/>
-              </w:rPr>
-              <w:t>사단 승리부대 육군 물자보급병 현역 입대</w:t>
+              <w:t>군복무</w:t>
             </w:r>
           </w:p>
           <w:p>
@@ -2103,7 +2270,7 @@
                 <w:sz w:val="20"/>
                 <w:szCs w:val="20"/>
               </w:rPr>
-              <w:t>019</w:t>
+              <w:t>020</w:t>
             </w:r>
             <w:r>
               <w:rPr>
@@ -2134,7 +2301,7 @@
                 <w:sz w:val="20"/>
                 <w:szCs w:val="20"/>
               </w:rPr>
-              <w:t>군복무</w:t>
+              <w:t>육군 병장 만기전역</w:t>
             </w:r>
           </w:p>
           <w:p>
@@ -2162,7 +2329,7 @@
                 <w:sz w:val="20"/>
                 <w:szCs w:val="20"/>
               </w:rPr>
-              <w:t>020</w:t>
+              <w:t>021</w:t>
             </w:r>
             <w:r>
               <w:rPr>
@@ -2183,65 +2350,6 @@
               <w:wordWrap/>
               <w:rPr>
                 <w:rFonts w:ascii="맑은 고딕" w:eastAsia="맑은 고딕" w:hAnsi="맑은 고딕" w:cs="굴림"/>
-                <w:sz w:val="20"/>
-                <w:szCs w:val="20"/>
-              </w:rPr>
-            </w:pPr>
-            <w:r>
-              <w:rPr>
-                <w:rFonts w:ascii="맑은 고딕" w:eastAsia="맑은 고딕" w:hAnsi="맑은 고딕" w:cs="굴림" w:hint="eastAsia"/>
-                <w:sz w:val="20"/>
-                <w:szCs w:val="20"/>
-              </w:rPr>
-              <w:t>육군 병장 만기전역</w:t>
-            </w:r>
-          </w:p>
-          <w:p>
-            <w:pPr>
-              <w:pStyle w:val="a3"/>
-              <w:wordWrap/>
-              <w:ind w:firstLine="210"/>
-              <w:rPr>
-                <w:rFonts w:ascii="맑은 고딕" w:eastAsia="맑은 고딕" w:hAnsi="맑은 고딕" w:cs="굴림"/>
-                <w:sz w:val="20"/>
-                <w:szCs w:val="20"/>
-              </w:rPr>
-            </w:pPr>
-            <w:r>
-              <w:rPr>
-                <w:rFonts w:ascii="맑은 고딕" w:eastAsia="맑은 고딕" w:hAnsi="맑은 고딕" w:cs="굴림" w:hint="eastAsia"/>
-                <w:sz w:val="20"/>
-                <w:szCs w:val="20"/>
-              </w:rPr>
-              <w:t>2</w:t>
-            </w:r>
-            <w:r>
-              <w:rPr>
-                <w:rFonts w:ascii="맑은 고딕" w:eastAsia="맑은 고딕" w:hAnsi="맑은 고딕" w:cs="굴림"/>
-                <w:sz w:val="20"/>
-                <w:szCs w:val="20"/>
-              </w:rPr>
-              <w:t>021</w:t>
-            </w:r>
-            <w:r>
-              <w:rPr>
-                <w:rFonts w:ascii="맑은 고딕" w:eastAsia="맑은 고딕" w:hAnsi="맑은 고딕" w:cs="굴림" w:hint="eastAsia"/>
-                <w:sz w:val="20"/>
-                <w:szCs w:val="20"/>
-              </w:rPr>
-              <w:t>년</w:t>
-            </w:r>
-          </w:p>
-          <w:p>
-            <w:pPr>
-              <w:pStyle w:val="a3"/>
-              <w:numPr>
-                <w:ilvl w:val="0"/>
-                <w:numId w:val="2"/>
-              </w:numPr>
-              <w:wordWrap/>
-              <w:rPr>
-                <w:rFonts w:ascii="맑은 고딕" w:eastAsia="맑은 고딕" w:hAnsi="맑은 고딕" w:cs="굴림" w:hint="eastAsia"/>
                 <w:sz w:val="20"/>
                 <w:szCs w:val="20"/>
               </w:rPr>
@@ -2265,10 +2373,23 @@
     <w:p/>
     <w:p/>
     <w:p>
-      <w:r>
-        <w:rPr>
-          <w:rFonts w:hint="eastAsia"/>
-        </w:rPr>
+      <w:pPr>
+        <w:rPr>
+          <w:b/>
+          <w:bCs/>
+          <w:sz w:val="22"/>
+          <w:szCs w:val="24"/>
+        </w:rPr>
+      </w:pPr>
+      <w:r>
+        <w:rPr>
+          <w:rFonts w:hint="eastAsia"/>
+          <w:b/>
+          <w:bCs/>
+          <w:sz w:val="22"/>
+          <w:szCs w:val="24"/>
+        </w:rPr>
+        <w:lastRenderedPageBreak/>
         <w:t>&lt;성장과정&gt;</w:t>
       </w:r>
     </w:p>
@@ -2277,7 +2398,7 @@
         <w:pStyle w:val="a6"/>
         <w:numPr>
           <w:ilvl w:val="0"/>
-          <w:numId w:val="3"/>
+          <w:numId w:val="2"/>
         </w:numPr>
         <w:ind w:leftChars="0"/>
       </w:pPr>
@@ -2285,16 +2406,2061 @@
         <w:rPr>
           <w:rFonts w:hint="eastAsia"/>
         </w:rPr>
+        <w:t>본인의 가치관</w:t>
+      </w:r>
+      <w:r>
+        <w:rPr>
+          <w:rFonts w:hint="eastAsia"/>
+        </w:rPr>
+        <w:t>,</w:t>
+      </w:r>
+      <w:r>
+        <w:t xml:space="preserve"> </w:t>
+      </w:r>
+      <w:r>
+        <w:rPr>
+          <w:rFonts w:hint="eastAsia"/>
+        </w:rPr>
+        <w:t>가치관을 가지게 된 계기</w:t>
+      </w:r>
+    </w:p>
+    <w:p>
+      <w:pPr>
+        <w:pStyle w:val="a6"/>
+        <w:ind w:leftChars="0" w:left="760"/>
+        <w:rPr>
+          <w:b/>
+          <w:bCs/>
+        </w:rPr>
+      </w:pPr>
+      <w:r>
+        <w:rPr>
+          <w:rFonts w:hint="eastAsia"/>
+          <w:b/>
+          <w:bCs/>
+        </w:rPr>
+        <w:t>내가 한 말을 꼭 지키는 사람.</w:t>
+      </w:r>
+    </w:p>
+    <w:p>
+      <w:pPr>
+        <w:pStyle w:val="a6"/>
+        <w:ind w:leftChars="0" w:left="760"/>
+      </w:pPr>
+      <w:r>
+        <w:rPr>
+          <w:rFonts w:hint="eastAsia"/>
+        </w:rPr>
+        <w:t xml:space="preserve"> 고등학생</w:t>
+      </w:r>
+      <w:r>
+        <w:rPr>
+          <w:rFonts w:hint="eastAsia"/>
+        </w:rPr>
+        <w:t>때 학생회장을 출마하면서 내건 공약이 있습니다.</w:t>
+      </w:r>
+      <w:r>
+        <w:t xml:space="preserve"> </w:t>
+      </w:r>
+      <w:r>
+        <w:rPr>
+          <w:rFonts w:hint="eastAsia"/>
+        </w:rPr>
+        <w:t>여름 활동복을 제작하겠다는 것이었습니다.</w:t>
+      </w:r>
+      <w:r>
+        <w:t xml:space="preserve"> </w:t>
+      </w:r>
+      <w:r>
+        <w:rPr>
+          <w:rFonts w:hint="eastAsia"/>
+        </w:rPr>
+        <w:t>더운 여름에 땀 흡수도 잘 되지 않는 빳빳한 교복셔츠를 입고 다니는 것이 아니라 면 재질의 카라티로 여름 활동복을 제작하고자 했습니다.</w:t>
+      </w:r>
+      <w:r>
+        <w:t xml:space="preserve"> </w:t>
+      </w:r>
+      <w:r>
+        <w:rPr>
+          <w:rFonts w:hint="eastAsia"/>
+        </w:rPr>
+        <w:t>사실 그 시절 학생회장이라는 직책은 단순한 학생정치를 경험하고,</w:t>
+      </w:r>
+      <w:r>
+        <w:t xml:space="preserve"> </w:t>
+      </w:r>
+      <w:r>
+        <w:rPr>
+          <w:rFonts w:hint="eastAsia"/>
+        </w:rPr>
+        <w:t>회의를 진행하는 것 정도에 지나지 않았습니다.</w:t>
+      </w:r>
+      <w:r>
+        <w:t xml:space="preserve"> </w:t>
+      </w:r>
+      <w:r>
+        <w:rPr>
+          <w:rFonts w:hint="eastAsia"/>
+        </w:rPr>
+        <w:t>선생님도,</w:t>
+      </w:r>
+      <w:r>
+        <w:t xml:space="preserve"> </w:t>
+      </w:r>
+      <w:r>
+        <w:rPr>
+          <w:rFonts w:hint="eastAsia"/>
+        </w:rPr>
+        <w:t>친구들도 공약을 진지하게 받아들이지 않았었고 허울 좋은 아이디어라고 생각</w:t>
+      </w:r>
+      <w:r>
+        <w:rPr>
+          <w:rFonts w:hint="eastAsia"/>
+        </w:rPr>
+        <w:t xml:space="preserve"> </w:t>
+      </w:r>
+      <w:r>
+        <w:rPr>
+          <w:rFonts w:hint="eastAsia"/>
+        </w:rPr>
+        <w:t>했었습니다.</w:t>
+      </w:r>
+      <w:r>
+        <w:t xml:space="preserve"> </w:t>
+      </w:r>
+      <w:r>
+        <w:rPr>
+          <w:rFonts w:hint="eastAsia"/>
+        </w:rPr>
+        <w:t>하지만 저는 제가 뱉은 말에 최선을 다해 지키고 싶었고,</w:t>
+      </w:r>
+      <w:r>
+        <w:t xml:space="preserve"> </w:t>
+      </w:r>
+      <w:r>
+        <w:rPr>
+          <w:rFonts w:hint="eastAsia"/>
+        </w:rPr>
+        <w:t xml:space="preserve">약속은 반드시 지켜 내야 한다는 생각을 가지고 있었기에 교복 공동구매 회사 중 하나인 </w:t>
+      </w:r>
+      <w:r>
+        <w:t xml:space="preserve">PRIMO </w:t>
+      </w:r>
+      <w:r>
+        <w:rPr>
+          <w:rFonts w:hint="eastAsia"/>
+        </w:rPr>
+        <w:t>지점장님과 여러 번 만나 활동복에 대한 기획과 제안을 드렸고,</w:t>
+      </w:r>
+      <w:r>
+        <w:t xml:space="preserve"> </w:t>
+      </w:r>
+      <w:r>
+        <w:rPr>
+          <w:rFonts w:hint="eastAsia"/>
+        </w:rPr>
+        <w:t>교복에 대한 교칙 수정을 위해 교장선생님을 비롯한 많은 선생님들을 설득하였으며 학생 회의 기구를 열어 구체적인 여름활동복 대체 방안과 계획을 논의했습니다.</w:t>
+      </w:r>
+      <w:r>
+        <w:t xml:space="preserve"> </w:t>
+      </w:r>
+      <w:r>
+        <w:rPr>
+          <w:rFonts w:hint="eastAsia"/>
+        </w:rPr>
+        <w:t>결국 여름 활동복이 제작이 되었고,</w:t>
+      </w:r>
+      <w:r>
+        <w:t xml:space="preserve"> </w:t>
+      </w:r>
+      <w:r>
+        <w:rPr>
+          <w:rFonts w:hint="eastAsia"/>
+        </w:rPr>
+        <w:t>학생들은 여름활동복을 통해 조금 더 쾌적하게 여름을 보낼 수 있었습니다.</w:t>
+      </w:r>
+      <w:r>
+        <w:t xml:space="preserve"> </w:t>
+      </w:r>
+      <w:r>
+        <w:rPr>
+          <w:rFonts w:hint="eastAsia"/>
+        </w:rPr>
+        <w:t>이 공로를 인정받아 서울시장상도 받게 되었습니다.</w:t>
+      </w:r>
+      <w:r>
+        <w:t xml:space="preserve"> </w:t>
+      </w:r>
+      <w:r>
+        <w:rPr>
+          <w:rFonts w:hint="eastAsia"/>
+        </w:rPr>
+        <w:t>내가 한 말을 끝까지 지키고 성취하였을 때 주변 사람들에게 얼마나 많은 신뢰와 믿음을 줄 수 있는지,</w:t>
+      </w:r>
+      <w:r>
+        <w:t xml:space="preserve"> </w:t>
+      </w:r>
+      <w:r>
+        <w:rPr>
+          <w:rFonts w:hint="eastAsia"/>
+        </w:rPr>
+        <w:t>그리고 내 자신에게도 그것이 얼마나 자랑스럽고 뿌듯한 일인지 느낄 수 있는 귀한 경험이었습니다.</w:t>
+      </w:r>
+      <w:r>
+        <w:t xml:space="preserve"> </w:t>
+      </w:r>
+    </w:p>
+    <w:p>
+      <w:pPr>
+        <w:pStyle w:val="a6"/>
+        <w:ind w:leftChars="0" w:left="760"/>
+      </w:pPr>
+    </w:p>
+    <w:p>
+      <w:pPr>
+        <w:pStyle w:val="a6"/>
+        <w:ind w:leftChars="0" w:left="760"/>
+        <w:rPr>
+          <w:b/>
+          <w:bCs/>
+        </w:rPr>
+      </w:pPr>
+      <w:r>
+        <w:rPr>
+          <w:rFonts w:hint="eastAsia"/>
+          <w:b/>
+          <w:bCs/>
+        </w:rPr>
+        <w:t>열정있는 사람.</w:t>
+      </w:r>
+    </w:p>
+    <w:p>
+      <w:pPr>
+        <w:pStyle w:val="a6"/>
+        <w:ind w:leftChars="0" w:left="760"/>
+      </w:pPr>
+      <w:r>
+        <w:rPr>
+          <w:rFonts w:hint="eastAsia"/>
+        </w:rPr>
+        <w:t xml:space="preserve"> </w:t>
+      </w:r>
+      <w:r>
+        <w:rPr>
+          <w:rFonts w:hint="eastAsia"/>
+        </w:rPr>
+        <w:t xml:space="preserve">대학교 </w:t>
+      </w:r>
+      <w:r>
+        <w:t>3</w:t>
+      </w:r>
+      <w:r>
+        <w:rPr>
+          <w:rFonts w:hint="eastAsia"/>
+        </w:rPr>
+        <w:t>학년 때 총학생회 사회협력국 국장으로 일한 적이 있습니다.</w:t>
+      </w:r>
+      <w:r>
+        <w:t xml:space="preserve"> </w:t>
+      </w:r>
+      <w:r>
+        <w:rPr>
+          <w:rFonts w:hint="eastAsia"/>
+        </w:rPr>
+        <w:t xml:space="preserve">아버지께서는 당신 나이 </w:t>
+      </w:r>
+      <w:r>
+        <w:t>3</w:t>
+      </w:r>
+      <w:r>
+        <w:rPr>
+          <w:rFonts w:hint="eastAsia"/>
+        </w:rPr>
+        <w:t>살때부터 소아마비를 앓으셨고,</w:t>
+      </w:r>
+      <w:r>
+        <w:t xml:space="preserve"> </w:t>
+      </w:r>
+      <w:r>
+        <w:rPr>
+          <w:rFonts w:hint="eastAsia"/>
+        </w:rPr>
+        <w:t>평생을 목발을 의지하며 사신 장애인 이십니다.</w:t>
+      </w:r>
+      <w:r>
+        <w:t xml:space="preserve"> </w:t>
+      </w:r>
+      <w:r>
+        <w:rPr>
+          <w:rFonts w:hint="eastAsia"/>
+        </w:rPr>
+        <w:t>그래서 어렸을 때부터 몸이 불편한 친구들이나 아픈 친구들에게 더 마음을 쏟게 되었습니다.</w:t>
+      </w:r>
+      <w:r>
+        <w:t xml:space="preserve"> </w:t>
+      </w:r>
+      <w:r>
+        <w:rPr>
+          <w:rFonts w:hint="eastAsia"/>
+        </w:rPr>
+        <w:t>마음 속 한 켠에 항상 그 누구도 불편하지 않</w:t>
+      </w:r>
+      <w:r>
+        <w:rPr>
+          <w:rFonts w:hint="eastAsia"/>
+        </w:rPr>
+        <w:t>는,</w:t>
+      </w:r>
+      <w:r>
+        <w:rPr>
+          <w:rFonts w:hint="eastAsia"/>
+        </w:rPr>
+        <w:t xml:space="preserve"> 차별 없는 세상을 꿈꿔 왔습니다.</w:t>
+      </w:r>
+      <w:r>
+        <w:t xml:space="preserve"> </w:t>
+      </w:r>
+      <w:r>
+        <w:rPr>
+          <w:rFonts w:hint="eastAsia"/>
+        </w:rPr>
+        <w:t>대학교 학생회 사회협력국장직을 수락했던 가장 큰 이유 역시 그러한 일을 규모 있게 할 수 있는 기회라고 생각했기 때문입니다.</w:t>
+      </w:r>
+      <w:r>
+        <w:t xml:space="preserve"> </w:t>
+      </w:r>
+      <w:r>
+        <w:rPr>
+          <w:rFonts w:hint="eastAsia"/>
+        </w:rPr>
+        <w:t xml:space="preserve">사회협력국장으로서 가장 마음을 쏟았던 사업은 </w:t>
+      </w:r>
+      <w:r>
+        <w:t>‘</w:t>
+      </w:r>
+      <w:r>
+        <w:rPr>
+          <w:rFonts w:hint="eastAsia"/>
+        </w:rPr>
+        <w:t xml:space="preserve">사랑의 마라톤 </w:t>
+      </w:r>
+      <w:r>
+        <w:t xml:space="preserve">– Make your love FLOW’ </w:t>
+      </w:r>
+      <w:r>
+        <w:rPr>
+          <w:rFonts w:hint="eastAsia"/>
+        </w:rPr>
+        <w:t>였습니다.</w:t>
+      </w:r>
+      <w:r>
+        <w:t xml:space="preserve"> </w:t>
+      </w:r>
+      <w:r>
+        <w:rPr>
+          <w:rFonts w:hint="eastAsia"/>
+        </w:rPr>
+        <w:t xml:space="preserve">포항 지역의 장애인 </w:t>
+      </w:r>
+      <w:r>
+        <w:t>500</w:t>
+      </w:r>
+      <w:r>
+        <w:rPr>
+          <w:rFonts w:hint="eastAsia"/>
+        </w:rPr>
+        <w:t xml:space="preserve">명과 대학생 </w:t>
+      </w:r>
+      <w:r>
+        <w:t>500</w:t>
+      </w:r>
+      <w:r>
+        <w:rPr>
+          <w:rFonts w:hint="eastAsia"/>
+        </w:rPr>
+        <w:t>명이 하나의 짝이 되어 함께 손잡고 단거리 마라톤을 하며 서로를 이해하고,</w:t>
+      </w:r>
+      <w:r>
+        <w:t xml:space="preserve"> </w:t>
+      </w:r>
+      <w:r>
+        <w:rPr>
+          <w:rFonts w:hint="eastAsia"/>
+        </w:rPr>
+        <w:t xml:space="preserve">서로의 장벽을 허무는 </w:t>
+      </w:r>
+      <w:r>
+        <w:rPr>
+          <w:rFonts w:hint="eastAsia"/>
+        </w:rPr>
+        <w:t>사업을 기획했습니다.</w:t>
+      </w:r>
+      <w:r>
+        <w:t xml:space="preserve"> </w:t>
+      </w:r>
+      <w:r>
+        <w:rPr>
+          <w:rFonts w:hint="eastAsia"/>
+        </w:rPr>
+        <w:t>그리고 완주할 때마다 성금이 적립이 되어 완주한 모든 분들의 이름으로 포항 지역 태풍으로 피해 본 분들에게 기부를 하게 되었습니다.</w:t>
+      </w:r>
+      <w:r>
+        <w:t xml:space="preserve"> </w:t>
+      </w:r>
+      <w:r>
+        <w:rPr>
+          <w:rFonts w:hint="eastAsia"/>
+        </w:rPr>
+        <w:t>사회적 약자인 장애인들이 단순히 움츠려 있지 않고</w:t>
+      </w:r>
+      <w:r>
+        <w:t xml:space="preserve"> </w:t>
+      </w:r>
+      <w:r>
+        <w:rPr>
+          <w:rFonts w:hint="eastAsia"/>
+        </w:rPr>
+        <w:t>누군가에게 따스한 손길이 되어 줄 수 있다는 것,</w:t>
+      </w:r>
+      <w:r>
+        <w:t xml:space="preserve"> </w:t>
+      </w:r>
+      <w:r>
+        <w:rPr>
+          <w:rFonts w:hint="eastAsia"/>
+        </w:rPr>
+        <w:t>그리고 그분들 역시 우리와 다를 것 없다는 것을 느끼는 그런 세상을 그려 보았습니다.</w:t>
+      </w:r>
+      <w:r>
+        <w:t xml:space="preserve"> </w:t>
+      </w:r>
+      <w:r>
+        <w:rPr>
+          <w:rFonts w:hint="eastAsia"/>
+        </w:rPr>
+        <w:t>한 사람의 열정과 마음이 선한 영향력을 끼칠 수 있다는 것을 눈으로 직접 보게 되었고,</w:t>
+      </w:r>
+      <w:r>
+        <w:t xml:space="preserve"> </w:t>
+      </w:r>
+      <w:r>
+        <w:rPr>
+          <w:rFonts w:hint="eastAsia"/>
+        </w:rPr>
+        <w:t>그런 열정을 가지고 살아갈 때 세상이 변할 수 있다는 것을 깨달았습니다.</w:t>
+      </w:r>
+      <w:r>
+        <w:t xml:space="preserve"> </w:t>
+      </w:r>
+    </w:p>
+    <w:p>
+      <w:pPr>
+        <w:pStyle w:val="a6"/>
+        <w:ind w:leftChars="0" w:left="760"/>
+      </w:pPr>
+    </w:p>
+    <w:p>
+      <w:pPr>
+        <w:pStyle w:val="a6"/>
+        <w:ind w:leftChars="0" w:left="760"/>
+        <w:rPr>
+          <w:b/>
+          <w:bCs/>
+        </w:rPr>
+      </w:pPr>
+      <w:r>
+        <w:rPr>
+          <w:rFonts w:hint="eastAsia"/>
+          <w:b/>
+          <w:bCs/>
+        </w:rPr>
+        <w:t>직접 부딪히는 것을 두려워 하지 않는 사람.</w:t>
+      </w:r>
+    </w:p>
+    <w:p>
+      <w:pPr>
+        <w:pStyle w:val="a6"/>
+        <w:ind w:leftChars="0" w:left="760"/>
+      </w:pPr>
+      <w:r>
+        <w:rPr>
+          <w:rFonts w:hint="eastAsia"/>
+        </w:rPr>
+        <w:t xml:space="preserve"> </w:t>
+      </w:r>
+      <w:r>
+        <w:rPr>
+          <w:rFonts w:hint="eastAsia"/>
+        </w:rPr>
+        <w:t>어렸을 때부터 꿈이 국제 변호사였고,</w:t>
+      </w:r>
+      <w:r>
+        <w:t xml:space="preserve"> </w:t>
+      </w:r>
+      <w:r>
+        <w:rPr>
+          <w:rFonts w:hint="eastAsia"/>
+        </w:rPr>
+        <w:t>국제무대에서 활동하는 것이 꿈이었습니다.</w:t>
+      </w:r>
+      <w:r>
+        <w:t xml:space="preserve"> </w:t>
+      </w:r>
+      <w:r>
+        <w:rPr>
+          <w:rFonts w:hint="eastAsia"/>
+        </w:rPr>
+        <w:t xml:space="preserve">전공 역시 국제 관계학과 </w:t>
+      </w:r>
+      <w:r>
+        <w:t>UIL (</w:t>
+      </w:r>
+      <w:r>
+        <w:rPr>
+          <w:rFonts w:hint="eastAsia"/>
+        </w:rPr>
+        <w:t>U</w:t>
+      </w:r>
+      <w:r>
+        <w:t>S and International Law)</w:t>
+      </w:r>
+      <w:r>
+        <w:rPr>
+          <w:rFonts w:hint="eastAsia"/>
+        </w:rPr>
+        <w:t>를 선택하여 관련 학회활동과 공부를 꾸준히 하였습니다.</w:t>
+      </w:r>
+      <w:r>
+        <w:t xml:space="preserve"> 1</w:t>
+      </w:r>
+      <w:r>
+        <w:rPr>
+          <w:rFonts w:hint="eastAsia"/>
+        </w:rPr>
+        <w:t xml:space="preserve">학년 입학과 동시에 국제기구학회 </w:t>
+      </w:r>
+      <w:r>
+        <w:t>HIOS</w:t>
+      </w:r>
+      <w:r>
+        <w:rPr>
+          <w:rFonts w:hint="eastAsia"/>
+        </w:rPr>
+        <w:t>에서</w:t>
+      </w:r>
+      <w:r>
+        <w:t xml:space="preserve"> </w:t>
+      </w:r>
+      <w:r>
+        <w:rPr>
+          <w:rFonts w:hint="eastAsia"/>
+        </w:rPr>
+        <w:t>활동을 하였고,</w:t>
+      </w:r>
+      <w:r>
+        <w:t xml:space="preserve"> </w:t>
+      </w:r>
+      <w:r>
+        <w:rPr>
+          <w:rFonts w:hint="eastAsia"/>
+        </w:rPr>
+        <w:t>국제 개발 협력에 관심이 더 생기게 되어 K</w:t>
+      </w:r>
+      <w:r>
+        <w:t>OICA</w:t>
+      </w:r>
+      <w:r>
+        <w:rPr>
+          <w:rFonts w:hint="eastAsia"/>
+        </w:rPr>
+        <w:t>에서 지원하는 캄보디아 국제 개발 협력 체험에</w:t>
+      </w:r>
+      <w:r>
+        <w:rPr>
+          <w:rFonts w:hint="eastAsia"/>
+        </w:rPr>
         <w:lastRenderedPageBreak/>
-        <w:t>본인의 가치관</w:t>
-      </w:r>
-    </w:p>
-    <w:p>
-      <w:pPr>
-        <w:rPr>
-          <w:rFonts w:hint="eastAsia"/>
-        </w:rPr>
-      </w:pPr>
+        <w:t>도 참여하였고,</w:t>
+      </w:r>
+      <w:r>
+        <w:t xml:space="preserve"> </w:t>
+      </w:r>
+      <w:r>
+        <w:rPr>
+          <w:rFonts w:hint="eastAsia"/>
+        </w:rPr>
+        <w:t>파리에서 주최된 국제포럼에도 한국대표로 다녀왔습니다.</w:t>
+      </w:r>
+      <w:r>
+        <w:t xml:space="preserve"> </w:t>
+      </w:r>
+      <w:r>
+        <w:rPr>
+          <w:rFonts w:hint="eastAsia"/>
+        </w:rPr>
+        <w:t>경북지역 동아시아 인권 법률학회 자문위원으로도 활동하였고</w:t>
+      </w:r>
+      <w:r>
+        <w:t>, 1</w:t>
+      </w:r>
+      <w:r>
+        <w:rPr>
+          <w:rFonts w:hint="eastAsia"/>
+        </w:rPr>
+        <w:t xml:space="preserve">학년때부터 속해 있었던 </w:t>
+      </w:r>
+      <w:r>
+        <w:t>HIOS</w:t>
+      </w:r>
+      <w:r>
+        <w:rPr>
+          <w:rFonts w:hint="eastAsia"/>
+        </w:rPr>
+        <w:t>의 학회장으로 활동을 이어갔습니다.</w:t>
+      </w:r>
+      <w:r>
+        <w:t xml:space="preserve"> </w:t>
+      </w:r>
+      <w:r>
+        <w:rPr>
+          <w:rFonts w:hint="eastAsia"/>
+        </w:rPr>
+        <w:t xml:space="preserve">그러던 중 </w:t>
+      </w:r>
+      <w:r>
+        <w:rPr>
+          <w:rFonts w:hint="eastAsia"/>
+        </w:rPr>
+        <w:t>단기적으로,</w:t>
+      </w:r>
+      <w:r>
+        <w:t xml:space="preserve"> </w:t>
+      </w:r>
+      <w:r>
+        <w:rPr>
+          <w:rFonts w:hint="eastAsia"/>
+        </w:rPr>
+        <w:t xml:space="preserve">그리고 책상에서 </w:t>
+      </w:r>
+      <w:r>
+        <w:rPr>
+          <w:rFonts w:hint="eastAsia"/>
+        </w:rPr>
+        <w:t>공부하는</w:t>
+      </w:r>
+      <w:r>
+        <w:rPr>
+          <w:rFonts w:hint="eastAsia"/>
+        </w:rPr>
+        <w:t xml:space="preserve"> 것은 한계가 있다고 판단하였고,</w:t>
+      </w:r>
+      <w:r>
+        <w:t xml:space="preserve"> </w:t>
+      </w:r>
+      <w:r>
+        <w:rPr>
+          <w:rFonts w:hint="eastAsia"/>
+        </w:rPr>
+        <w:t>장기</w:t>
+      </w:r>
+      <w:r>
+        <w:rPr>
+          <w:rFonts w:hint="eastAsia"/>
+        </w:rPr>
+        <w:t>적으</w:t>
+      </w:r>
+      <w:r>
+        <w:rPr>
+          <w:rFonts w:hint="eastAsia"/>
+        </w:rPr>
+        <w:t xml:space="preserve">로 직접 부딪혀가며 </w:t>
+      </w:r>
+      <w:r>
+        <w:rPr>
+          <w:rFonts w:hint="eastAsia"/>
+        </w:rPr>
+        <w:t>배울 수 있는 기회를 찾았습니다.</w:t>
+      </w:r>
+      <w:r>
+        <w:t xml:space="preserve"> </w:t>
+      </w:r>
+      <w:r>
+        <w:rPr>
+          <w:rFonts w:hint="eastAsia"/>
+        </w:rPr>
+        <w:t xml:space="preserve">그러던 중 약 </w:t>
+      </w:r>
+      <w:r>
+        <w:t xml:space="preserve">100:1 </w:t>
+      </w:r>
+      <w:r>
+        <w:rPr>
+          <w:rFonts w:hint="eastAsia"/>
+        </w:rPr>
+        <w:t xml:space="preserve">의 경쟁률을 뚫고 </w:t>
+      </w:r>
+      <w:r>
+        <w:t xml:space="preserve">‘RaonAtti’ </w:t>
+      </w:r>
+      <w:r>
+        <w:rPr>
+          <w:rFonts w:hint="eastAsia"/>
+        </w:rPr>
+        <w:t>장기 대학생 해외봉사 활동에 참여하게 됩니다.</w:t>
+      </w:r>
+      <w:r>
+        <w:t xml:space="preserve"> </w:t>
+      </w:r>
+      <w:r>
+        <w:rPr>
+          <w:rFonts w:hint="eastAsia"/>
+        </w:rPr>
+        <w:t xml:space="preserve">약 </w:t>
+      </w:r>
+      <w:r>
+        <w:t>8</w:t>
+      </w:r>
+      <w:r>
+        <w:rPr>
+          <w:rFonts w:hint="eastAsia"/>
+        </w:rPr>
+        <w:t>개월간 필리핀</w:t>
+      </w:r>
+      <w:r>
+        <w:t xml:space="preserve"> </w:t>
+      </w:r>
+      <w:r>
+        <w:rPr>
+          <w:rFonts w:hint="eastAsia"/>
+        </w:rPr>
+        <w:t xml:space="preserve">팡가시난 지역의 덤프사이트 </w:t>
+      </w:r>
+      <w:r>
+        <w:t>(</w:t>
+      </w:r>
+      <w:r>
+        <w:rPr>
+          <w:rFonts w:hint="eastAsia"/>
+        </w:rPr>
+        <w:t>쓰레기매립지)에서 불법으로 거주하고 있는 주민들을 위한 정책 마련을 위해 파견되었습니다.</w:t>
+      </w:r>
+      <w:r>
+        <w:t xml:space="preserve"> </w:t>
+      </w:r>
+      <w:r>
+        <w:rPr>
+          <w:rFonts w:hint="eastAsia"/>
+        </w:rPr>
+        <w:t>라온아띠는 순</w:t>
+      </w:r>
+      <w:r>
+        <w:t xml:space="preserve"> </w:t>
+      </w:r>
+      <w:r>
+        <w:rPr>
+          <w:rFonts w:hint="eastAsia"/>
+        </w:rPr>
+        <w:t xml:space="preserve">우리말로 </w:t>
+      </w:r>
+      <w:r>
+        <w:t>‘</w:t>
+      </w:r>
+      <w:r>
+        <w:rPr>
+          <w:rFonts w:hint="eastAsia"/>
+        </w:rPr>
+        <w:t>좋은 친구</w:t>
+      </w:r>
+      <w:r>
+        <w:t xml:space="preserve">’ </w:t>
+      </w:r>
+      <w:r>
+        <w:rPr>
+          <w:rFonts w:hint="eastAsia"/>
+        </w:rPr>
+        <w:t>라는 의미를 가지고 있습니다.</w:t>
+      </w:r>
+      <w:r>
+        <w:t xml:space="preserve"> </w:t>
+      </w:r>
+      <w:r>
+        <w:rPr>
+          <w:rFonts w:hint="eastAsia"/>
+        </w:rPr>
+        <w:t>처음 파견되었을 때는 그저 봉사,</w:t>
+      </w:r>
+      <w:r>
+        <w:t xml:space="preserve"> </w:t>
+      </w:r>
+      <w:r>
+        <w:rPr>
+          <w:rFonts w:hint="eastAsia"/>
+        </w:rPr>
+        <w:t>즉 내가 무언가를 주고 오고,</w:t>
+      </w:r>
+      <w:r>
+        <w:t xml:space="preserve"> </w:t>
+      </w:r>
+      <w:r>
+        <w:rPr>
+          <w:rFonts w:hint="eastAsia"/>
+        </w:rPr>
+        <w:t>공여를 하러 가야지.</w:t>
+      </w:r>
+      <w:r>
+        <w:t xml:space="preserve"> </w:t>
+      </w:r>
+      <w:r>
+        <w:rPr>
+          <w:rFonts w:hint="eastAsia"/>
+        </w:rPr>
+        <w:t xml:space="preserve">라는 마음으로 시작하였는데 이들과 함께 살면서 </w:t>
+      </w:r>
+      <w:r>
+        <w:rPr>
+          <w:rFonts w:hint="eastAsia"/>
+        </w:rPr>
+        <w:t>그런 것에 의미를 더 이상</w:t>
+      </w:r>
+      <w:r>
+        <w:t xml:space="preserve"> </w:t>
+      </w:r>
+      <w:r>
+        <w:rPr>
+          <w:rFonts w:hint="eastAsia"/>
+        </w:rPr>
+        <w:t>둘 필요가 없구나 라는 생각을 하게 되었습니다.</w:t>
+      </w:r>
+      <w:r>
+        <w:t xml:space="preserve"> </w:t>
+      </w:r>
+      <w:r>
+        <w:rPr>
+          <w:rFonts w:hint="eastAsia"/>
+        </w:rPr>
+        <w:t>이들이 정말 필요로 하는 것은 결코 이들과 동떨어져서 책상 앞에서 이야기한다고 알 수 있는 것이 아니었습니다.</w:t>
+      </w:r>
+      <w:r>
+        <w:t xml:space="preserve"> </w:t>
+      </w:r>
+      <w:r>
+        <w:rPr>
+          <w:rFonts w:hint="eastAsia"/>
+        </w:rPr>
+        <w:t>함께 살아보고,</w:t>
+      </w:r>
+      <w:r>
+        <w:t xml:space="preserve"> </w:t>
+      </w:r>
+      <w:r>
+        <w:rPr>
+          <w:rFonts w:hint="eastAsia"/>
+        </w:rPr>
+        <w:t>이들의 입장이 되어 생각해보는 것.</w:t>
+      </w:r>
+      <w:r>
+        <w:t xml:space="preserve"> </w:t>
+      </w:r>
+      <w:r>
+        <w:rPr>
+          <w:rFonts w:hint="eastAsia"/>
+        </w:rPr>
+        <w:t>이들이 왜 쓰레기 더미로 들어가 살수 밖에 없었는지,</w:t>
+      </w:r>
+      <w:r>
+        <w:t xml:space="preserve"> </w:t>
+      </w:r>
+      <w:r>
+        <w:rPr>
+          <w:rFonts w:hint="eastAsia"/>
+        </w:rPr>
+        <w:t>정부의 어떤 정책이 이들을 몰아 내었고,</w:t>
+      </w:r>
+      <w:r>
+        <w:t xml:space="preserve"> </w:t>
+      </w:r>
+      <w:r>
+        <w:rPr>
+          <w:rFonts w:hint="eastAsia"/>
+        </w:rPr>
+        <w:t>무엇을 개선 해야 하는지를 그곳에 직접 가서 들어보고 살아보니 조금씩 보이기 시작했습니다.</w:t>
+      </w:r>
+      <w:r>
+        <w:t xml:space="preserve"> </w:t>
+      </w:r>
+      <w:r>
+        <w:rPr>
+          <w:rFonts w:hint="eastAsia"/>
+        </w:rPr>
+        <w:t>추측과 예측,</w:t>
+      </w:r>
+      <w:r>
+        <w:t xml:space="preserve"> </w:t>
+      </w:r>
+      <w:r>
+        <w:rPr>
+          <w:rFonts w:hint="eastAsia"/>
+        </w:rPr>
+        <w:t>모호함으로 일관되는 단편적이고 실질적이지 않은 것들이 얼마나 당연하게 여겨지고 있는지 이 경험을 통해 깨닫게 되었습니다.</w:t>
+      </w:r>
+      <w:r>
+        <w:t xml:space="preserve"> </w:t>
+      </w:r>
+      <w:r>
+        <w:rPr>
+          <w:rFonts w:hint="eastAsia"/>
+        </w:rPr>
+        <w:t>직접 부딪혀 느끼고 그것에서 배우는 것이 얼마나 값진 것인지</w:t>
+      </w:r>
+      <w:r>
+        <w:t xml:space="preserve"> </w:t>
+      </w:r>
+      <w:r>
+        <w:rPr>
+          <w:rFonts w:hint="eastAsia"/>
+        </w:rPr>
+        <w:t>알게 되었고 두려움을 던져 버릴 수 있는 기회였습니다.</w:t>
+      </w:r>
+      <w:r>
+        <w:t xml:space="preserve"> </w:t>
+      </w:r>
+    </w:p>
+    <w:p>
+      <w:pPr>
+        <w:pStyle w:val="a6"/>
+        <w:ind w:leftChars="0" w:left="760"/>
+      </w:pPr>
+    </w:p>
+    <w:p>
+      <w:pPr>
+        <w:ind w:left="760"/>
+      </w:pPr>
+    </w:p>
+    <w:p>
+      <w:pPr>
+        <w:ind w:left="760"/>
+      </w:pPr>
+    </w:p>
+    <w:p>
+      <w:pPr>
+        <w:ind w:left="760"/>
+      </w:pPr>
+    </w:p>
+    <w:p>
+      <w:pPr>
+        <w:ind w:left="760"/>
+      </w:pPr>
+    </w:p>
+    <w:p>
+      <w:pPr>
+        <w:ind w:left="760"/>
+      </w:pPr>
+    </w:p>
+    <w:p>
+      <w:pPr>
+        <w:ind w:left="760"/>
+      </w:pPr>
+    </w:p>
+    <w:p>
+      <w:pPr>
+        <w:ind w:left="760"/>
+      </w:pPr>
+    </w:p>
+    <w:p>
+      <w:pPr>
+        <w:ind w:left="760"/>
+      </w:pPr>
+    </w:p>
+    <w:p>
+      <w:pPr>
+        <w:ind w:left="760"/>
+      </w:pPr>
+    </w:p>
+    <w:p>
+      <w:pPr>
+        <w:ind w:left="760"/>
+      </w:pPr>
+    </w:p>
+    <w:p>
+      <w:pPr>
+        <w:ind w:left="760"/>
+      </w:pPr>
+    </w:p>
+    <w:p>
+      <w:pPr>
+        <w:ind w:left="760"/>
+      </w:pPr>
+    </w:p>
+    <w:p>
+      <w:pPr>
+        <w:ind w:left="760"/>
+      </w:pPr>
+    </w:p>
+    <w:p>
+      <w:pPr>
+        <w:ind w:left="760"/>
+      </w:pPr>
+    </w:p>
+    <w:p>
+      <w:pPr>
+        <w:ind w:left="760"/>
+      </w:pPr>
+    </w:p>
+    <w:p>
+      <w:pPr>
+        <w:ind w:left="760"/>
+      </w:pPr>
+    </w:p>
+    <w:p>
+      <w:pPr>
+        <w:ind w:left="760"/>
+      </w:pPr>
+    </w:p>
+    <w:p>
+      <w:pPr>
+        <w:ind w:left="760"/>
+      </w:pPr>
+    </w:p>
+    <w:p>
+      <w:pPr>
+        <w:ind w:left="760"/>
+      </w:pPr>
+    </w:p>
+    <w:p>
+      <w:pPr>
+        <w:ind w:left="760"/>
+      </w:pPr>
+    </w:p>
+    <w:p>
+      <w:pPr>
+        <w:ind w:left="760"/>
+      </w:pPr>
+    </w:p>
+    <w:p>
+      <w:pPr>
+        <w:rPr>
+          <w:b/>
+          <w:bCs/>
+          <w:sz w:val="22"/>
+          <w:szCs w:val="24"/>
+        </w:rPr>
+      </w:pPr>
+      <w:r>
+        <w:rPr>
+          <w:b/>
+          <w:bCs/>
+          <w:sz w:val="22"/>
+          <w:szCs w:val="24"/>
+        </w:rPr>
+        <w:lastRenderedPageBreak/>
+        <w:t>&lt;</w:t>
+      </w:r>
+      <w:r>
+        <w:rPr>
+          <w:rFonts w:hint="eastAsia"/>
+          <w:b/>
+          <w:bCs/>
+          <w:sz w:val="22"/>
+          <w:szCs w:val="24"/>
+        </w:rPr>
+        <w:t>성격의 장,</w:t>
+      </w:r>
+      <w:r>
+        <w:rPr>
+          <w:b/>
+          <w:bCs/>
+          <w:sz w:val="22"/>
+          <w:szCs w:val="24"/>
+        </w:rPr>
+        <w:t xml:space="preserve"> </w:t>
+      </w:r>
+      <w:r>
+        <w:rPr>
+          <w:rFonts w:hint="eastAsia"/>
+          <w:b/>
+          <w:bCs/>
+          <w:sz w:val="22"/>
+          <w:szCs w:val="24"/>
+        </w:rPr>
+        <w:t>단점&gt;</w:t>
+      </w:r>
+    </w:p>
+    <w:p>
+      <w:pPr>
+        <w:pStyle w:val="a6"/>
+        <w:numPr>
+          <w:ilvl w:val="0"/>
+          <w:numId w:val="2"/>
+        </w:numPr>
+        <w:ind w:leftChars="0"/>
+      </w:pPr>
+      <w:r>
+        <w:rPr>
+          <w:rFonts w:hint="eastAsia"/>
+        </w:rPr>
+        <w:t>장점</w:t>
+      </w:r>
+      <w:r>
+        <w:rPr>
+          <w:rFonts w:hint="eastAsia"/>
+        </w:rPr>
+        <w:t xml:space="preserve"> </w:t>
+      </w:r>
+      <w:r>
+        <w:t xml:space="preserve">/ </w:t>
+      </w:r>
+      <w:r>
+        <w:rPr>
+          <w:rFonts w:hint="eastAsia"/>
+        </w:rPr>
+        <w:t>장점을 발휘한 경험</w:t>
+      </w:r>
+    </w:p>
+    <w:p>
+      <w:pPr>
+        <w:ind w:left="760"/>
+        <w:rPr>
+          <w:b/>
+          <w:bCs/>
+        </w:rPr>
+      </w:pPr>
+      <w:r>
+        <w:rPr>
+          <w:rFonts w:hint="eastAsia"/>
+          <w:b/>
+          <w:bCs/>
+        </w:rPr>
+        <w:t>소통</w:t>
+      </w:r>
+      <w:r>
+        <w:rPr>
+          <w:rFonts w:hint="eastAsia"/>
+          <w:b/>
+          <w:bCs/>
+        </w:rPr>
+        <w:t>하는 사람.</w:t>
+      </w:r>
+    </w:p>
+    <w:p>
+      <w:pPr>
+        <w:ind w:left="760" w:firstLineChars="100" w:firstLine="200"/>
+      </w:pPr>
+      <w:r>
+        <w:rPr>
+          <w:rFonts w:hint="eastAsia"/>
+        </w:rPr>
+        <w:t>대학교 졸업 후 로스쿨에 바로 진학하고 싶었으나 집안 사정이 넉넉하지 못하여 고민이 많았습니다.</w:t>
+      </w:r>
+      <w:r>
+        <w:t xml:space="preserve"> </w:t>
+      </w:r>
+      <w:r>
+        <w:rPr>
+          <w:rFonts w:hint="eastAsia"/>
+        </w:rPr>
+        <w:t>그러던 중 사업을 통해 스스로 학비를 벌어 보자는 생각이 들었고 좋은 기회가 오게 되어 아는 분과 중계무역 사업을 시작하게 되었습니다.</w:t>
+      </w:r>
+      <w:r>
+        <w:t xml:space="preserve"> </w:t>
+      </w:r>
+      <w:r>
+        <w:rPr>
+          <w:rFonts w:hint="eastAsia"/>
+        </w:rPr>
+        <w:t>스타트업 청년 벤처 지원금을 통해 회사를 운영하며 직원들도 고용하게 되었고,</w:t>
+      </w:r>
+      <w:r>
+        <w:t xml:space="preserve"> </w:t>
+      </w:r>
+      <w:r>
+        <w:rPr>
+          <w:rFonts w:hint="eastAsia"/>
+        </w:rPr>
+        <w:t>유럽의 천연 화장품</w:t>
+      </w:r>
+      <w:r>
+        <w:t xml:space="preserve"> </w:t>
+      </w:r>
+      <w:r>
+        <w:rPr>
+          <w:rFonts w:hint="eastAsia"/>
+        </w:rPr>
+        <w:t xml:space="preserve">브랜드 </w:t>
+      </w:r>
+      <w:r>
+        <w:t xml:space="preserve">(Ayaraya, Patika </w:t>
+      </w:r>
+      <w:r>
+        <w:rPr>
+          <w:rFonts w:hint="eastAsia"/>
+        </w:rPr>
+        <w:t>등)과 총판 계약을 진행하며 백화점과 면세점에 런칭</w:t>
+      </w:r>
+      <w:r>
+        <w:rPr>
+          <w:rFonts w:hint="eastAsia"/>
+        </w:rPr>
+        <w:t>하였습니다.</w:t>
+      </w:r>
+      <w:r>
+        <w:t xml:space="preserve"> </w:t>
+      </w:r>
+      <w:r>
+        <w:rPr>
+          <w:rFonts w:hint="eastAsia"/>
+        </w:rPr>
+        <w:t>그러던 중 갑작스럽게 독일에서 물량이 없다며 일방적인 통보를 통해 배송이 늦어진다는 것을 알렸습니다.</w:t>
+      </w:r>
+      <w:r>
+        <w:t xml:space="preserve"> </w:t>
+      </w:r>
+      <w:r>
+        <w:rPr>
+          <w:rFonts w:hint="eastAsia"/>
+        </w:rPr>
+        <w:t>런칭 계약 직후 제품을 처음으로 입고 하는 계약이었고,</w:t>
+      </w:r>
+      <w:r>
+        <w:t xml:space="preserve"> </w:t>
+      </w:r>
+      <w:r>
+        <w:rPr>
+          <w:rFonts w:hint="eastAsia"/>
+        </w:rPr>
+        <w:t>심혈을 기울여서 이루어 낸 첫 거래였기에 여간 당황하지 않을 수 없었습니다.</w:t>
+      </w:r>
+      <w:r>
+        <w:t xml:space="preserve"> </w:t>
+      </w:r>
+      <w:r>
+        <w:rPr>
+          <w:rFonts w:hint="eastAsia"/>
+        </w:rPr>
+        <w:t xml:space="preserve">보통 유럽에서 한국까지 배로 배송을 하게 되면 </w:t>
+      </w:r>
+      <w:r>
+        <w:t>30</w:t>
+      </w:r>
+      <w:r>
+        <w:rPr>
+          <w:rFonts w:hint="eastAsia"/>
+        </w:rPr>
+        <w:t>여일 정도의 시간이 걸리게 됩니다.</w:t>
+      </w:r>
+      <w:r>
+        <w:t xml:space="preserve"> </w:t>
+      </w:r>
+      <w:r>
+        <w:rPr>
+          <w:rFonts w:hint="eastAsia"/>
+        </w:rPr>
+        <w:t>화물선과 컨테이너 선적비등 모든 비용을 이미 계산하여 계약을 한 것이었고,</w:t>
+      </w:r>
+      <w:r>
+        <w:t xml:space="preserve"> </w:t>
+      </w:r>
+      <w:r>
+        <w:rPr>
+          <w:rFonts w:hint="eastAsia"/>
+        </w:rPr>
+        <w:t>첫 거래에 달린 신뢰가 있기 때문에 많이 곤란한 상황이었습니다.</w:t>
+      </w:r>
+      <w:r>
+        <w:t xml:space="preserve"> </w:t>
+      </w:r>
+      <w:r>
+        <w:t>Ayaraya</w:t>
+      </w:r>
+      <w:r>
+        <w:rPr>
+          <w:rFonts w:hint="eastAsia"/>
+        </w:rPr>
+        <w:t xml:space="preserve"> 담당자에게 화를 내기보다 협상테이블을 요구했고,</w:t>
+      </w:r>
+      <w:r>
+        <w:t xml:space="preserve"> </w:t>
+      </w:r>
+      <w:r>
+        <w:rPr>
+          <w:rFonts w:hint="eastAsia"/>
+        </w:rPr>
+        <w:t>우리가 양보할 수 없는 부분,</w:t>
+      </w:r>
+      <w:r>
+        <w:t xml:space="preserve"> </w:t>
+      </w:r>
+      <w:r>
+        <w:rPr>
+          <w:rFonts w:hint="eastAsia"/>
+        </w:rPr>
+        <w:t>즉 약속한 날짜에 물건을 받지 못해 납품하지 못하는 것에 대해 명확히 설명하였습니다.</w:t>
+      </w:r>
+      <w:r>
+        <w:t xml:space="preserve"> Ayaraya</w:t>
+      </w:r>
+      <w:r>
+        <w:rPr>
+          <w:rFonts w:hint="eastAsia"/>
+        </w:rPr>
+        <w:t>측은 물량 생산이 지속되고 있으나 화물선을 통하여 보내게 되면 시간이 너무 늦게 되어 현재 있는 재고로는 요구 수량을 맞출 수 없다는 입장이었습니다.</w:t>
+      </w:r>
+      <w:r>
+        <w:t xml:space="preserve"> </w:t>
+      </w:r>
+      <w:r>
+        <w:rPr>
+          <w:rFonts w:hint="eastAsia"/>
+        </w:rPr>
+        <w:t xml:space="preserve">다음 </w:t>
+      </w:r>
+      <w:r>
+        <w:t>2</w:t>
+      </w:r>
+      <w:r>
+        <w:rPr>
+          <w:rFonts w:hint="eastAsia"/>
+        </w:rPr>
+        <w:t>차 발주 때 발주 수량을 늘리고,</w:t>
+      </w:r>
+      <w:r>
+        <w:t xml:space="preserve"> </w:t>
+      </w:r>
+      <w:r>
+        <w:rPr>
+          <w:rFonts w:hint="eastAsia"/>
+        </w:rPr>
+        <w:t>이번 거래의 운송 수당을 배가 아닌 비행기로 변경하는 것으로 함께 협의를 하였고,</w:t>
+      </w:r>
+      <w:r>
+        <w:t xml:space="preserve"> </w:t>
+      </w:r>
+      <w:r>
+        <w:rPr>
+          <w:rFonts w:hint="eastAsia"/>
+        </w:rPr>
+        <w:t xml:space="preserve">발주 수량을 늘리는 조건으로 추가 비용 없이 </w:t>
+      </w:r>
+      <w:r>
+        <w:t>Ayaraya</w:t>
+      </w:r>
+      <w:r>
+        <w:rPr>
+          <w:rFonts w:hint="eastAsia"/>
+        </w:rPr>
+        <w:t>측에서 추가된 운임비를 감수하는 것으로 협상을 마무리 하였습니다.</w:t>
+      </w:r>
+      <w:r>
+        <w:t xml:space="preserve"> </w:t>
+      </w:r>
+      <w:r>
+        <w:rPr>
+          <w:rFonts w:hint="eastAsia"/>
+        </w:rPr>
+        <w:t>서로의 요구하는 부분이 무엇인지,</w:t>
+      </w:r>
+      <w:r>
+        <w:t xml:space="preserve"> </w:t>
+      </w:r>
+      <w:r>
+        <w:rPr>
+          <w:rFonts w:hint="eastAsia"/>
+        </w:rPr>
+        <w:t>또 서로가 양보할 수 있는 부분이 무엇인지 정확하게 이해하고</w:t>
+      </w:r>
+      <w:r>
+        <w:t xml:space="preserve"> </w:t>
+      </w:r>
+      <w:r>
+        <w:rPr>
+          <w:rFonts w:hint="eastAsia"/>
+        </w:rPr>
+        <w:t>그것을 바탕으로 소통하는 것.</w:t>
+      </w:r>
+      <w:r>
+        <w:t xml:space="preserve"> </w:t>
+      </w:r>
+      <w:r>
+        <w:rPr>
+          <w:rFonts w:hint="eastAsia"/>
+        </w:rPr>
+        <w:t>그것이 바로 저의 장점입니다.</w:t>
+      </w:r>
+      <w:r>
+        <w:t xml:space="preserve"> </w:t>
+      </w:r>
+      <w:r>
+        <w:rPr>
+          <w:rFonts w:hint="eastAsia"/>
+        </w:rPr>
+        <w:t>개발자에게 가장 중요한 것은 무엇보다 소통하는 능력이라고 여러 선배 개발자들을 통해 들어왔습니다.</w:t>
+      </w:r>
+      <w:r>
+        <w:t xml:space="preserve"> </w:t>
+      </w:r>
+      <w:r>
+        <w:rPr>
+          <w:rFonts w:hint="eastAsia"/>
+        </w:rPr>
+        <w:t>제가 맡은 업무에 대한 명확한 이해가 바탕이 되어 함께 협력하는 코워커들과 함께 윈윈하는 소통하는 사람이 되겠습니다.</w:t>
+      </w:r>
+    </w:p>
+    <w:p>
+      <w:pPr>
+        <w:ind w:left="760"/>
+      </w:pPr>
+    </w:p>
+    <w:p>
+      <w:pPr>
+        <w:pStyle w:val="a6"/>
+        <w:numPr>
+          <w:ilvl w:val="0"/>
+          <w:numId w:val="2"/>
+        </w:numPr>
+        <w:ind w:leftChars="0"/>
+      </w:pPr>
+      <w:r>
+        <w:rPr>
+          <w:rFonts w:hint="eastAsia"/>
+        </w:rPr>
+        <w:t>단점</w:t>
+      </w:r>
+      <w:r>
+        <w:rPr>
+          <w:rFonts w:hint="eastAsia"/>
+        </w:rPr>
+        <w:t xml:space="preserve"> </w:t>
+      </w:r>
+      <w:r>
+        <w:t xml:space="preserve">/ </w:t>
+      </w:r>
+      <w:r>
+        <w:rPr>
+          <w:rFonts w:hint="eastAsia"/>
+        </w:rPr>
+        <w:t>단점 극복방법</w:t>
+      </w:r>
+    </w:p>
+    <w:p>
+      <w:pPr>
+        <w:ind w:left="760"/>
+        <w:rPr>
+          <w:b/>
+          <w:bCs/>
+        </w:rPr>
+      </w:pPr>
+      <w:r>
+        <w:rPr>
+          <w:rFonts w:hint="eastAsia"/>
+          <w:b/>
+          <w:bCs/>
+        </w:rPr>
+        <w:t>성격이 급해서 말까지 빠른 사람.</w:t>
+      </w:r>
+    </w:p>
+    <w:p>
+      <w:pPr>
+        <w:ind w:left="760"/>
+      </w:pPr>
+      <w:r>
+        <w:rPr>
+          <w:rFonts w:hint="eastAsia"/>
+        </w:rPr>
+        <w:t xml:space="preserve"> 성격이 급해 보인다는 말을 정말 많이 들어왔습니다.</w:t>
+      </w:r>
+      <w:r>
+        <w:t xml:space="preserve"> </w:t>
+      </w:r>
+      <w:r>
+        <w:rPr>
+          <w:rFonts w:hint="eastAsia"/>
+        </w:rPr>
+        <w:t>놓여져 있는 과제나 해야 할 것들 것 있으면 어서 빨리 해결해</w:t>
+      </w:r>
+      <w:r>
+        <w:rPr>
+          <w:rFonts w:hint="eastAsia"/>
+        </w:rPr>
+        <w:t xml:space="preserve"> </w:t>
+      </w:r>
+      <w:r>
+        <w:rPr>
+          <w:rFonts w:hint="eastAsia"/>
+        </w:rPr>
+        <w:t>내야</w:t>
+      </w:r>
+      <w:r>
+        <w:rPr>
+          <w:rFonts w:hint="eastAsia"/>
+        </w:rPr>
+        <w:t xml:space="preserve"> </w:t>
+      </w:r>
+      <w:r>
+        <w:rPr>
+          <w:rFonts w:hint="eastAsia"/>
+        </w:rPr>
+        <w:t>겠다는 생각이 항상 들었고,</w:t>
+      </w:r>
+      <w:r>
+        <w:t xml:space="preserve"> </w:t>
+      </w:r>
+      <w:r>
+        <w:rPr>
+          <w:rFonts w:hint="eastAsia"/>
+        </w:rPr>
+        <w:t>여유 있게 주변을 살피기보다는 목표한 지향점을 향해 빠르게 나아가려는 성향을 가지고 있습니다.</w:t>
+      </w:r>
+      <w:r>
+        <w:t xml:space="preserve"> </w:t>
+      </w:r>
+      <w:r>
+        <w:rPr>
+          <w:rFonts w:hint="eastAsia"/>
+        </w:rPr>
+        <w:t>나의 생각과 말을 모두 전달하고 싶은 마음이 있어 말까지 빨라질 만큼 성격이 참 급했습니다.</w:t>
+      </w:r>
+      <w:r>
+        <w:t xml:space="preserve"> </w:t>
+      </w:r>
+      <w:r>
+        <w:rPr>
+          <w:rFonts w:hint="eastAsia"/>
+        </w:rPr>
+        <w:t>파리에서 열린 유네스코 국제 청년 포럼에서 공동 선언문을 작업하는 과정에서 마음이 급했던 저는 먼저 결론을 내고</w:t>
+      </w:r>
+      <w:r>
+        <w:t xml:space="preserve"> </w:t>
+      </w:r>
+      <w:r>
+        <w:rPr>
+          <w:rFonts w:hint="eastAsia"/>
+        </w:rPr>
+        <w:t>그 결론을 바탕으로 선언문을 만들어 갈 생각이 컸습니다.</w:t>
+      </w:r>
+      <w:r>
+        <w:t xml:space="preserve"> </w:t>
+      </w:r>
+      <w:r>
+        <w:rPr>
+          <w:rFonts w:hint="eastAsia"/>
+        </w:rPr>
+        <w:t>그런데 오스트리아에서 온 한 친구가 모두의 의견을 다 차근차근 들어보고 각 나라마다 의견이 다른 것이 분명 있을 것이니 모두의 합의를 이루어 보자라고 말한 것이 아직도 제 마음에 깊게 새겨져 있습니다.</w:t>
+      </w:r>
+      <w:r>
+        <w:t xml:space="preserve"> </w:t>
+      </w:r>
+      <w:r>
+        <w:rPr>
+          <w:rFonts w:hint="eastAsia"/>
+        </w:rPr>
+        <w:t>그 모습을 통해 여유와 경청의 모습을 배우게 되었고,</w:t>
+      </w:r>
+      <w:r>
+        <w:t xml:space="preserve"> </w:t>
+      </w:r>
+      <w:r>
+        <w:rPr>
+          <w:rFonts w:hint="eastAsia"/>
+        </w:rPr>
+        <w:t>급하게 해결하지 않아도 함께 머리를 맞댄다면 결국 문제는 해결할 수 있다는 것을 배우게 되었습니다.</w:t>
+      </w:r>
+      <w:r>
+        <w:t xml:space="preserve"> </w:t>
+      </w:r>
+      <w:r>
+        <w:rPr>
+          <w:rFonts w:hint="eastAsia"/>
+        </w:rPr>
+        <w:t>결국 그 때 함께 고민하여 만들어 낸 선언문이 채택이 되었고</w:t>
+      </w:r>
+      <w:r>
+        <w:t xml:space="preserve">, </w:t>
+      </w:r>
+      <w:r>
+        <w:rPr>
+          <w:rFonts w:hint="eastAsia"/>
+        </w:rPr>
+        <w:t>모두가 만족한 결</w:t>
+      </w:r>
+      <w:r>
+        <w:rPr>
+          <w:rFonts w:hint="eastAsia"/>
+        </w:rPr>
+        <w:lastRenderedPageBreak/>
+        <w:t>과를 갖게 되었습니다.</w:t>
+      </w:r>
+      <w:r>
+        <w:t xml:space="preserve"> </w:t>
+      </w:r>
+      <w:r>
+        <w:rPr>
+          <w:rFonts w:hint="eastAsia"/>
+        </w:rPr>
+        <w:t>물론 아직도 제 안에서 조급하고 속히 결론을 내고 싶은 마음이 있지만,</w:t>
+      </w:r>
+      <w:r>
+        <w:t xml:space="preserve"> </w:t>
+      </w:r>
+      <w:r>
+        <w:rPr>
+          <w:rFonts w:hint="eastAsia"/>
+        </w:rPr>
+        <w:t>너무 멋져 보였던 그 오스트리아 친구의 여유가,</w:t>
+      </w:r>
+      <w:r>
+        <w:t xml:space="preserve"> </w:t>
+      </w:r>
+      <w:r>
+        <w:rPr>
+          <w:rFonts w:hint="eastAsia"/>
+        </w:rPr>
+        <w:t>그리고 그로 인해 나온 만족스러운 결과물이 저를 조금 더 여유 있는 사람으로 다듬어 지는데 많은 도움을 주었습니다.</w:t>
+      </w:r>
+      <w:r>
+        <w:t xml:space="preserve"> </w:t>
+      </w:r>
+      <w:r>
+        <w:rPr>
+          <w:rFonts w:hint="eastAsia"/>
+        </w:rPr>
+        <w:t>내가 말하기보다 더 들으려고 하고,</w:t>
+      </w:r>
+      <w:r>
+        <w:t xml:space="preserve"> </w:t>
+      </w:r>
+      <w:r>
+        <w:rPr>
+          <w:rFonts w:hint="eastAsia"/>
+        </w:rPr>
+        <w:t>내가 결정하기보다 상대의 마음을 읽는 연습을 하게 되었습니다.</w:t>
+      </w:r>
+      <w:r>
+        <w:t xml:space="preserve"> </w:t>
+      </w:r>
+      <w:r>
+        <w:rPr>
+          <w:rFonts w:hint="eastAsia"/>
+        </w:rPr>
+        <w:t>그 결과 소통하는 것이 제 장점이 되었고,</w:t>
+      </w:r>
+      <w:r>
+        <w:t xml:space="preserve"> </w:t>
+      </w:r>
+      <w:r>
+        <w:rPr>
+          <w:rFonts w:hint="eastAsia"/>
+        </w:rPr>
+        <w:t>좋은 리스너가 되었습니다.</w:t>
+      </w:r>
+    </w:p>
+    <w:p>
+      <w:pPr>
+        <w:ind w:left="760"/>
+      </w:pPr>
+    </w:p>
+    <w:p>
+      <w:pPr>
+        <w:ind w:left="760"/>
+      </w:pPr>
+    </w:p>
+    <w:p>
+      <w:pPr>
+        <w:ind w:left="760"/>
+      </w:pPr>
+    </w:p>
+    <w:p>
+      <w:pPr>
+        <w:ind w:left="760"/>
+      </w:pPr>
+    </w:p>
+    <w:p>
+      <w:pPr>
+        <w:ind w:left="760"/>
+      </w:pPr>
+    </w:p>
+    <w:p>
+      <w:pPr>
+        <w:ind w:left="760"/>
+      </w:pPr>
+    </w:p>
+    <w:p>
+      <w:pPr>
+        <w:ind w:left="760"/>
+      </w:pPr>
+    </w:p>
+    <w:p>
+      <w:pPr>
+        <w:ind w:left="760"/>
+      </w:pPr>
+    </w:p>
+    <w:p>
+      <w:pPr>
+        <w:ind w:left="760"/>
+      </w:pPr>
+    </w:p>
+    <w:p>
+      <w:pPr>
+        <w:ind w:left="760"/>
+      </w:pPr>
+    </w:p>
+    <w:p>
+      <w:pPr>
+        <w:ind w:left="760"/>
+      </w:pPr>
+    </w:p>
+    <w:p>
+      <w:pPr>
+        <w:ind w:left="760"/>
+      </w:pPr>
+    </w:p>
+    <w:p>
+      <w:pPr>
+        <w:ind w:left="760"/>
+      </w:pPr>
+    </w:p>
+    <w:p>
+      <w:pPr>
+        <w:ind w:left="760"/>
+      </w:pPr>
+    </w:p>
+    <w:p>
+      <w:pPr>
+        <w:ind w:left="760"/>
+      </w:pPr>
+    </w:p>
+    <w:p>
+      <w:pPr>
+        <w:ind w:left="760"/>
+      </w:pPr>
+    </w:p>
+    <w:p>
+      <w:pPr>
+        <w:ind w:left="760"/>
+      </w:pPr>
+    </w:p>
+    <w:p>
+      <w:pPr>
+        <w:ind w:left="760"/>
+      </w:pPr>
+    </w:p>
+    <w:p>
+      <w:pPr>
+        <w:ind w:left="760"/>
+      </w:pPr>
+    </w:p>
+    <w:p>
+      <w:pPr>
+        <w:ind w:left="760"/>
+      </w:pPr>
+    </w:p>
+    <w:p>
+      <w:pPr>
+        <w:ind w:left="760"/>
+      </w:pPr>
+    </w:p>
+    <w:p>
+      <w:pPr>
+        <w:ind w:left="760"/>
+      </w:pPr>
+    </w:p>
+    <w:p>
+      <w:pPr>
+        <w:ind w:left="760"/>
+      </w:pPr>
+    </w:p>
+    <w:p>
+      <w:pPr>
+        <w:ind w:left="760"/>
+      </w:pPr>
+    </w:p>
+    <w:p>
+      <w:pPr>
+        <w:ind w:left="760"/>
+      </w:pPr>
+    </w:p>
+    <w:p>
+      <w:pPr>
+        <w:ind w:left="760"/>
+      </w:pPr>
+    </w:p>
+    <w:p>
+      <w:pPr>
+        <w:ind w:left="760"/>
+      </w:pPr>
+    </w:p>
+    <w:p>
+      <w:pPr>
+        <w:ind w:left="760"/>
+      </w:pPr>
+    </w:p>
+    <w:p>
+      <w:pPr>
+        <w:ind w:left="760"/>
+      </w:pPr>
+    </w:p>
+    <w:p>
+      <w:pPr>
+        <w:ind w:left="760"/>
+      </w:pPr>
+    </w:p>
+    <w:p>
+      <w:pPr>
+        <w:ind w:left="760"/>
+      </w:pPr>
+    </w:p>
+    <w:p>
+      <w:pPr>
+        <w:ind w:left="760"/>
+      </w:pPr>
+    </w:p>
+    <w:p>
+      <w:pPr>
+        <w:ind w:left="760"/>
+      </w:pPr>
+    </w:p>
+    <w:p>
+      <w:pPr>
+        <w:ind w:left="760"/>
+      </w:pPr>
+    </w:p>
+    <w:p>
+      <w:pPr>
+        <w:rPr>
+          <w:b/>
+          <w:bCs/>
+          <w:sz w:val="22"/>
+          <w:szCs w:val="24"/>
+        </w:rPr>
+      </w:pPr>
+      <w:r>
+        <w:rPr>
+          <w:rFonts w:hint="eastAsia"/>
+          <w:b/>
+          <w:bCs/>
+          <w:sz w:val="22"/>
+          <w:szCs w:val="24"/>
+        </w:rPr>
+        <w:lastRenderedPageBreak/>
+        <w:t>&lt;지원동기&gt;</w:t>
+      </w:r>
+    </w:p>
+    <w:p>
+      <w:pPr>
+        <w:pStyle w:val="a6"/>
+        <w:numPr>
+          <w:ilvl w:val="0"/>
+          <w:numId w:val="2"/>
+        </w:numPr>
+        <w:ind w:leftChars="0"/>
+      </w:pPr>
+      <w:r>
+        <w:rPr>
+          <w:rFonts w:hint="eastAsia"/>
+        </w:rPr>
+        <w:t>이 일을 지원하는 이유</w:t>
+      </w:r>
+    </w:p>
+    <w:p>
+      <w:pPr>
+        <w:ind w:left="760"/>
+        <w:rPr>
+          <w:b/>
+          <w:bCs/>
+        </w:rPr>
+      </w:pPr>
+      <w:r>
+        <w:rPr>
+          <w:rFonts w:hint="eastAsia"/>
+          <w:b/>
+          <w:bCs/>
+        </w:rPr>
+        <w:t>평생 문과로 살아온 법대생 출신 개발자</w:t>
+      </w:r>
+    </w:p>
+    <w:p>
+      <w:pPr>
+        <w:ind w:left="760"/>
+      </w:pPr>
+      <w:r>
+        <w:rPr>
+          <w:rFonts w:hint="eastAsia"/>
+        </w:rPr>
+        <w:t>서른 이라는 짧지도,</w:t>
+      </w:r>
+      <w:r>
+        <w:t xml:space="preserve"> </w:t>
+      </w:r>
+      <w:r>
+        <w:rPr>
+          <w:rFonts w:hint="eastAsia"/>
+        </w:rPr>
+        <w:t xml:space="preserve">많지도 않은 삶을 살아가면서 가장 많이 고민 했던 것들 중에 한가지는 </w:t>
+      </w:r>
+      <w:r>
+        <w:t>‘</w:t>
+      </w:r>
+      <w:r>
+        <w:rPr>
+          <w:rFonts w:hint="eastAsia"/>
+        </w:rPr>
+        <w:t>내가 어떻게</w:t>
+      </w:r>
+      <w:r>
+        <w:t xml:space="preserve">, </w:t>
+      </w:r>
+      <w:r>
+        <w:rPr>
+          <w:rFonts w:hint="eastAsia"/>
+        </w:rPr>
+        <w:t>그리고 어떤 선한 영향력을 끼칠 수 있는가?</w:t>
+      </w:r>
+      <w:r>
+        <w:t xml:space="preserve">’ </w:t>
+      </w:r>
+      <w:r>
+        <w:rPr>
+          <w:rFonts w:hint="eastAsia"/>
+        </w:rPr>
+        <w:t>였습니다.</w:t>
+      </w:r>
+      <w:r>
+        <w:t xml:space="preserve"> </w:t>
+      </w:r>
+      <w:r>
+        <w:rPr>
+          <w:rFonts w:hint="eastAsia"/>
+        </w:rPr>
+        <w:t>제가 살아온 발자취를 돌이켜 보면 나름대로 제 자리에서</w:t>
+      </w:r>
+      <w:r>
+        <w:t xml:space="preserve">, </w:t>
+      </w:r>
+      <w:r>
+        <w:rPr>
+          <w:rFonts w:hint="eastAsia"/>
+        </w:rPr>
+        <w:t>제 위치에서 어떻게 하면 더 좋은 세상을 만들 수 있을까,</w:t>
+      </w:r>
+      <w:r>
+        <w:t xml:space="preserve"> </w:t>
+      </w:r>
+      <w:r>
+        <w:rPr>
+          <w:rFonts w:hint="eastAsia"/>
+        </w:rPr>
+        <w:t>그렇게 하기 위해서 나는 어떤 공부를 해야 하고 어떤 삶을 살아야 할까?</w:t>
+      </w:r>
+      <w:r>
+        <w:t xml:space="preserve"> </w:t>
+      </w:r>
+      <w:r>
+        <w:rPr>
+          <w:rFonts w:hint="eastAsia"/>
+        </w:rPr>
+        <w:t>를 고민하며 살아왔습니다.</w:t>
+      </w:r>
+      <w:r>
+        <w:t xml:space="preserve"> </w:t>
+      </w:r>
+    </w:p>
+    <w:p>
+      <w:pPr>
+        <w:ind w:left="760"/>
+      </w:pPr>
+    </w:p>
+    <w:p>
+      <w:pPr>
+        <w:ind w:left="760"/>
+      </w:pPr>
+    </w:p>
+    <w:p>
+      <w:pPr>
+        <w:pStyle w:val="a6"/>
+        <w:numPr>
+          <w:ilvl w:val="0"/>
+          <w:numId w:val="2"/>
+        </w:numPr>
+        <w:ind w:leftChars="0"/>
+      </w:pPr>
+      <w:r>
+        <w:rPr>
+          <w:rFonts w:hint="eastAsia"/>
+        </w:rPr>
+        <w:t>이 회사에 지원하는 이유</w:t>
+      </w:r>
+    </w:p>
+    <w:p>
+      <w:pPr>
+        <w:ind w:left="570"/>
+        <w:rPr>
+          <w:rFonts w:hint="eastAsia"/>
+        </w:rPr>
+      </w:pPr>
+      <w:r>
+        <w:t>(</w:t>
+      </w:r>
+      <w:r>
+        <w:rPr>
+          <w:rFonts w:hint="eastAsia"/>
+        </w:rPr>
+        <w:t>아직 어떤 회사를</w:t>
+      </w:r>
+    </w:p>
+    <w:p>
+      <w:pPr>
+        <w:pStyle w:val="a6"/>
+        <w:numPr>
+          <w:ilvl w:val="0"/>
+          <w:numId w:val="5"/>
+        </w:numPr>
+        <w:ind w:leftChars="0"/>
+      </w:pPr>
+      <w:r>
+        <w:rPr>
+          <w:rFonts w:hint="eastAsia"/>
+        </w:rPr>
+        <w:t>본인이 쌓은 전문성</w:t>
+      </w:r>
+    </w:p>
+    <w:p/>
+    <w:p>
+      <w:r>
+        <w:rPr>
+          <w:rFonts w:hint="eastAsia"/>
+        </w:rPr>
+        <w:t>&lt;입사 후 포부&gt;</w:t>
+      </w:r>
+    </w:p>
+    <w:p>
+      <w:pPr>
+        <w:pStyle w:val="a6"/>
+        <w:numPr>
+          <w:ilvl w:val="0"/>
+          <w:numId w:val="6"/>
+        </w:numPr>
+        <w:ind w:leftChars="0"/>
+      </w:pPr>
+      <w:r>
+        <w:rPr>
+          <w:rFonts w:hint="eastAsia"/>
+        </w:rPr>
+        <w:t>입사 후 본인의 목표</w:t>
+      </w:r>
+    </w:p>
+    <w:p>
+      <w:pPr>
+        <w:pStyle w:val="a6"/>
+        <w:numPr>
+          <w:ilvl w:val="0"/>
+          <w:numId w:val="6"/>
+        </w:numPr>
+        <w:ind w:leftChars="0"/>
+      </w:pPr>
+      <w:r>
+        <w:rPr>
+          <w:rFonts w:hint="eastAsia"/>
+        </w:rPr>
+        <w:t>목표를 이루기 위한 본인의 계획 혹은 마음가짐</w:t>
+      </w:r>
     </w:p>
     <w:sectPr>
       <w:pgSz w:w="11906" w:h="16838"/>
@@ -2347,6 +4513,95 @@
 <file path=word/numbering.xml><?xml version="1.0" encoding="utf-8"?>
 <w:numbering xmlns:wpc="http://schemas.microsoft.com/office/word/2010/wordprocessingCanvas" xmlns:cx="http://schemas.microsoft.com/office/drawing/2014/chartex" xmlns:cx1="http://schemas.microsoft.com/office/drawing/2015/9/8/chartex" xmlns:cx2="http://schemas.microsoft.com/office/drawing/2015/10/21/chartex" xmlns:cx3="http://schemas.microsoft.com/office/drawing/2016/5/9/chartex" xmlns:cx4="http://schemas.microsoft.com/office/drawing/2016/5/10/chartex" xmlns:cx5="http://schemas.microsoft.com/office/drawing/2016/5/11/chartex" xmlns:cx6="http://schemas.microsoft.com/office/drawing/2016/5/12/chartex" xmlns:cx7="http://schemas.microsoft.com/office/drawing/2016/5/13/chartex" xmlns:cx8="http://schemas.microsoft.com/office/drawing/2016/5/14/chartex" xmlns:mc="http://schemas.openxmlformats.org/markup-compatibility/2006" xmlns:aink="http://schemas.microsoft.com/office/drawing/2016/ink" xmlns:am3d="http://schemas.microsoft.com/office/drawing/2017/model3d" xmlns:o="urn:schemas-microsoft-com:office:office" xmlns:r="http://schemas.openxmlformats.org/officeDocument/2006/relationships" xmlns:m="http://schemas.openxmlformats.org/officeDocument/2006/math" xmlns:v="urn:schemas-microsoft-com:vml" xmlns:wp14="http://schemas.microsoft.com/office/word/2010/wordprocessingDrawing" xmlns:wp="http://schemas.openxmlformats.org/drawingml/2006/wordprocessingDrawing" xmlns:w10="urn:schemas-microsoft-com:office:word" xmlns:w="http://schemas.openxmlformats.org/wordprocessingml/2006/main" xmlns:w14="http://schemas.microsoft.com/office/word/2010/wordml" xmlns:w15="http://schemas.microsoft.com/office/word/2012/wordml" xmlns:w16cex="http://schemas.microsoft.com/office/word/2018/wordml/cex" xmlns:w16cid="http://schemas.microsoft.com/office/word/2016/wordml/cid" xmlns:w16="http://schemas.microsoft.com/office/word/2018/wordml" xmlns:w16se="http://schemas.microsoft.com/office/word/2015/wordml/symex" xmlns:wpg="http://schemas.microsoft.com/office/word/2010/wordprocessingGroup" xmlns:wpi="http://schemas.microsoft.com/office/word/2010/wordprocessingInk" xmlns:wne="http://schemas.microsoft.com/office/word/2006/wordml" xmlns:wps="http://schemas.microsoft.com/office/word/2010/wordprocessingShape" mc:Ignorable="w14 w15 w16se w16cid w16 w16cex wp14">
   <w:abstractNum w:abstractNumId="0" w15:restartNumberingAfterBreak="0">
+    <w:nsid w:val="0AA4712E"/>
+    <w:multiLevelType w:val="hybridMultilevel"/>
+    <w:tmpl w:val="1DF483CA"/>
+    <w:lvl w:ilvl="0" w:tplc="C5968FCC">
+      <w:start w:val="1"/>
+      <w:numFmt w:val="decimal"/>
+      <w:lvlText w:val="%1."/>
+      <w:lvlJc w:val="left"/>
+      <w:pPr>
+        <w:ind w:left="760" w:hanging="360"/>
+      </w:pPr>
+      <w:rPr>
+        <w:rFonts w:hint="default"/>
+      </w:rPr>
+    </w:lvl>
+    <w:lvl w:ilvl="1" w:tplc="04090019">
+      <w:start w:val="1"/>
+      <w:numFmt w:val="upperLetter"/>
+      <w:lvlText w:val="%2."/>
+      <w:lvlJc w:val="left"/>
+      <w:pPr>
+        <w:ind w:left="1200" w:hanging="400"/>
+      </w:pPr>
+    </w:lvl>
+    <w:lvl w:ilvl="2" w:tplc="0409001B" w:tentative="1">
+      <w:start w:val="1"/>
+      <w:numFmt w:val="lowerRoman"/>
+      <w:lvlText w:val="%3."/>
+      <w:lvlJc w:val="right"/>
+      <w:pPr>
+        <w:ind w:left="1600" w:hanging="400"/>
+      </w:pPr>
+    </w:lvl>
+    <w:lvl w:ilvl="3" w:tplc="0409000F" w:tentative="1">
+      <w:start w:val="1"/>
+      <w:numFmt w:val="decimal"/>
+      <w:lvlText w:val="%4."/>
+      <w:lvlJc w:val="left"/>
+      <w:pPr>
+        <w:ind w:left="2000" w:hanging="400"/>
+      </w:pPr>
+    </w:lvl>
+    <w:lvl w:ilvl="4" w:tplc="04090019" w:tentative="1">
+      <w:start w:val="1"/>
+      <w:numFmt w:val="upperLetter"/>
+      <w:lvlText w:val="%5."/>
+      <w:lvlJc w:val="left"/>
+      <w:pPr>
+        <w:ind w:left="2400" w:hanging="400"/>
+      </w:pPr>
+    </w:lvl>
+    <w:lvl w:ilvl="5" w:tplc="0409001B" w:tentative="1">
+      <w:start w:val="1"/>
+      <w:numFmt w:val="lowerRoman"/>
+      <w:lvlText w:val="%6."/>
+      <w:lvlJc w:val="right"/>
+      <w:pPr>
+        <w:ind w:left="2800" w:hanging="400"/>
+      </w:pPr>
+    </w:lvl>
+    <w:lvl w:ilvl="6" w:tplc="0409000F" w:tentative="1">
+      <w:start w:val="1"/>
+      <w:numFmt w:val="decimal"/>
+      <w:lvlText w:val="%7."/>
+      <w:lvlJc w:val="left"/>
+      <w:pPr>
+        <w:ind w:left="3200" w:hanging="400"/>
+      </w:pPr>
+    </w:lvl>
+    <w:lvl w:ilvl="7" w:tplc="04090019" w:tentative="1">
+      <w:start w:val="1"/>
+      <w:numFmt w:val="upperLetter"/>
+      <w:lvlText w:val="%8."/>
+      <w:lvlJc w:val="left"/>
+      <w:pPr>
+        <w:ind w:left="3600" w:hanging="400"/>
+      </w:pPr>
+    </w:lvl>
+    <w:lvl w:ilvl="8" w:tplc="0409001B" w:tentative="1">
+      <w:start w:val="1"/>
+      <w:numFmt w:val="lowerRoman"/>
+      <w:lvlText w:val="%9."/>
+      <w:lvlJc w:val="right"/>
+      <w:pPr>
+        <w:ind w:left="4000" w:hanging="400"/>
+      </w:pPr>
+    </w:lvl>
+  </w:abstractNum>
+  <w:abstractNum w:abstractNumId="1" w15:restartNumberingAfterBreak="0">
     <w:nsid w:val="0C042657"/>
     <w:multiLevelType w:val="hybridMultilevel"/>
     <w:tmpl w:val="88CA49C2"/>
@@ -2459,7 +4714,7 @@
       </w:rPr>
     </w:lvl>
   </w:abstractNum>
-  <w:abstractNum w:abstractNumId="1" w15:restartNumberingAfterBreak="0">
+  <w:abstractNum w:abstractNumId="2" w15:restartNumberingAfterBreak="0">
     <w:nsid w:val="120923DF"/>
     <w:multiLevelType w:val="hybridMultilevel"/>
     <w:tmpl w:val="B16E5CE2"/>
@@ -2548,11 +4803,11 @@
       </w:pPr>
     </w:lvl>
   </w:abstractNum>
-  <w:abstractNum w:abstractNumId="2" w15:restartNumberingAfterBreak="0">
-    <w:nsid w:val="79435159"/>
+  <w:abstractNum w:abstractNumId="3" w15:restartNumberingAfterBreak="0">
+    <w:nsid w:val="36396E5C"/>
     <w:multiLevelType w:val="hybridMultilevel"/>
-    <w:tmpl w:val="162CDF00"/>
-    <w:lvl w:ilvl="0" w:tplc="FECED164">
+    <w:tmpl w:val="0BAE7FF8"/>
+    <w:lvl w:ilvl="0" w:tplc="CD442FAA">
       <w:start w:val="1"/>
       <w:numFmt w:val="decimal"/>
       <w:lvlText w:val="%1."/>
@@ -2637,14 +4892,201 @@
       </w:pPr>
     </w:lvl>
   </w:abstractNum>
+  <w:abstractNum w:abstractNumId="4" w15:restartNumberingAfterBreak="0">
+    <w:nsid w:val="623B2CF8"/>
+    <w:multiLevelType w:val="hybridMultilevel"/>
+    <w:tmpl w:val="452AE7A6"/>
+    <w:lvl w:ilvl="0" w:tplc="E70EC6A6">
+      <w:start w:val="1"/>
+      <w:numFmt w:val="decimal"/>
+      <w:lvlText w:val="%1."/>
+      <w:lvlJc w:val="left"/>
+      <w:pPr>
+        <w:ind w:left="760" w:hanging="360"/>
+      </w:pPr>
+      <w:rPr>
+        <w:rFonts w:hint="default"/>
+      </w:rPr>
+    </w:lvl>
+    <w:lvl w:ilvl="1" w:tplc="04090019">
+      <w:start w:val="1"/>
+      <w:numFmt w:val="upperLetter"/>
+      <w:lvlText w:val="%2."/>
+      <w:lvlJc w:val="left"/>
+      <w:pPr>
+        <w:ind w:left="1200" w:hanging="400"/>
+      </w:pPr>
+    </w:lvl>
+    <w:lvl w:ilvl="2" w:tplc="0409001B" w:tentative="1">
+      <w:start w:val="1"/>
+      <w:numFmt w:val="lowerRoman"/>
+      <w:lvlText w:val="%3."/>
+      <w:lvlJc w:val="right"/>
+      <w:pPr>
+        <w:ind w:left="1600" w:hanging="400"/>
+      </w:pPr>
+    </w:lvl>
+    <w:lvl w:ilvl="3" w:tplc="0409000F" w:tentative="1">
+      <w:start w:val="1"/>
+      <w:numFmt w:val="decimal"/>
+      <w:lvlText w:val="%4."/>
+      <w:lvlJc w:val="left"/>
+      <w:pPr>
+        <w:ind w:left="2000" w:hanging="400"/>
+      </w:pPr>
+    </w:lvl>
+    <w:lvl w:ilvl="4" w:tplc="04090019" w:tentative="1">
+      <w:start w:val="1"/>
+      <w:numFmt w:val="upperLetter"/>
+      <w:lvlText w:val="%5."/>
+      <w:lvlJc w:val="left"/>
+      <w:pPr>
+        <w:ind w:left="2400" w:hanging="400"/>
+      </w:pPr>
+    </w:lvl>
+    <w:lvl w:ilvl="5" w:tplc="0409001B" w:tentative="1">
+      <w:start w:val="1"/>
+      <w:numFmt w:val="lowerRoman"/>
+      <w:lvlText w:val="%6."/>
+      <w:lvlJc w:val="right"/>
+      <w:pPr>
+        <w:ind w:left="2800" w:hanging="400"/>
+      </w:pPr>
+    </w:lvl>
+    <w:lvl w:ilvl="6" w:tplc="0409000F" w:tentative="1">
+      <w:start w:val="1"/>
+      <w:numFmt w:val="decimal"/>
+      <w:lvlText w:val="%7."/>
+      <w:lvlJc w:val="left"/>
+      <w:pPr>
+        <w:ind w:left="3200" w:hanging="400"/>
+      </w:pPr>
+    </w:lvl>
+    <w:lvl w:ilvl="7" w:tplc="04090019" w:tentative="1">
+      <w:start w:val="1"/>
+      <w:numFmt w:val="upperLetter"/>
+      <w:lvlText w:val="%8."/>
+      <w:lvlJc w:val="left"/>
+      <w:pPr>
+        <w:ind w:left="3600" w:hanging="400"/>
+      </w:pPr>
+    </w:lvl>
+    <w:lvl w:ilvl="8" w:tplc="0409001B" w:tentative="1">
+      <w:start w:val="1"/>
+      <w:numFmt w:val="lowerRoman"/>
+      <w:lvlText w:val="%9."/>
+      <w:lvlJc w:val="right"/>
+      <w:pPr>
+        <w:ind w:left="4000" w:hanging="400"/>
+      </w:pPr>
+    </w:lvl>
+  </w:abstractNum>
+  <w:abstractNum w:abstractNumId="5" w15:restartNumberingAfterBreak="0">
+    <w:nsid w:val="79435159"/>
+    <w:multiLevelType w:val="hybridMultilevel"/>
+    <w:tmpl w:val="162CDF00"/>
+    <w:lvl w:ilvl="0" w:tplc="FECED164">
+      <w:start w:val="1"/>
+      <w:numFmt w:val="decimal"/>
+      <w:lvlText w:val="%1."/>
+      <w:lvlJc w:val="left"/>
+      <w:pPr>
+        <w:ind w:left="760" w:hanging="360"/>
+      </w:pPr>
+      <w:rPr>
+        <w:rFonts w:hint="default"/>
+      </w:rPr>
+    </w:lvl>
+    <w:lvl w:ilvl="1" w:tplc="04090019" w:tentative="1">
+      <w:start w:val="1"/>
+      <w:numFmt w:val="upperLetter"/>
+      <w:lvlText w:val="%2."/>
+      <w:lvlJc w:val="left"/>
+      <w:pPr>
+        <w:ind w:left="1200" w:hanging="400"/>
+      </w:pPr>
+    </w:lvl>
+    <w:lvl w:ilvl="2" w:tplc="0409001B" w:tentative="1">
+      <w:start w:val="1"/>
+      <w:numFmt w:val="lowerRoman"/>
+      <w:lvlText w:val="%3."/>
+      <w:lvlJc w:val="right"/>
+      <w:pPr>
+        <w:ind w:left="1600" w:hanging="400"/>
+      </w:pPr>
+    </w:lvl>
+    <w:lvl w:ilvl="3" w:tplc="0409000F" w:tentative="1">
+      <w:start w:val="1"/>
+      <w:numFmt w:val="decimal"/>
+      <w:lvlText w:val="%4."/>
+      <w:lvlJc w:val="left"/>
+      <w:pPr>
+        <w:ind w:left="2000" w:hanging="400"/>
+      </w:pPr>
+    </w:lvl>
+    <w:lvl w:ilvl="4" w:tplc="04090019" w:tentative="1">
+      <w:start w:val="1"/>
+      <w:numFmt w:val="upperLetter"/>
+      <w:lvlText w:val="%5."/>
+      <w:lvlJc w:val="left"/>
+      <w:pPr>
+        <w:ind w:left="2400" w:hanging="400"/>
+      </w:pPr>
+    </w:lvl>
+    <w:lvl w:ilvl="5" w:tplc="0409001B" w:tentative="1">
+      <w:start w:val="1"/>
+      <w:numFmt w:val="lowerRoman"/>
+      <w:lvlText w:val="%6."/>
+      <w:lvlJc w:val="right"/>
+      <w:pPr>
+        <w:ind w:left="2800" w:hanging="400"/>
+      </w:pPr>
+    </w:lvl>
+    <w:lvl w:ilvl="6" w:tplc="0409000F" w:tentative="1">
+      <w:start w:val="1"/>
+      <w:numFmt w:val="decimal"/>
+      <w:lvlText w:val="%7."/>
+      <w:lvlJc w:val="left"/>
+      <w:pPr>
+        <w:ind w:left="3200" w:hanging="400"/>
+      </w:pPr>
+    </w:lvl>
+    <w:lvl w:ilvl="7" w:tplc="04090019" w:tentative="1">
+      <w:start w:val="1"/>
+      <w:numFmt w:val="upperLetter"/>
+      <w:lvlText w:val="%8."/>
+      <w:lvlJc w:val="left"/>
+      <w:pPr>
+        <w:ind w:left="3600" w:hanging="400"/>
+      </w:pPr>
+    </w:lvl>
+    <w:lvl w:ilvl="8" w:tplc="0409001B" w:tentative="1">
+      <w:start w:val="1"/>
+      <w:numFmt w:val="lowerRoman"/>
+      <w:lvlText w:val="%9."/>
+      <w:lvlJc w:val="right"/>
+      <w:pPr>
+        <w:ind w:left="4000" w:hanging="400"/>
+      </w:pPr>
+    </w:lvl>
+  </w:abstractNum>
   <w:num w:numId="1">
+    <w:abstractNumId w:val="5"/>
+  </w:num>
+  <w:num w:numId="2">
+    <w:abstractNumId w:val="1"/>
+  </w:num>
+  <w:num w:numId="3">
     <w:abstractNumId w:val="2"/>
   </w:num>
-  <w:num w:numId="2">
+  <w:num w:numId="4">
+    <w:abstractNumId w:val="4"/>
+  </w:num>
+  <w:num w:numId="5">
     <w:abstractNumId w:val="0"/>
   </w:num>
-  <w:num w:numId="3">
-    <w:abstractNumId w:val="1"/>
+  <w:num w:numId="6">
+    <w:abstractNumId w:val="3"/>
   </w:num>
 </w:numbering>
 </file>

</xml_diff>

<commit_message>
Board (comment - reply)
</commit_message>
<xml_diff>
--- a/자기소개서 초안 - 김민재.docx
+++ b/자기소개서 초안 - 김민재.docx
@@ -333,7 +333,25 @@
                 <w:sz w:val="20"/>
                 <w:szCs w:val="20"/>
               </w:rPr>
-              <w:t>KBS 도전 골든벨 500회 특집 전국 고교 최강전 Victory 100</w:t>
+              <w:t xml:space="preserve">KBS 도전 </w:t>
+            </w:r>
+            <w:proofErr w:type="spellStart"/>
+            <w:r>
+              <w:rPr>
+                <w:rFonts w:ascii="맑은 고딕" w:eastAsia="맑은 고딕" w:hAnsi="맑은 고딕" w:cs="굴림" w:hint="eastAsia"/>
+                <w:sz w:val="20"/>
+                <w:szCs w:val="20"/>
+              </w:rPr>
+              <w:t>골든벨</w:t>
+            </w:r>
+            <w:proofErr w:type="spellEnd"/>
+            <w:r>
+              <w:rPr>
+                <w:rFonts w:ascii="맑은 고딕" w:eastAsia="맑은 고딕" w:hAnsi="맑은 고딕" w:cs="굴림" w:hint="eastAsia"/>
+                <w:sz w:val="20"/>
+                <w:szCs w:val="20"/>
+              </w:rPr>
+              <w:t xml:space="preserve"> 500회 특집 전국 고교 최강전 Victory 100</w:t>
             </w:r>
             <w:r>
               <w:rPr>
@@ -599,7 +617,25 @@
                 <w:sz w:val="20"/>
                 <w:szCs w:val="20"/>
               </w:rPr>
-              <w:t>교육부 장관상)</w:t>
+              <w:t xml:space="preserve">교육부 </w:t>
+            </w:r>
+            <w:proofErr w:type="spellStart"/>
+            <w:r>
+              <w:rPr>
+                <w:rFonts w:ascii="맑은 고딕" w:eastAsia="맑은 고딕" w:hAnsi="맑은 고딕" w:cs="굴림" w:hint="eastAsia"/>
+                <w:sz w:val="20"/>
+                <w:szCs w:val="20"/>
+              </w:rPr>
+              <w:t>장관상</w:t>
+            </w:r>
+            <w:proofErr w:type="spellEnd"/>
+            <w:r>
+              <w:rPr>
+                <w:rFonts w:ascii="맑은 고딕" w:eastAsia="맑은 고딕" w:hAnsi="맑은 고딕" w:cs="굴림" w:hint="eastAsia"/>
+                <w:sz w:val="20"/>
+                <w:szCs w:val="20"/>
+              </w:rPr>
+              <w:t>)</w:t>
             </w:r>
           </w:p>
           <w:p>
@@ -639,13 +675,23 @@
                 <w:szCs w:val="20"/>
               </w:rPr>
             </w:pPr>
-            <w:r>
-              <w:rPr>
-                <w:rFonts w:ascii="맑은 고딕" w:eastAsia="맑은 고딕" w:hAnsi="맑은 고딕" w:cs="굴림" w:hint="eastAsia"/>
-                <w:sz w:val="20"/>
-                <w:szCs w:val="20"/>
-              </w:rPr>
-              <w:t xml:space="preserve">HanST for International Student </w:t>
+            <w:proofErr w:type="spellStart"/>
+            <w:r>
+              <w:rPr>
+                <w:rFonts w:ascii="맑은 고딕" w:eastAsia="맑은 고딕" w:hAnsi="맑은 고딕" w:cs="굴림" w:hint="eastAsia"/>
+                <w:sz w:val="20"/>
+                <w:szCs w:val="20"/>
+              </w:rPr>
+              <w:t>HanST</w:t>
+            </w:r>
+            <w:proofErr w:type="spellEnd"/>
+            <w:r>
+              <w:rPr>
+                <w:rFonts w:ascii="맑은 고딕" w:eastAsia="맑은 고딕" w:hAnsi="맑은 고딕" w:cs="굴림" w:hint="eastAsia"/>
+                <w:sz w:val="20"/>
+                <w:szCs w:val="20"/>
+              </w:rPr>
+              <w:t xml:space="preserve"> for International Student </w:t>
             </w:r>
             <w:r>
               <w:rPr>
@@ -692,7 +738,25 @@
                 <w:sz w:val="20"/>
                 <w:szCs w:val="20"/>
               </w:rPr>
-              <w:t>6대 총학생회 Updream 대외 협력국 국원</w:t>
+              <w:t xml:space="preserve">6대 총학생회 </w:t>
+            </w:r>
+            <w:proofErr w:type="spellStart"/>
+            <w:r>
+              <w:rPr>
+                <w:rFonts w:ascii="맑은 고딕" w:eastAsia="맑은 고딕" w:hAnsi="맑은 고딕" w:cs="굴림" w:hint="eastAsia"/>
+                <w:sz w:val="20"/>
+                <w:szCs w:val="20"/>
+              </w:rPr>
+              <w:t>Updream</w:t>
+            </w:r>
+            <w:proofErr w:type="spellEnd"/>
+            <w:r>
+              <w:rPr>
+                <w:rFonts w:ascii="맑은 고딕" w:eastAsia="맑은 고딕" w:hAnsi="맑은 고딕" w:cs="굴림" w:hint="eastAsia"/>
+                <w:sz w:val="20"/>
+                <w:szCs w:val="20"/>
+              </w:rPr>
+              <w:t xml:space="preserve"> 대외 협력국 국원</w:t>
             </w:r>
           </w:p>
           <w:p>
@@ -786,7 +850,25 @@
                 <w:sz w:val="20"/>
                 <w:szCs w:val="20"/>
               </w:rPr>
-              <w:t xml:space="preserve">HIOS(한동 국제 기구 학회) 14기 </w:t>
+              <w:t>HIOS(</w:t>
+            </w:r>
+            <w:proofErr w:type="spellStart"/>
+            <w:r>
+              <w:rPr>
+                <w:rFonts w:ascii="맑은 고딕" w:eastAsia="맑은 고딕" w:hAnsi="맑은 고딕" w:cs="굴림" w:hint="eastAsia"/>
+                <w:sz w:val="20"/>
+                <w:szCs w:val="20"/>
+              </w:rPr>
+              <w:t>한동</w:t>
+            </w:r>
+            <w:proofErr w:type="spellEnd"/>
+            <w:r>
+              <w:rPr>
+                <w:rFonts w:ascii="맑은 고딕" w:eastAsia="맑은 고딕" w:hAnsi="맑은 고딕" w:cs="굴림" w:hint="eastAsia"/>
+                <w:sz w:val="20"/>
+                <w:szCs w:val="20"/>
+              </w:rPr>
+              <w:t xml:space="preserve"> 국제 기구 학회) 14기 </w:t>
             </w:r>
           </w:p>
           <w:p>
@@ -829,7 +911,25 @@
                 <w:sz w:val="20"/>
                 <w:szCs w:val="20"/>
               </w:rPr>
-              <w:t xml:space="preserve">2012 한동 예비 대학 </w:t>
+              <w:t xml:space="preserve">2012 </w:t>
+            </w:r>
+            <w:proofErr w:type="spellStart"/>
+            <w:r>
+              <w:rPr>
+                <w:rFonts w:ascii="맑은 고딕" w:eastAsia="맑은 고딕" w:hAnsi="맑은 고딕" w:cs="굴림" w:hint="eastAsia"/>
+                <w:sz w:val="20"/>
+                <w:szCs w:val="20"/>
+              </w:rPr>
+              <w:t>한동</w:t>
+            </w:r>
+            <w:proofErr w:type="spellEnd"/>
+            <w:r>
+              <w:rPr>
+                <w:rFonts w:ascii="맑은 고딕" w:eastAsia="맑은 고딕" w:hAnsi="맑은 고딕" w:cs="굴림" w:hint="eastAsia"/>
+                <w:sz w:val="20"/>
+                <w:szCs w:val="20"/>
+              </w:rPr>
+              <w:t xml:space="preserve"> 예비 대학 </w:t>
             </w:r>
             <w:r>
               <w:rPr>
@@ -924,7 +1024,25 @@
                 <w:sz w:val="20"/>
                 <w:szCs w:val="20"/>
               </w:rPr>
-              <w:t>한국 패널단 선발</w:t>
+              <w:t xml:space="preserve">한국 </w:t>
+            </w:r>
+            <w:proofErr w:type="spellStart"/>
+            <w:r>
+              <w:rPr>
+                <w:rFonts w:ascii="맑은 고딕" w:eastAsia="맑은 고딕" w:hAnsi="맑은 고딕" w:cs="굴림" w:hint="eastAsia"/>
+                <w:sz w:val="20"/>
+                <w:szCs w:val="20"/>
+              </w:rPr>
+              <w:t>패널단</w:t>
+            </w:r>
+            <w:proofErr w:type="spellEnd"/>
+            <w:r>
+              <w:rPr>
+                <w:rFonts w:ascii="맑은 고딕" w:eastAsia="맑은 고딕" w:hAnsi="맑은 고딕" w:cs="굴림" w:hint="eastAsia"/>
+                <w:sz w:val="20"/>
+                <w:szCs w:val="20"/>
+              </w:rPr>
+              <w:t xml:space="preserve"> 선발</w:t>
             </w:r>
           </w:p>
           <w:p>
@@ -1399,14 +1517,34 @@
               </w:rPr>
               <w:t>‘</w:t>
             </w:r>
-            <w:r>
-              <w:rPr>
-                <w:rFonts w:ascii="맑은 고딕" w:eastAsia="맑은 고딕" w:hAnsi="맑은 고딕" w:cs="굴림" w:hint="eastAsia"/>
-                <w:sz w:val="20"/>
-                <w:szCs w:val="20"/>
-              </w:rPr>
-              <w:t>얘들아 농활가자</w:t>
-            </w:r>
+            <w:proofErr w:type="spellStart"/>
+            <w:r>
+              <w:rPr>
+                <w:rFonts w:ascii="맑은 고딕" w:eastAsia="맑은 고딕" w:hAnsi="맑은 고딕" w:cs="굴림" w:hint="eastAsia"/>
+                <w:sz w:val="20"/>
+                <w:szCs w:val="20"/>
+              </w:rPr>
+              <w:t>얘들아</w:t>
+            </w:r>
+            <w:proofErr w:type="spellEnd"/>
+            <w:r>
+              <w:rPr>
+                <w:rFonts w:ascii="맑은 고딕" w:eastAsia="맑은 고딕" w:hAnsi="맑은 고딕" w:cs="굴림" w:hint="eastAsia"/>
+                <w:sz w:val="20"/>
+                <w:szCs w:val="20"/>
+              </w:rPr>
+              <w:t xml:space="preserve"> </w:t>
+            </w:r>
+            <w:proofErr w:type="spellStart"/>
+            <w:r>
+              <w:rPr>
+                <w:rFonts w:ascii="맑은 고딕" w:eastAsia="맑은 고딕" w:hAnsi="맑은 고딕" w:cs="굴림" w:hint="eastAsia"/>
+                <w:sz w:val="20"/>
+                <w:szCs w:val="20"/>
+              </w:rPr>
+              <w:t>농활가자</w:t>
+            </w:r>
+            <w:proofErr w:type="spellEnd"/>
             <w:r>
               <w:rPr>
                 <w:rFonts w:ascii="맑은 고딕" w:eastAsia="맑은 고딕" w:hAnsi="맑은 고딕" w:cs="굴림"/>
@@ -1514,13 +1652,23 @@
               </w:rPr>
               <w:t xml:space="preserve">주관 국제 청년 해외 봉사활동 </w:t>
             </w:r>
-            <w:r>
-              <w:rPr>
-                <w:rFonts w:ascii="맑은 고딕" w:eastAsia="맑은 고딕" w:hAnsi="맑은 고딕" w:cs="굴림"/>
-                <w:sz w:val="20"/>
-                <w:szCs w:val="20"/>
-              </w:rPr>
-              <w:t>RaonAtti 11</w:t>
+            <w:proofErr w:type="spellStart"/>
+            <w:r>
+              <w:rPr>
+                <w:rFonts w:ascii="맑은 고딕" w:eastAsia="맑은 고딕" w:hAnsi="맑은 고딕" w:cs="굴림"/>
+                <w:sz w:val="20"/>
+                <w:szCs w:val="20"/>
+              </w:rPr>
+              <w:t>RaonAtti</w:t>
+            </w:r>
+            <w:proofErr w:type="spellEnd"/>
+            <w:r>
+              <w:rPr>
+                <w:rFonts w:ascii="맑은 고딕" w:eastAsia="맑은 고딕" w:hAnsi="맑은 고딕" w:cs="굴림"/>
+                <w:sz w:val="20"/>
+                <w:szCs w:val="20"/>
+              </w:rPr>
+              <w:t xml:space="preserve"> 11</w:t>
             </w:r>
             <w:r>
               <w:rPr>
@@ -1583,7 +1731,25 @@
                 <w:sz w:val="20"/>
                 <w:szCs w:val="20"/>
               </w:rPr>
-              <w:t xml:space="preserve">한국 외교부 국제 개발 협력부 인턴 </w:t>
+              <w:t xml:space="preserve">한국 외교부 국제 개발 </w:t>
+            </w:r>
+            <w:proofErr w:type="spellStart"/>
+            <w:r>
+              <w:rPr>
+                <w:rFonts w:ascii="맑은 고딕" w:eastAsia="맑은 고딕" w:hAnsi="맑은 고딕" w:cs="굴림" w:hint="eastAsia"/>
+                <w:sz w:val="20"/>
+                <w:szCs w:val="20"/>
+              </w:rPr>
+              <w:t>협력부</w:t>
+            </w:r>
+            <w:proofErr w:type="spellEnd"/>
+            <w:r>
+              <w:rPr>
+                <w:rFonts w:ascii="맑은 고딕" w:eastAsia="맑은 고딕" w:hAnsi="맑은 고딕" w:cs="굴림" w:hint="eastAsia"/>
+                <w:sz w:val="20"/>
+                <w:szCs w:val="20"/>
+              </w:rPr>
+              <w:t xml:space="preserve"> 인턴 </w:t>
             </w:r>
           </w:p>
           <w:p>
@@ -1636,6 +1802,7 @@
                 <w:szCs w:val="20"/>
               </w:rPr>
             </w:pPr>
+            <w:proofErr w:type="spellStart"/>
             <w:r>
               <w:rPr>
                 <w:rFonts w:ascii="맑은 고딕" w:eastAsia="맑은 고딕" w:hAnsi="맑은 고딕" w:cs="굴림" w:hint="eastAsia"/>
@@ -1644,6 +1811,7 @@
               </w:rPr>
               <w:t>한동</w:t>
             </w:r>
+            <w:proofErr w:type="spellEnd"/>
             <w:r>
               <w:rPr>
                 <w:rFonts w:ascii="맑은 고딕" w:eastAsia="맑은 고딕" w:hAnsi="맑은 고딕" w:cs="굴림" w:hint="eastAsia"/>
@@ -1984,13 +2152,23 @@
               </w:rPr>
               <w:t xml:space="preserve">독일 </w:t>
             </w:r>
-            <w:r>
-              <w:rPr>
-                <w:rFonts w:ascii="맑은 고딕" w:eastAsia="맑은 고딕" w:hAnsi="맑은 고딕" w:cs="굴림"/>
-                <w:sz w:val="20"/>
-                <w:szCs w:val="20"/>
-              </w:rPr>
-              <w:t xml:space="preserve">AyaRaya </w:t>
+            <w:proofErr w:type="spellStart"/>
+            <w:r>
+              <w:rPr>
+                <w:rFonts w:ascii="맑은 고딕" w:eastAsia="맑은 고딕" w:hAnsi="맑은 고딕" w:cs="굴림"/>
+                <w:sz w:val="20"/>
+                <w:szCs w:val="20"/>
+              </w:rPr>
+              <w:t>AyaRaya</w:t>
+            </w:r>
+            <w:proofErr w:type="spellEnd"/>
+            <w:r>
+              <w:rPr>
+                <w:rFonts w:ascii="맑은 고딕" w:eastAsia="맑은 고딕" w:hAnsi="맑은 고딕" w:cs="굴림"/>
+                <w:sz w:val="20"/>
+                <w:szCs w:val="20"/>
+              </w:rPr>
+              <w:t xml:space="preserve"> </w:t>
             </w:r>
             <w:r>
               <w:rPr>
@@ -2055,21 +2233,49 @@
               </w:rPr>
               <w:t xml:space="preserve">프랑스 </w:t>
             </w:r>
-            <w:r>
-              <w:rPr>
-                <w:rFonts w:ascii="맑은 고딕" w:eastAsia="맑은 고딕" w:hAnsi="맑은 고딕" w:cs="굴림"/>
-                <w:sz w:val="20"/>
-                <w:szCs w:val="20"/>
-              </w:rPr>
-              <w:t xml:space="preserve">Patika </w:t>
-            </w:r>
-            <w:r>
-              <w:rPr>
-                <w:rFonts w:ascii="맑은 고딕" w:eastAsia="맑은 고딕" w:hAnsi="맑은 고딕" w:cs="굴림" w:hint="eastAsia"/>
-                <w:sz w:val="20"/>
-                <w:szCs w:val="20"/>
-              </w:rPr>
-              <w:t>천연 오가닉 화장품 롯데면세점 런칭</w:t>
+            <w:proofErr w:type="spellStart"/>
+            <w:r>
+              <w:rPr>
+                <w:rFonts w:ascii="맑은 고딕" w:eastAsia="맑은 고딕" w:hAnsi="맑은 고딕" w:cs="굴림"/>
+                <w:sz w:val="20"/>
+                <w:szCs w:val="20"/>
+              </w:rPr>
+              <w:t>Patika</w:t>
+            </w:r>
+            <w:proofErr w:type="spellEnd"/>
+            <w:r>
+              <w:rPr>
+                <w:rFonts w:ascii="맑은 고딕" w:eastAsia="맑은 고딕" w:hAnsi="맑은 고딕" w:cs="굴림"/>
+                <w:sz w:val="20"/>
+                <w:szCs w:val="20"/>
+              </w:rPr>
+              <w:t xml:space="preserve"> </w:t>
+            </w:r>
+            <w:r>
+              <w:rPr>
+                <w:rFonts w:ascii="맑은 고딕" w:eastAsia="맑은 고딕" w:hAnsi="맑은 고딕" w:cs="굴림" w:hint="eastAsia"/>
+                <w:sz w:val="20"/>
+                <w:szCs w:val="20"/>
+              </w:rPr>
+              <w:t xml:space="preserve">천연 </w:t>
+            </w:r>
+            <w:proofErr w:type="spellStart"/>
+            <w:r>
+              <w:rPr>
+                <w:rFonts w:ascii="맑은 고딕" w:eastAsia="맑은 고딕" w:hAnsi="맑은 고딕" w:cs="굴림" w:hint="eastAsia"/>
+                <w:sz w:val="20"/>
+                <w:szCs w:val="20"/>
+              </w:rPr>
+              <w:t>오가닉</w:t>
+            </w:r>
+            <w:proofErr w:type="spellEnd"/>
+            <w:r>
+              <w:rPr>
+                <w:rFonts w:ascii="맑은 고딕" w:eastAsia="맑은 고딕" w:hAnsi="맑은 고딕" w:cs="굴림" w:hint="eastAsia"/>
+                <w:sz w:val="20"/>
+                <w:szCs w:val="20"/>
+              </w:rPr>
+              <w:t xml:space="preserve"> 화장품 롯데면세점 런칭</w:t>
             </w:r>
           </w:p>
           <w:p>
@@ -2094,21 +2300,49 @@
               </w:rPr>
               <w:t xml:space="preserve">아제르바이잔 </w:t>
             </w:r>
-            <w:r>
-              <w:rPr>
-                <w:rFonts w:ascii="맑은 고딕" w:eastAsia="맑은 고딕" w:hAnsi="맑은 고딕" w:cs="굴림"/>
-                <w:sz w:val="20"/>
-                <w:szCs w:val="20"/>
-              </w:rPr>
-              <w:t xml:space="preserve">Grante </w:t>
-            </w:r>
-            <w:r>
-              <w:rPr>
-                <w:rFonts w:ascii="맑은 고딕" w:eastAsia="맑은 고딕" w:hAnsi="맑은 고딕" w:cs="굴림" w:hint="eastAsia"/>
-                <w:sz w:val="20"/>
-                <w:szCs w:val="20"/>
-              </w:rPr>
-              <w:t>천연 석류 주스 마켓컬리 런칭</w:t>
+            <w:proofErr w:type="spellStart"/>
+            <w:r>
+              <w:rPr>
+                <w:rFonts w:ascii="맑은 고딕" w:eastAsia="맑은 고딕" w:hAnsi="맑은 고딕" w:cs="굴림"/>
+                <w:sz w:val="20"/>
+                <w:szCs w:val="20"/>
+              </w:rPr>
+              <w:t>Grante</w:t>
+            </w:r>
+            <w:proofErr w:type="spellEnd"/>
+            <w:r>
+              <w:rPr>
+                <w:rFonts w:ascii="맑은 고딕" w:eastAsia="맑은 고딕" w:hAnsi="맑은 고딕" w:cs="굴림"/>
+                <w:sz w:val="20"/>
+                <w:szCs w:val="20"/>
+              </w:rPr>
+              <w:t xml:space="preserve"> </w:t>
+            </w:r>
+            <w:r>
+              <w:rPr>
+                <w:rFonts w:ascii="맑은 고딕" w:eastAsia="맑은 고딕" w:hAnsi="맑은 고딕" w:cs="굴림" w:hint="eastAsia"/>
+                <w:sz w:val="20"/>
+                <w:szCs w:val="20"/>
+              </w:rPr>
+              <w:t xml:space="preserve">천연 석류 주스 </w:t>
+            </w:r>
+            <w:proofErr w:type="spellStart"/>
+            <w:r>
+              <w:rPr>
+                <w:rFonts w:ascii="맑은 고딕" w:eastAsia="맑은 고딕" w:hAnsi="맑은 고딕" w:cs="굴림" w:hint="eastAsia"/>
+                <w:sz w:val="20"/>
+                <w:szCs w:val="20"/>
+              </w:rPr>
+              <w:t>마켓컬리</w:t>
+            </w:r>
+            <w:proofErr w:type="spellEnd"/>
+            <w:r>
+              <w:rPr>
+                <w:rFonts w:ascii="맑은 고딕" w:eastAsia="맑은 고딕" w:hAnsi="맑은 고딕" w:cs="굴림" w:hint="eastAsia"/>
+                <w:sz w:val="20"/>
+                <w:szCs w:val="20"/>
+              </w:rPr>
+              <w:t xml:space="preserve"> 런칭</w:t>
             </w:r>
           </w:p>
           <w:p>
@@ -2475,7 +2709,21 @@
         <w:rPr>
           <w:rFonts w:hint="eastAsia"/>
         </w:rPr>
-        <w:t>더운 여름에 땀 흡수도 잘 되지 않는 빳빳한 교복셔츠를 입고 다니는 것이 아니라 면 재질의 카라티로 여름 활동복을 제작하고자 했습니다.</w:t>
+        <w:t xml:space="preserve">더운 여름에 땀 흡수도 잘 되지 않는 빳빳한 교복셔츠를 입고 다니는 것이 아니라 면 재질의 </w:t>
+      </w:r>
+      <w:proofErr w:type="spellStart"/>
+      <w:r>
+        <w:rPr>
+          <w:rFonts w:hint="eastAsia"/>
+        </w:rPr>
+        <w:t>카라티로</w:t>
+      </w:r>
+      <w:proofErr w:type="spellEnd"/>
+      <w:r>
+        <w:rPr>
+          <w:rFonts w:hint="eastAsia"/>
+        </w:rPr>
+        <w:t xml:space="preserve"> 여름 활동복을 제작하고자 했습니다.</w:t>
       </w:r>
       <w:r>
         <w:t xml:space="preserve"> </w:t>
@@ -2519,11 +2767,19 @@
         </w:rPr>
         <w:t xml:space="preserve"> </w:t>
       </w:r>
-      <w:r>
-        <w:rPr>
-          <w:rFonts w:hint="eastAsia"/>
-        </w:rPr>
-        <w:t>했었습니다.</w:t>
+      <w:proofErr w:type="spellStart"/>
+      <w:r>
+        <w:rPr>
+          <w:rFonts w:hint="eastAsia"/>
+        </w:rPr>
+        <w:t>했었습니다</w:t>
+      </w:r>
+      <w:proofErr w:type="spellEnd"/>
+      <w:r>
+        <w:rPr>
+          <w:rFonts w:hint="eastAsia"/>
+        </w:rPr>
+        <w:t>.</w:t>
       </w:r>
       <w:r>
         <w:t xml:space="preserve"> </w:t>
@@ -2625,13 +2881,23 @@
           <w:bCs/>
         </w:rPr>
       </w:pPr>
+      <w:proofErr w:type="spellStart"/>
       <w:r>
         <w:rPr>
           <w:rFonts w:hint="eastAsia"/>
           <w:b/>
           <w:bCs/>
         </w:rPr>
-        <w:t>열정있는 사람.</w:t>
+        <w:t>열정있는</w:t>
+      </w:r>
+      <w:proofErr w:type="spellEnd"/>
+      <w:r>
+        <w:rPr>
+          <w:rFonts w:hint="eastAsia"/>
+          <w:b/>
+          <w:bCs/>
+        </w:rPr>
+        <w:t xml:space="preserve"> 사람.</w:t>
       </w:r>
     </w:p>
     <w:p>
@@ -2847,7 +3113,21 @@
         <w:rPr>
           <w:rFonts w:hint="eastAsia"/>
         </w:rPr>
-        <w:t>그런 열정을 가지고 살아갈 때 세상이 변할 수 있다는 것을 깨달았습니다.</w:t>
+        <w:t xml:space="preserve">그런 열정을 가지고 살아갈 때 세상이 변할 수 있다는 것을 </w:t>
+      </w:r>
+      <w:proofErr w:type="spellStart"/>
+      <w:r>
+        <w:rPr>
+          <w:rFonts w:hint="eastAsia"/>
+        </w:rPr>
+        <w:t>깨달았습니다</w:t>
+      </w:r>
+      <w:proofErr w:type="spellEnd"/>
+      <w:r>
+        <w:rPr>
+          <w:rFonts w:hint="eastAsia"/>
+        </w:rPr>
+        <w:t>.</w:t>
       </w:r>
       <w:r>
         <w:t xml:space="preserve"> </w:t>
@@ -2874,7 +3154,25 @@
           <w:b/>
           <w:bCs/>
         </w:rPr>
-        <w:t>직접 부딪히는 것을 두려워 하지 않는 사람.</w:t>
+        <w:t xml:space="preserve">직접 부딪히는 것을 </w:t>
+      </w:r>
+      <w:proofErr w:type="gramStart"/>
+      <w:r>
+        <w:rPr>
+          <w:rFonts w:hint="eastAsia"/>
+          <w:b/>
+          <w:bCs/>
+        </w:rPr>
+        <w:t>두려워 하지</w:t>
+      </w:r>
+      <w:proofErr w:type="gramEnd"/>
+      <w:r>
+        <w:rPr>
+          <w:rFonts w:hint="eastAsia"/>
+          <w:b/>
+          <w:bCs/>
+        </w:rPr>
+        <w:t xml:space="preserve"> 않는 사람.</w:t>
       </w:r>
     </w:p>
     <w:p>
@@ -3091,16 +3389,35 @@
         <w:t xml:space="preserve">그러던 중 약 </w:t>
       </w:r>
       <w:r>
-        <w:t xml:space="preserve">100:1 </w:t>
-      </w:r>
-      <w:r>
-        <w:rPr>
-          <w:rFonts w:hint="eastAsia"/>
-        </w:rPr>
-        <w:t xml:space="preserve">의 경쟁률을 뚫고 </w:t>
-      </w:r>
-      <w:r>
-        <w:t xml:space="preserve">‘RaonAtti’ </w:t>
+        <w:t>100:</w:t>
+      </w:r>
+      <w:proofErr w:type="gramStart"/>
+      <w:r>
+        <w:t xml:space="preserve">1 </w:t>
+      </w:r>
+      <w:r>
+        <w:rPr>
+          <w:rFonts w:hint="eastAsia"/>
+        </w:rPr>
+        <w:t>의</w:t>
+      </w:r>
+      <w:proofErr w:type="gramEnd"/>
+      <w:r>
+        <w:rPr>
+          <w:rFonts w:hint="eastAsia"/>
+        </w:rPr>
+        <w:t xml:space="preserve"> 경쟁률을 뚫고 </w:t>
+      </w:r>
+      <w:r>
+        <w:t>‘</w:t>
+      </w:r>
+      <w:proofErr w:type="spellStart"/>
+      <w:r>
+        <w:t>RaonAtti</w:t>
+      </w:r>
+      <w:proofErr w:type="spellEnd"/>
+      <w:r>
+        <w:t xml:space="preserve">’ </w:t>
       </w:r>
       <w:r>
         <w:rPr>
@@ -3129,11 +3446,19 @@
       <w:r>
         <w:t xml:space="preserve"> </w:t>
       </w:r>
-      <w:r>
-        <w:rPr>
-          <w:rFonts w:hint="eastAsia"/>
-        </w:rPr>
-        <w:t xml:space="preserve">팡가시난 지역의 덤프사이트 </w:t>
+      <w:proofErr w:type="spellStart"/>
+      <w:r>
+        <w:rPr>
+          <w:rFonts w:hint="eastAsia"/>
+        </w:rPr>
+        <w:t>팡가시난</w:t>
+      </w:r>
+      <w:proofErr w:type="spellEnd"/>
+      <w:r>
+        <w:rPr>
+          <w:rFonts w:hint="eastAsia"/>
+        </w:rPr>
+        <w:t xml:space="preserve"> 지역의 덤프사이트 </w:t>
       </w:r>
       <w:r>
         <w:t>(</w:t>
@@ -3147,11 +3472,19 @@
       <w:r>
         <w:t xml:space="preserve"> </w:t>
       </w:r>
-      <w:r>
-        <w:rPr>
-          <w:rFonts w:hint="eastAsia"/>
-        </w:rPr>
-        <w:t>라온아띠는 순</w:t>
+      <w:proofErr w:type="spellStart"/>
+      <w:r>
+        <w:rPr>
+          <w:rFonts w:hint="eastAsia"/>
+        </w:rPr>
+        <w:t>라온아띠는</w:t>
+      </w:r>
+      <w:proofErr w:type="spellEnd"/>
+      <w:r>
+        <w:rPr>
+          <w:rFonts w:hint="eastAsia"/>
+        </w:rPr>
+        <w:t xml:space="preserve"> 순</w:t>
       </w:r>
       <w:r>
         <w:t xml:space="preserve"> </w:t>
@@ -3205,7 +3538,21 @@
         <w:rPr>
           <w:rFonts w:hint="eastAsia"/>
         </w:rPr>
-        <w:t>공여를 하러 가야지.</w:t>
+        <w:t xml:space="preserve">공여를 하러 </w:t>
+      </w:r>
+      <w:proofErr w:type="spellStart"/>
+      <w:r>
+        <w:rPr>
+          <w:rFonts w:hint="eastAsia"/>
+        </w:rPr>
+        <w:t>가야지</w:t>
+      </w:r>
+      <w:proofErr w:type="spellEnd"/>
+      <w:r>
+        <w:rPr>
+          <w:rFonts w:hint="eastAsia"/>
+        </w:rPr>
+        <w:t>.</w:t>
       </w:r>
       <w:r>
         <w:t xml:space="preserve"> </w:t>
@@ -3274,16 +3621,44 @@
         <w:rPr>
           <w:rFonts w:hint="eastAsia"/>
         </w:rPr>
-        <w:t>정부의 어떤 정책이 이들을 몰아 내었고,</w:t>
-      </w:r>
-      <w:r>
-        <w:t xml:space="preserve"> </w:t>
-      </w:r>
-      <w:r>
-        <w:rPr>
-          <w:rFonts w:hint="eastAsia"/>
-        </w:rPr>
-        <w:t>무엇을 개선 해야 하는지를 그곳에 직접 가서 들어보고 살아보니 조금씩 보이기 시작했습니다.</w:t>
+        <w:t xml:space="preserve">정부의 어떤 정책이 이들을 몰아 </w:t>
+      </w:r>
+      <w:proofErr w:type="spellStart"/>
+      <w:r>
+        <w:rPr>
+          <w:rFonts w:hint="eastAsia"/>
+        </w:rPr>
+        <w:t>내었고</w:t>
+      </w:r>
+      <w:proofErr w:type="spellEnd"/>
+      <w:r>
+        <w:rPr>
+          <w:rFonts w:hint="eastAsia"/>
+        </w:rPr>
+        <w:t>,</w:t>
+      </w:r>
+      <w:r>
+        <w:t xml:space="preserve"> </w:t>
+      </w:r>
+      <w:r>
+        <w:rPr>
+          <w:rFonts w:hint="eastAsia"/>
+        </w:rPr>
+        <w:t xml:space="preserve">무엇을 </w:t>
+      </w:r>
+      <w:proofErr w:type="gramStart"/>
+      <w:r>
+        <w:rPr>
+          <w:rFonts w:hint="eastAsia"/>
+        </w:rPr>
+        <w:t>개선 해야</w:t>
+      </w:r>
+      <w:proofErr w:type="gramEnd"/>
+      <w:r>
+        <w:rPr>
+          <w:rFonts w:hint="eastAsia"/>
+        </w:rPr>
+        <w:t xml:space="preserve"> 하는지를 그곳에 직접 가서 들어보고 살아보니 조금씩 보이기 시작했습니다.</w:t>
       </w:r>
       <w:r>
         <w:t xml:space="preserve"> </w:t>
@@ -3494,6 +3869,7 @@
         </w:numPr>
         <w:ind w:leftChars="0"/>
       </w:pPr>
+      <w:proofErr w:type="gramStart"/>
       <w:r>
         <w:rPr>
           <w:rFonts w:hint="eastAsia"/>
@@ -3507,7 +3883,11 @@
         <w:t xml:space="preserve"> </w:t>
       </w:r>
       <w:r>
-        <w:t xml:space="preserve">/ </w:t>
+        <w:t>/</w:t>
+      </w:r>
+      <w:proofErr w:type="gramEnd"/>
+      <w:r>
+        <w:t xml:space="preserve"> </w:t>
       </w:r>
       <w:r>
         <w:rPr>
@@ -3588,7 +3968,23 @@
         <w:t xml:space="preserve">브랜드 </w:t>
       </w:r>
       <w:r>
-        <w:t xml:space="preserve">(Ayaraya, Patika </w:t>
+        <w:t>(</w:t>
+      </w:r>
+      <w:proofErr w:type="spellStart"/>
+      <w:r>
+        <w:t>Ayaraya</w:t>
+      </w:r>
+      <w:proofErr w:type="spellEnd"/>
+      <w:r>
+        <w:t xml:space="preserve">, </w:t>
+      </w:r>
+      <w:proofErr w:type="spellStart"/>
+      <w:r>
+        <w:t>Patika</w:t>
+      </w:r>
+      <w:proofErr w:type="spellEnd"/>
+      <w:r>
+        <w:t xml:space="preserve"> </w:t>
       </w:r>
       <w:r>
         <w:rPr>
@@ -3668,9 +4064,11 @@
       <w:r>
         <w:t xml:space="preserve"> </w:t>
       </w:r>
+      <w:proofErr w:type="spellStart"/>
       <w:r>
         <w:t>Ayaraya</w:t>
       </w:r>
+      <w:proofErr w:type="spellEnd"/>
       <w:r>
         <w:rPr>
           <w:rFonts w:hint="eastAsia"/>
@@ -3696,8 +4094,13 @@
         <w:t>즉 약속한 날짜에 물건을 받지 못해 납품하지 못하는 것에 대해 명확히 설명하였습니다.</w:t>
       </w:r>
       <w:r>
-        <w:t xml:space="preserve"> Ayaraya</w:t>
-      </w:r>
+        <w:t xml:space="preserve"> </w:t>
+      </w:r>
+      <w:proofErr w:type="spellStart"/>
+      <w:r>
+        <w:t>Ayaraya</w:t>
+      </w:r>
+      <w:proofErr w:type="spellEnd"/>
       <w:r>
         <w:rPr>
           <w:rFonts w:hint="eastAsia"/>
@@ -3740,14 +4143,30 @@
         </w:rPr>
         <w:t xml:space="preserve">발주 수량을 늘리는 조건으로 추가 비용 없이 </w:t>
       </w:r>
+      <w:proofErr w:type="spellStart"/>
       <w:r>
         <w:t>Ayaraya</w:t>
       </w:r>
-      <w:r>
-        <w:rPr>
-          <w:rFonts w:hint="eastAsia"/>
-        </w:rPr>
-        <w:t>측에서 추가된 운임비를 감수하는 것으로 협상을 마무리 하였습니다.</w:t>
+      <w:proofErr w:type="spellEnd"/>
+      <w:r>
+        <w:rPr>
+          <w:rFonts w:hint="eastAsia"/>
+        </w:rPr>
+        <w:t xml:space="preserve">측에서 추가된 운임비를 감수하는 것으로 협상을 </w:t>
+      </w:r>
+      <w:proofErr w:type="gramStart"/>
+      <w:r>
+        <w:rPr>
+          <w:rFonts w:hint="eastAsia"/>
+        </w:rPr>
+        <w:t>마무리 하였습니다</w:t>
+      </w:r>
+      <w:proofErr w:type="gramEnd"/>
+      <w:r>
+        <w:rPr>
+          <w:rFonts w:hint="eastAsia"/>
+        </w:rPr>
+        <w:t>.</w:t>
       </w:r>
       <w:r>
         <w:t xml:space="preserve"> </w:t>
@@ -3801,7 +4220,21 @@
         <w:rPr>
           <w:rFonts w:hint="eastAsia"/>
         </w:rPr>
-        <w:t>제가 맡은 업무에 대한 명확한 이해가 바탕이 되어 함께 협력하는 코워커들과 함께 윈윈하는 소통하는 사람이 되겠습니다.</w:t>
+        <w:t xml:space="preserve">제가 맡은 업무에 대한 명확한 이해가 바탕이 되어 함께 협력하는 </w:t>
+      </w:r>
+      <w:proofErr w:type="spellStart"/>
+      <w:r>
+        <w:rPr>
+          <w:rFonts w:hint="eastAsia"/>
+        </w:rPr>
+        <w:t>코워커들과</w:t>
+      </w:r>
+      <w:proofErr w:type="spellEnd"/>
+      <w:r>
+        <w:rPr>
+          <w:rFonts w:hint="eastAsia"/>
+        </w:rPr>
+        <w:t xml:space="preserve"> 함께 윈윈하는 소통하는 사람이 되겠습니다.</w:t>
       </w:r>
     </w:p>
     <w:p>
@@ -3818,6 +4251,7 @@
         </w:numPr>
         <w:ind w:leftChars="0"/>
       </w:pPr>
+      <w:proofErr w:type="gramStart"/>
       <w:r>
         <w:rPr>
           <w:rFonts w:hint="eastAsia"/>
@@ -3831,7 +4265,11 @@
         <w:t xml:space="preserve"> </w:t>
       </w:r>
       <w:r>
-        <w:t xml:space="preserve">/ </w:t>
+        <w:t>/</w:t>
+      </w:r>
+      <w:proofErr w:type="gramEnd"/>
+      <w:r>
+        <w:t xml:space="preserve"> </w:t>
       </w:r>
       <w:r>
         <w:rPr>
@@ -3870,11 +4308,19 @@
       <w:r>
         <w:t xml:space="preserve"> </w:t>
       </w:r>
-      <w:r>
-        <w:rPr>
-          <w:rFonts w:hint="eastAsia"/>
-        </w:rPr>
-        <w:t>놓여져 있는 과제나 해야 할 것들 것 있으면 어서 빨리 해결해</w:t>
+      <w:proofErr w:type="gramStart"/>
+      <w:r>
+        <w:rPr>
+          <w:rFonts w:hint="eastAsia"/>
+        </w:rPr>
+        <w:t>놓여져</w:t>
+      </w:r>
+      <w:proofErr w:type="gramEnd"/>
+      <w:r>
+        <w:rPr>
+          <w:rFonts w:hint="eastAsia"/>
+        </w:rPr>
+        <w:t xml:space="preserve"> 있는 과제나 해야 할 것들 것 있으면 어서 빨리 해결해</w:t>
       </w:r>
       <w:r>
         <w:rPr>
@@ -3894,11 +4340,19 @@
         </w:rPr>
         <w:t xml:space="preserve"> </w:t>
       </w:r>
-      <w:r>
-        <w:rPr>
-          <w:rFonts w:hint="eastAsia"/>
-        </w:rPr>
-        <w:t>겠다는 생각이 항상 들었고,</w:t>
+      <w:proofErr w:type="spellStart"/>
+      <w:r>
+        <w:rPr>
+          <w:rFonts w:hint="eastAsia"/>
+        </w:rPr>
+        <w:t>겠다는</w:t>
+      </w:r>
+      <w:proofErr w:type="spellEnd"/>
+      <w:r>
+        <w:rPr>
+          <w:rFonts w:hint="eastAsia"/>
+        </w:rPr>
+        <w:t xml:space="preserve"> 생각이 항상 들었고,</w:t>
       </w:r>
       <w:r>
         <w:t xml:space="preserve"> </w:t>
@@ -4049,7 +4503,21 @@
         <w:rPr>
           <w:rFonts w:hint="eastAsia"/>
         </w:rPr>
-        <w:t>좋은 리스너가 되었습니다.</w:t>
+        <w:t xml:space="preserve">좋은 </w:t>
+      </w:r>
+      <w:proofErr w:type="spellStart"/>
+      <w:r>
+        <w:rPr>
+          <w:rFonts w:hint="eastAsia"/>
+        </w:rPr>
+        <w:t>리스너가</w:t>
+      </w:r>
+      <w:proofErr w:type="spellEnd"/>
+      <w:r>
+        <w:rPr>
+          <w:rFonts w:hint="eastAsia"/>
+        </w:rPr>
+        <w:t xml:space="preserve"> 되었습니다.</w:t>
       </w:r>
     </w:p>
     <w:p>
@@ -4256,7 +4724,33 @@
         <w:rPr>
           <w:rFonts w:hint="eastAsia"/>
         </w:rPr>
-        <w:t>이 일을 지원하는 이유</w:t>
+        <w:t xml:space="preserve">이 일을 지원하는 </w:t>
+      </w:r>
+      <w:proofErr w:type="gramStart"/>
+      <w:r>
+        <w:rPr>
+          <w:rFonts w:hint="eastAsia"/>
+        </w:rPr>
+        <w:t>이유</w:t>
+      </w:r>
+      <w:r>
+        <w:rPr>
+          <w:rFonts w:hint="eastAsia"/>
+        </w:rPr>
+        <w:t xml:space="preserve"> </w:t>
+      </w:r>
+      <w:r>
+        <w:t>/</w:t>
+      </w:r>
+      <w:proofErr w:type="gramEnd"/>
+      <w:r>
+        <w:t xml:space="preserve"> </w:t>
+      </w:r>
+      <w:r>
+        <w:rPr>
+          <w:rFonts w:hint="eastAsia"/>
+        </w:rPr>
+        <w:t>이 회사에 지원하는 이유</w:t>
       </w:r>
     </w:p>
     <w:p>
@@ -4278,85 +4772,392 @@
     </w:p>
     <w:p>
       <w:pPr>
+        <w:ind w:left="760" w:firstLineChars="100" w:firstLine="200"/>
+        <w:rPr>
+          <w:rFonts w:hint="eastAsia"/>
+        </w:rPr>
+      </w:pPr>
+      <w:r>
+        <w:rPr>
+          <w:rFonts w:hint="eastAsia"/>
+        </w:rPr>
+        <w:t>서른이라는 짧지도,</w:t>
+      </w:r>
+      <w:r>
+        <w:t xml:space="preserve"> </w:t>
+      </w:r>
+      <w:r>
+        <w:rPr>
+          <w:rFonts w:hint="eastAsia"/>
+        </w:rPr>
+        <w:t xml:space="preserve">많지도 않은 삶을 살아가면서 가장 많이 </w:t>
+      </w:r>
+      <w:proofErr w:type="gramStart"/>
+      <w:r>
+        <w:rPr>
+          <w:rFonts w:hint="eastAsia"/>
+        </w:rPr>
+        <w:t>고민 했던</w:t>
+      </w:r>
+      <w:proofErr w:type="gramEnd"/>
+      <w:r>
+        <w:rPr>
+          <w:rFonts w:hint="eastAsia"/>
+        </w:rPr>
+        <w:t xml:space="preserve"> 것들 중에 한가지는 </w:t>
+      </w:r>
+      <w:r>
+        <w:t>‘</w:t>
+      </w:r>
+      <w:r>
+        <w:rPr>
+          <w:rFonts w:hint="eastAsia"/>
+        </w:rPr>
+        <w:t>내가 어떻게</w:t>
+      </w:r>
+      <w:r>
+        <w:t xml:space="preserve">, </w:t>
+      </w:r>
+      <w:r>
+        <w:rPr>
+          <w:rFonts w:hint="eastAsia"/>
+        </w:rPr>
+        <w:t>그리고 어떤 선한 영향력을 끼칠 수 있는가?</w:t>
+      </w:r>
+      <w:r>
+        <w:t xml:space="preserve">’ </w:t>
+      </w:r>
+      <w:r>
+        <w:rPr>
+          <w:rFonts w:hint="eastAsia"/>
+        </w:rPr>
+        <w:t>였습니다.</w:t>
+      </w:r>
+      <w:r>
+        <w:t xml:space="preserve"> </w:t>
+      </w:r>
+      <w:r>
+        <w:rPr>
+          <w:rFonts w:hint="eastAsia"/>
+        </w:rPr>
+        <w:t>제가 살아온 발자취를 돌이켜 보면 나름대로 제 자리에서</w:t>
+      </w:r>
+      <w:r>
+        <w:t xml:space="preserve">, </w:t>
+      </w:r>
+      <w:r>
+        <w:rPr>
+          <w:rFonts w:hint="eastAsia"/>
+        </w:rPr>
+        <w:t>제 위치에서 어떻게 하면 더 좋은 세상을 만들 수 있을까,</w:t>
+      </w:r>
+      <w:r>
+        <w:t xml:space="preserve"> </w:t>
+      </w:r>
+      <w:r>
+        <w:rPr>
+          <w:rFonts w:hint="eastAsia"/>
+        </w:rPr>
+        <w:t>그렇게 하기 위해서 나는 어떤 공부를 해야 하고 어떤 삶을 살아야 할까?</w:t>
+      </w:r>
+      <w:r>
+        <w:t xml:space="preserve"> </w:t>
+      </w:r>
+      <w:proofErr w:type="spellStart"/>
+      <w:r>
+        <w:rPr>
+          <w:rFonts w:hint="eastAsia"/>
+        </w:rPr>
+        <w:t>를</w:t>
+      </w:r>
+      <w:proofErr w:type="spellEnd"/>
+      <w:r>
+        <w:rPr>
+          <w:rFonts w:hint="eastAsia"/>
+        </w:rPr>
+        <w:t xml:space="preserve"> 고민하며 살아왔습니다.</w:t>
+      </w:r>
+      <w:r>
+        <w:t xml:space="preserve"> </w:t>
+      </w:r>
+      <w:r>
+        <w:rPr>
+          <w:rFonts w:hint="eastAsia"/>
+        </w:rPr>
+        <w:t>사회의 정의를 실현하기 위해 인권 변호사를 꿈꿨고,</w:t>
+      </w:r>
+      <w:r>
+        <w:t xml:space="preserve"> </w:t>
+      </w:r>
+      <w:r>
+        <w:rPr>
+          <w:rFonts w:hint="eastAsia"/>
+        </w:rPr>
+        <w:t>조금 더 큰 무대에서 일하고 싶다는 생각에 국제법과 국제 관계학을 선택하여 공부하며 국제기구에서 일하는</w:t>
+      </w:r>
+      <w:r>
+        <w:t xml:space="preserve"> </w:t>
+      </w:r>
+      <w:r>
+        <w:rPr>
+          <w:rFonts w:hint="eastAsia"/>
+        </w:rPr>
+        <w:t>모습을 상상하면서 동기를 스스로에게 부여했습니다.</w:t>
+      </w:r>
+      <w:r>
+        <w:t xml:space="preserve"> </w:t>
+      </w:r>
+      <w:r>
+        <w:rPr>
+          <w:rFonts w:hint="eastAsia"/>
+        </w:rPr>
+        <w:t>그러던 중 사업을 시작했고,</w:t>
+      </w:r>
+      <w:r>
+        <w:t xml:space="preserve"> </w:t>
+      </w:r>
+      <w:r>
+        <w:rPr>
+          <w:rFonts w:hint="eastAsia"/>
+        </w:rPr>
+        <w:t xml:space="preserve">다른 형태지만 무역이라는 방법을 통해 국제 무대에서 </w:t>
+      </w:r>
+      <w:r>
+        <w:rPr>
+          <w:rFonts w:hint="eastAsia"/>
+        </w:rPr>
+        <w:t>일하며 소비자에게 더 좋은 제품을 제공하고,</w:t>
+      </w:r>
+      <w:r>
+        <w:t xml:space="preserve"> </w:t>
+      </w:r>
+      <w:r>
+        <w:rPr>
+          <w:rFonts w:hint="eastAsia"/>
+        </w:rPr>
+        <w:t>있는 자리에서 선한 영향력을 끼치기 위해 노력했습니다.</w:t>
+      </w:r>
+      <w:r>
+        <w:t xml:space="preserve"> </w:t>
+      </w:r>
+      <w:r>
+        <w:rPr>
+          <w:rFonts w:hint="eastAsia"/>
+        </w:rPr>
+        <w:t xml:space="preserve">사업을 하느라 늦은 입대를 했던 저는 코로나라는 범세계적 </w:t>
+      </w:r>
+      <w:proofErr w:type="spellStart"/>
+      <w:r>
+        <w:rPr>
+          <w:rFonts w:hint="eastAsia"/>
+        </w:rPr>
+        <w:t>펜데믹을</w:t>
+      </w:r>
+      <w:proofErr w:type="spellEnd"/>
+      <w:r>
+        <w:rPr>
+          <w:rFonts w:hint="eastAsia"/>
+        </w:rPr>
+        <w:t xml:space="preserve"> 겪으면서 또 다시 고민하게 됩니다.</w:t>
+      </w:r>
+      <w:r>
+        <w:t xml:space="preserve"> </w:t>
+      </w:r>
+      <w:r>
+        <w:rPr>
+          <w:rFonts w:hint="eastAsia"/>
+        </w:rPr>
+        <w:t xml:space="preserve">유례없는 전염병과의 싸움속에서 </w:t>
+      </w:r>
+      <w:proofErr w:type="spellStart"/>
+      <w:r>
+        <w:rPr>
+          <w:rFonts w:hint="eastAsia"/>
+        </w:rPr>
+        <w:t>언택트사회로의</w:t>
+      </w:r>
+      <w:proofErr w:type="spellEnd"/>
+      <w:r>
+        <w:rPr>
+          <w:rFonts w:hint="eastAsia"/>
+        </w:rPr>
+        <w:t xml:space="preserve"> 변화와 모든 분야에서 플랫폼화가 이루어져 가는 것을 보며 프로그래밍을 </w:t>
+      </w:r>
+      <w:proofErr w:type="spellStart"/>
+      <w:r>
+        <w:rPr>
+          <w:rFonts w:hint="eastAsia"/>
+        </w:rPr>
+        <w:t>배워야겠다</w:t>
+      </w:r>
+      <w:proofErr w:type="spellEnd"/>
+      <w:r>
+        <w:rPr>
+          <w:rFonts w:hint="eastAsia"/>
+        </w:rPr>
+        <w:t xml:space="preserve"> 라는 생각을 하게 되었습니다.</w:t>
+      </w:r>
+      <w:r>
+        <w:t xml:space="preserve"> </w:t>
+      </w:r>
+      <w:r>
+        <w:rPr>
+          <w:rFonts w:hint="eastAsia"/>
+        </w:rPr>
+        <w:t>저는 프로그래밍이라는 또 다른 의사소통 방법을 통해 변해가는 세상에서 소통하는 법을 배우고,</w:t>
+      </w:r>
+      <w:r>
+        <w:t xml:space="preserve"> </w:t>
+      </w:r>
+      <w:r>
+        <w:rPr>
+          <w:rFonts w:hint="eastAsia"/>
+        </w:rPr>
+        <w:t>그곳에서 선한 영향력을 꿈꾸는 사람입니다.</w:t>
+      </w:r>
+      <w:r>
+        <w:t xml:space="preserve"> </w:t>
+      </w:r>
+    </w:p>
+    <w:p>
+      <w:pPr>
         <w:ind w:left="760"/>
-      </w:pPr>
-      <w:r>
-        <w:rPr>
-          <w:rFonts w:hint="eastAsia"/>
-        </w:rPr>
-        <w:t>서른 이라는 짧지도,</w:t>
-      </w:r>
-      <w:r>
-        <w:t xml:space="preserve"> </w:t>
-      </w:r>
-      <w:r>
-        <w:rPr>
-          <w:rFonts w:hint="eastAsia"/>
-        </w:rPr>
-        <w:t xml:space="preserve">많지도 않은 삶을 살아가면서 가장 많이 고민 했던 것들 중에 한가지는 </w:t>
-      </w:r>
-      <w:r>
-        <w:t>‘</w:t>
-      </w:r>
-      <w:r>
-        <w:rPr>
-          <w:rFonts w:hint="eastAsia"/>
-        </w:rPr>
-        <w:t>내가 어떻게</w:t>
-      </w:r>
-      <w:r>
-        <w:t xml:space="preserve">, </w:t>
-      </w:r>
-      <w:r>
-        <w:rPr>
-          <w:rFonts w:hint="eastAsia"/>
-        </w:rPr>
-        <w:t>그리고 어떤 선한 영향력을 끼칠 수 있는가?</w:t>
-      </w:r>
-      <w:r>
-        <w:t xml:space="preserve">’ </w:t>
-      </w:r>
-      <w:r>
-        <w:rPr>
-          <w:rFonts w:hint="eastAsia"/>
-        </w:rPr>
-        <w:t>였습니다.</w:t>
-      </w:r>
-      <w:r>
-        <w:t xml:space="preserve"> </w:t>
-      </w:r>
-      <w:r>
-        <w:rPr>
-          <w:rFonts w:hint="eastAsia"/>
-        </w:rPr>
-        <w:t>제가 살아온 발자취를 돌이켜 보면 나름대로 제 자리에서</w:t>
-      </w:r>
-      <w:r>
-        <w:t xml:space="preserve">, </w:t>
-      </w:r>
-      <w:r>
-        <w:rPr>
-          <w:rFonts w:hint="eastAsia"/>
-        </w:rPr>
-        <w:t>제 위치에서 어떻게 하면 더 좋은 세상을 만들 수 있을까,</w:t>
-      </w:r>
-      <w:r>
-        <w:t xml:space="preserve"> </w:t>
-      </w:r>
-      <w:r>
-        <w:rPr>
-          <w:rFonts w:hint="eastAsia"/>
-        </w:rPr>
-        <w:t>그렇게 하기 위해서 나는 어떤 공부를 해야 하고 어떤 삶을 살아야 할까?</w:t>
-      </w:r>
-      <w:r>
-        <w:t xml:space="preserve"> </w:t>
-      </w:r>
-      <w:r>
-        <w:rPr>
-          <w:rFonts w:hint="eastAsia"/>
-        </w:rPr>
-        <w:t>를 고민하며 살아왔습니다.</w:t>
+        <w:rPr>
+          <w:rFonts w:hint="eastAsia"/>
+        </w:rPr>
+      </w:pPr>
+      <w:r>
+        <w:t xml:space="preserve"> </w:t>
+      </w:r>
+      <w:r>
+        <w:rPr>
+          <w:rFonts w:hint="eastAsia"/>
+        </w:rPr>
+        <w:t>전공자인 사람도,</w:t>
+      </w:r>
+      <w:r>
+        <w:t xml:space="preserve"> </w:t>
+      </w:r>
+      <w:r>
+        <w:rPr>
+          <w:rFonts w:hint="eastAsia"/>
+        </w:rPr>
+        <w:t>코딩을 어렸을 때부터 했던 사람도,</w:t>
+      </w:r>
+      <w:r>
+        <w:t xml:space="preserve"> </w:t>
+      </w:r>
+      <w:r>
+        <w:rPr>
+          <w:rFonts w:hint="eastAsia"/>
+        </w:rPr>
+        <w:t>그리고 코딩에 타고난 사람들이 많습니다.</w:t>
+      </w:r>
+      <w:r>
+        <w:t xml:space="preserve"> </w:t>
+      </w:r>
+      <w:r>
+        <w:rPr>
+          <w:rFonts w:hint="eastAsia"/>
+        </w:rPr>
+        <w:t>저는 그런 사람은 아닙니다.</w:t>
+      </w:r>
+      <w:r>
+        <w:t xml:space="preserve"> </w:t>
+      </w:r>
+      <w:r>
+        <w:rPr>
+          <w:rFonts w:hint="eastAsia"/>
+        </w:rPr>
+        <w:t>비전공자에,</w:t>
+      </w:r>
+      <w:r>
+        <w:t xml:space="preserve"> </w:t>
+      </w:r>
+      <w:r>
+        <w:rPr>
+          <w:rFonts w:hint="eastAsia"/>
+        </w:rPr>
+        <w:t xml:space="preserve">코딩을 뜻을 세워야 할 나이 </w:t>
+      </w:r>
+      <w:proofErr w:type="spellStart"/>
+      <w:r>
+        <w:rPr>
+          <w:rFonts w:hint="eastAsia"/>
+        </w:rPr>
+        <w:t>서른에</w:t>
+      </w:r>
+      <w:proofErr w:type="spellEnd"/>
+      <w:r>
+        <w:rPr>
+          <w:rFonts w:hint="eastAsia"/>
+        </w:rPr>
+        <w:t xml:space="preserve"> 시작을 했으며,</w:t>
+      </w:r>
+      <w:r>
+        <w:t xml:space="preserve"> </w:t>
+      </w:r>
+      <w:r>
+        <w:rPr>
+          <w:rFonts w:hint="eastAsia"/>
+        </w:rPr>
+        <w:t>코딩에 타고난 사람이 아닙니다.</w:t>
+      </w:r>
+      <w:r>
+        <w:t xml:space="preserve"> </w:t>
+      </w:r>
+      <w:r>
+        <w:rPr>
+          <w:rFonts w:hint="eastAsia"/>
+        </w:rPr>
+        <w:t>하지만 저</w:t>
+      </w:r>
+      <w:r>
+        <w:rPr>
+          <w:rFonts w:hint="eastAsia"/>
+        </w:rPr>
+        <w:t>는 저의 다양한 경험을 프로그래밍이라는 도구를 통해 사용하고 싶습니다.</w:t>
+      </w:r>
+      <w:r>
+        <w:t xml:space="preserve"> </w:t>
+      </w:r>
+      <w:r>
+        <w:rPr>
+          <w:rFonts w:hint="eastAsia"/>
+        </w:rPr>
+        <w:t>진정한 개발자는 단순히 코드를 적는 것이 아닌,</w:t>
+      </w:r>
+      <w:r>
+        <w:t xml:space="preserve"> </w:t>
+      </w:r>
+      <w:r>
+        <w:rPr>
+          <w:rFonts w:hint="eastAsia"/>
+        </w:rPr>
+        <w:t xml:space="preserve">더 나은 세상을 꿈꾸고 그러한 세상을 위해 더 좋은 컨텐츠들을 개발하는 </w:t>
+      </w:r>
+      <w:proofErr w:type="gramStart"/>
+      <w:r>
+        <w:rPr>
+          <w:rFonts w:hint="eastAsia"/>
+        </w:rPr>
+        <w:t>사람들 이라고</w:t>
+      </w:r>
+      <w:proofErr w:type="gramEnd"/>
+      <w:r>
+        <w:rPr>
+          <w:rFonts w:hint="eastAsia"/>
+        </w:rPr>
+        <w:t xml:space="preserve"> 생각합니다.</w:t>
+      </w:r>
+      <w:r>
+        <w:t xml:space="preserve"> </w:t>
+      </w:r>
+      <w:r>
+        <w:rPr>
+          <w:rFonts w:hint="eastAsia"/>
+        </w:rPr>
+        <w:t>그러한 개발자가 되고 싶어서 이 일에 지원하게 되었습니다.</w:t>
       </w:r>
       <w:r>
         <w:t xml:space="preserve"> </w:t>
@@ -4385,24 +5186,176 @@
         <w:rPr>
           <w:rFonts w:hint="eastAsia"/>
         </w:rPr>
-        <w:t>이 회사에 지원하는 이유</w:t>
-      </w:r>
-    </w:p>
-    <w:p>
-      <w:pPr>
-        <w:ind w:left="570"/>
-        <w:rPr>
-          <w:rFonts w:hint="eastAsia"/>
-        </w:rPr>
-      </w:pPr>
-      <w:r>
-        <w:t>(</w:t>
-      </w:r>
-      <w:r>
-        <w:rPr>
-          <w:rFonts w:hint="eastAsia"/>
-        </w:rPr>
-        <w:t>아직 어떤 회사를</w:t>
+        <w:t>본인이 쌓은 전문성</w:t>
+      </w:r>
+    </w:p>
+    <w:p>
+      <w:pPr>
+        <w:pStyle w:val="a6"/>
+        <w:ind w:leftChars="0" w:left="570"/>
+        <w:rPr>
+          <w:rFonts w:hint="eastAsia"/>
+        </w:rPr>
+      </w:pPr>
+      <w:r>
+        <w:rPr>
+          <w:rFonts w:hint="eastAsia"/>
+        </w:rPr>
+        <w:t>J</w:t>
+      </w:r>
+      <w:r>
+        <w:t>AVA</w:t>
+      </w:r>
+      <w:r>
+        <w:rPr>
+          <w:rFonts w:hint="eastAsia"/>
+        </w:rPr>
+        <w:t>를 기반으로 하여 웹 개발자로서 공부하였습니다.</w:t>
+      </w:r>
+      <w:r>
+        <w:t xml:space="preserve"> JDBC, </w:t>
+      </w:r>
+      <w:proofErr w:type="spellStart"/>
+      <w:r>
+        <w:t>MyBatis</w:t>
+      </w:r>
+      <w:proofErr w:type="spellEnd"/>
+      <w:r>
+        <w:t xml:space="preserve">, Oracle Database </w:t>
+      </w:r>
+      <w:r>
+        <w:rPr>
+          <w:rFonts w:hint="eastAsia"/>
+        </w:rPr>
+        <w:t>등을 통해 데이터 베이스 구축 및 쿼리문에 대한 이해를 가지고 있고</w:t>
+      </w:r>
+      <w:r>
+        <w:t xml:space="preserve"> HTML, CSS, Java Script </w:t>
+      </w:r>
+      <w:r>
+        <w:rPr>
+          <w:rFonts w:hint="eastAsia"/>
+        </w:rPr>
+        <w:t xml:space="preserve">등의 </w:t>
+      </w:r>
+      <w:proofErr w:type="spellStart"/>
+      <w:r>
+        <w:rPr>
+          <w:rFonts w:hint="eastAsia"/>
+        </w:rPr>
+        <w:t>웹표준</w:t>
+      </w:r>
+      <w:proofErr w:type="spellEnd"/>
+      <w:r>
+        <w:rPr>
+          <w:rFonts w:hint="eastAsia"/>
+        </w:rPr>
+        <w:t xml:space="preserve"> 언어의 이해를 가지고</w:t>
+      </w:r>
+      <w:r>
+        <w:t xml:space="preserve"> </w:t>
+      </w:r>
+      <w:r>
+        <w:rPr>
+          <w:rFonts w:hint="eastAsia"/>
+        </w:rPr>
+        <w:t xml:space="preserve">있어 웹페이지의 퍼블리셔 수준의 </w:t>
+      </w:r>
+      <w:proofErr w:type="spellStart"/>
+      <w:r>
+        <w:rPr>
+          <w:rFonts w:hint="eastAsia"/>
+        </w:rPr>
+        <w:t>프론트엔더</w:t>
+      </w:r>
+      <w:proofErr w:type="spellEnd"/>
+      <w:r>
+        <w:rPr>
+          <w:rFonts w:hint="eastAsia"/>
+        </w:rPr>
+        <w:t xml:space="preserve"> 지식을 가지고 있습니다.</w:t>
+      </w:r>
+      <w:r>
+        <w:t xml:space="preserve"> </w:t>
+      </w:r>
+      <w:r>
+        <w:rPr>
+          <w:rFonts w:hint="eastAsia"/>
+        </w:rPr>
+        <w:t xml:space="preserve">또한 </w:t>
+      </w:r>
+      <w:r>
+        <w:t>JSP</w:t>
+      </w:r>
+      <w:r>
+        <w:rPr>
+          <w:rFonts w:hint="eastAsia"/>
+        </w:rPr>
+        <w:t xml:space="preserve">와 </w:t>
+      </w:r>
+      <w:r>
+        <w:t xml:space="preserve">MVC </w:t>
+      </w:r>
+      <w:proofErr w:type="gramStart"/>
+      <w:r>
+        <w:t>model</w:t>
+      </w:r>
+      <w:r>
+        <w:rPr>
+          <w:rFonts w:hint="eastAsia"/>
+        </w:rPr>
+        <w:t xml:space="preserve"> 에</w:t>
+      </w:r>
+      <w:proofErr w:type="gramEnd"/>
+      <w:r>
+        <w:rPr>
+          <w:rFonts w:hint="eastAsia"/>
+        </w:rPr>
+        <w:t xml:space="preserve"> 대해 이해하고 있어 웹페이지 구축에 대한 프로젝트를 진행했습니다.</w:t>
+      </w:r>
+      <w:r>
+        <w:t xml:space="preserve"> (</w:t>
+      </w:r>
+      <w:r>
+        <w:rPr>
+          <w:rFonts w:hint="eastAsia"/>
+        </w:rPr>
+        <w:t>현재까지 배운 내용)</w:t>
+      </w:r>
+    </w:p>
+    <w:p/>
+    <w:p/>
+    <w:p/>
+    <w:p/>
+    <w:p/>
+    <w:p/>
+    <w:p/>
+    <w:p>
+      <w:pPr>
+        <w:rPr>
+          <w:rFonts w:hint="eastAsia"/>
+        </w:rPr>
+      </w:pPr>
+    </w:p>
+    <w:p>
+      <w:pPr>
+        <w:rPr>
+          <w:b/>
+          <w:bCs/>
+          <w:sz w:val="22"/>
+          <w:szCs w:val="24"/>
+        </w:rPr>
+      </w:pPr>
+      <w:r>
+        <w:rPr>
+          <w:rFonts w:hint="eastAsia"/>
+          <w:b/>
+          <w:bCs/>
+          <w:sz w:val="22"/>
+          <w:szCs w:val="24"/>
+        </w:rPr>
+        <w:lastRenderedPageBreak/>
+        <w:t>&lt;입사 후 포부&gt;</w:t>
       </w:r>
     </w:p>
     <w:p>
@@ -4410,7 +5363,7 @@
         <w:pStyle w:val="a6"/>
         <w:numPr>
           <w:ilvl w:val="0"/>
-          <w:numId w:val="5"/>
+          <w:numId w:val="2"/>
         </w:numPr>
         <w:ind w:leftChars="0"/>
       </w:pPr>
@@ -4418,24 +5371,81 @@
         <w:rPr>
           <w:rFonts w:hint="eastAsia"/>
         </w:rPr>
-        <w:t>본인이 쌓은 전문성</w:t>
-      </w:r>
-    </w:p>
-    <w:p/>
-    <w:p>
-      <w:r>
-        <w:rPr>
-          <w:rFonts w:hint="eastAsia"/>
-        </w:rPr>
-        <w:t>&lt;입사 후 포부&gt;</w:t>
-      </w:r>
+        <w:t>입사 후 본인의 목표</w:t>
+      </w:r>
+    </w:p>
+    <w:p>
+      <w:pPr>
+        <w:pStyle w:val="a6"/>
+        <w:ind w:leftChars="0" w:left="570"/>
+        <w:rPr>
+          <w:rFonts w:hint="eastAsia"/>
+        </w:rPr>
+      </w:pPr>
+    </w:p>
+    <w:p>
+      <w:pPr>
+        <w:ind w:left="570"/>
+        <w:rPr>
+          <w:rFonts w:hint="eastAsia"/>
+        </w:rPr>
+      </w:pPr>
+      <w:r>
+        <w:rPr>
+          <w:rFonts w:hint="eastAsia"/>
+        </w:rPr>
+        <w:t xml:space="preserve">저의 장점인 </w:t>
+      </w:r>
+      <w:r>
+        <w:t>‘</w:t>
+      </w:r>
+      <w:r>
+        <w:rPr>
+          <w:rFonts w:hint="eastAsia"/>
+        </w:rPr>
+        <w:t>소통</w:t>
+      </w:r>
+      <w:r>
+        <w:t>’</w:t>
+      </w:r>
+      <w:r>
+        <w:rPr>
+          <w:rFonts w:hint="eastAsia"/>
+        </w:rPr>
+        <w:t xml:space="preserve">을 바탕으로 </w:t>
+      </w:r>
+      <w:r>
+        <w:rPr>
+          <w:rFonts w:hint="eastAsia"/>
+        </w:rPr>
+        <w:t>회사에서 가장 믿음직스럽고</w:t>
+      </w:r>
+      <w:r>
+        <w:t xml:space="preserve">, </w:t>
+      </w:r>
+      <w:r>
+        <w:rPr>
+          <w:rFonts w:hint="eastAsia"/>
+        </w:rPr>
+        <w:t>업무를 진행할 때 가장 함께 하고 싶은 사람이 되겠습니다.</w:t>
+      </w:r>
+      <w:r>
+        <w:t xml:space="preserve"> </w:t>
+      </w:r>
+    </w:p>
+    <w:p>
+      <w:pPr>
+        <w:rPr>
+          <w:rFonts w:hint="eastAsia"/>
+        </w:rPr>
+      </w:pPr>
     </w:p>
     <w:p>
       <w:pPr>
         <w:pStyle w:val="a6"/>
         <w:numPr>
           <w:ilvl w:val="0"/>
-          <w:numId w:val="6"/>
+          <w:numId w:val="2"/>
         </w:numPr>
         <w:ind w:leftChars="0"/>
       </w:pPr>
@@ -4443,24 +5453,139 @@
         <w:rPr>
           <w:rFonts w:hint="eastAsia"/>
         </w:rPr>
-        <w:t>입사 후 본인의 목표</w:t>
-      </w:r>
-    </w:p>
-    <w:p>
-      <w:pPr>
-        <w:pStyle w:val="a6"/>
-        <w:numPr>
-          <w:ilvl w:val="0"/>
-          <w:numId w:val="6"/>
-        </w:numPr>
-        <w:ind w:leftChars="0"/>
-      </w:pPr>
-      <w:r>
-        <w:rPr>
-          <w:rFonts w:hint="eastAsia"/>
-        </w:rPr>
         <w:t>목표를 이루기 위한 본인의 계획 혹은 마음가짐</w:t>
       </w:r>
+    </w:p>
+    <w:p>
+      <w:pPr>
+        <w:ind w:left="570"/>
+      </w:pPr>
+    </w:p>
+    <w:p>
+      <w:pPr>
+        <w:ind w:left="570"/>
+      </w:pPr>
+      <w:r>
+        <w:rPr>
+          <w:rFonts w:hint="eastAsia"/>
+        </w:rPr>
+        <w:t>첫째,</w:t>
+      </w:r>
+      <w:r>
+        <w:t xml:space="preserve"> </w:t>
+      </w:r>
+      <w:r>
+        <w:rPr>
+          <w:rFonts w:hint="eastAsia"/>
+        </w:rPr>
+        <w:t>언제나 먼저 듣는 사람이 되겠습니다.</w:t>
+      </w:r>
+      <w:r>
+        <w:t xml:space="preserve"> </w:t>
+      </w:r>
+      <w:r>
+        <w:rPr>
+          <w:rFonts w:hint="eastAsia"/>
+        </w:rPr>
+        <w:t>제가 원하는 것보다 팀이 원하는 것을 먼저 생각하고,</w:t>
+      </w:r>
+      <w:r>
+        <w:t xml:space="preserve"> </w:t>
+      </w:r>
+      <w:r>
+        <w:rPr>
+          <w:rFonts w:hint="eastAsia"/>
+        </w:rPr>
+        <w:t>가장 좋은 방법이 무엇인지 고민하겠습니다.</w:t>
+      </w:r>
+      <w:r>
+        <w:t xml:space="preserve"> </w:t>
+      </w:r>
+      <w:r>
+        <w:rPr>
+          <w:rFonts w:hint="eastAsia"/>
+        </w:rPr>
+        <w:t>개발자에게 있어서 고집을 갖는 것은 가장 큰 독이라고 들었습니다.</w:t>
+      </w:r>
+      <w:r>
+        <w:t xml:space="preserve"> </w:t>
+      </w:r>
+      <w:r>
+        <w:rPr>
+          <w:rFonts w:hint="eastAsia"/>
+        </w:rPr>
+        <w:t>항상 열린 마음으로 소통하는 개발자가 되도록 하겠습니다.</w:t>
+      </w:r>
+    </w:p>
+    <w:p>
+      <w:pPr>
+        <w:ind w:left="570"/>
+      </w:pPr>
+      <w:r>
+        <w:rPr>
+          <w:rFonts w:hint="eastAsia"/>
+        </w:rPr>
+        <w:t>둘째,</w:t>
+      </w:r>
+      <w:r>
+        <w:t xml:space="preserve"> </w:t>
+      </w:r>
+      <w:r>
+        <w:rPr>
+          <w:rFonts w:hint="eastAsia"/>
+        </w:rPr>
+        <w:t>기술 역량에 있어서 항상 겸손한 마음으로 배우고 발전하겠습니다.</w:t>
+      </w:r>
+      <w:r>
+        <w:t xml:space="preserve"> </w:t>
+      </w:r>
+      <w:r>
+        <w:rPr>
+          <w:rFonts w:hint="eastAsia"/>
+        </w:rPr>
+        <w:t>배우는 것은 끝이 없습니다.</w:t>
+      </w:r>
+      <w:r>
+        <w:t xml:space="preserve"> </w:t>
+      </w:r>
+      <w:r>
+        <w:rPr>
+          <w:rFonts w:hint="eastAsia"/>
+        </w:rPr>
+        <w:t xml:space="preserve">특히 개발자는 평생을 공부해야 한다고 할 정도로 </w:t>
+      </w:r>
+      <w:r>
+        <w:rPr>
+          <w:rFonts w:hint="eastAsia"/>
+        </w:rPr>
+        <w:t>순식간에 바뀌는 기술에 대한 습득을 멈추면 안됩니다.</w:t>
+      </w:r>
+      <w:r>
+        <w:t xml:space="preserve"> </w:t>
+      </w:r>
+      <w:r>
+        <w:rPr>
+          <w:rFonts w:hint="eastAsia"/>
+        </w:rPr>
+        <w:t>나를 발전시키고 배우는 것에 항상 즐거움을 느끼는 사람으로써,</w:t>
+      </w:r>
+      <w:r>
+        <w:t xml:space="preserve"> </w:t>
+      </w:r>
+      <w:r>
+        <w:rPr>
+          <w:rFonts w:hint="eastAsia"/>
+        </w:rPr>
+        <w:t>역량 개발에 항상 겸손한 마음으로 임하겠습니다.</w:t>
+      </w:r>
+    </w:p>
+    <w:p>
+      <w:pPr>
+        <w:ind w:left="570"/>
+        <w:rPr>
+          <w:rFonts w:hint="eastAsia"/>
+        </w:rPr>
+      </w:pPr>
     </w:p>
     <w:sectPr>
       <w:pgSz w:w="11906" w:h="16838"/>

</xml_diff>